<commit_message>
Additional notes on Rumsey (2011)
</commit_message>
<xml_diff>
--- a/Notes/Rumsey_2011_Statistics-for-Dummies-Edition-2.docx
+++ b/Notes/Rumsey_2011_Statistics-for-Dummies-Edition-2.docx
@@ -2,21 +2,282 @@
 <file path=word/document.xml><?xml version="1.0" encoding="utf-8"?>
 <w:document xmlns:wpc="http://schemas.microsoft.com/office/word/2010/wordprocessingCanvas" xmlns:mc="http://schemas.openxmlformats.org/markup-compatibility/2006" xmlns:o="urn:schemas-microsoft-com:office:office" xmlns:r="http://schemas.openxmlformats.org/officeDocument/2006/relationships" xmlns:m="http://schemas.openxmlformats.org/officeDocument/2006/math" xmlns:v="urn:schemas-microsoft-com:vml" xmlns:wp14="http://schemas.microsoft.com/office/word/2010/wordprocessingDrawing" xmlns:wp="http://schemas.openxmlformats.org/drawingml/2006/wordprocessingDrawing" xmlns:w10="urn:schemas-microsoft-com:office:word" xmlns:w="http://schemas.openxmlformats.org/wordprocessingml/2006/main" xmlns:w14="http://schemas.microsoft.com/office/word/2010/wordml" xmlns:wpg="http://schemas.microsoft.com/office/word/2010/wordprocessingGroup" xmlns:wpi="http://schemas.microsoft.com/office/word/2010/wordprocessingInk" xmlns:wne="http://schemas.microsoft.com/office/word/2006/wordml" xmlns:wps="http://schemas.microsoft.com/office/word/2010/wordprocessingShape" mc:Ignorable="w14 wp14">
   <w:body>
+    <w:p>
+      <w:pPr>
+        <w:rPr>
+          <w:b/>
+        </w:rPr>
+      </w:pPr>
+      <w:r>
+        <w:rPr>
+          <w:b/>
+        </w:rPr>
+        <w:t>Important Concepts</w:t>
+      </w:r>
+    </w:p>
+    <w:p/>
+    <w:p>
+      <w:r>
+        <w:t>Central Limit Theorem (CLT)</w:t>
+      </w:r>
+    </w:p>
+    <w:p>
+      <w:pPr>
+        <w:pStyle w:val="ListParagraph"/>
+        <w:numPr>
+          <w:ilvl w:val="0"/>
+          <w:numId w:val="8"/>
+        </w:numPr>
+      </w:pPr>
+      <w:r>
+        <w:t xml:space="preserve">The mean for a sample taken from </w:t>
+      </w:r>
+      <w:r>
+        <w:t>any</w:t>
+      </w:r>
+      <w:r>
+        <w:t xml:space="preserve"> data has an approximate normal distribution regardless of the distribution of the original data if the sample size is large enough</w:t>
+      </w:r>
+      <w:r>
+        <w:t xml:space="preserve"> (n</w:t>
+      </w:r>
+      <m:oMath>
+        <m:r>
+          <w:rPr>
+            <w:rFonts w:ascii="Cambria Math" w:hAnsi="Cambria Math"/>
+          </w:rPr>
+          <m:t>≥</m:t>
+        </m:r>
+      </m:oMath>
+      <w:r>
+        <w:rPr>
+          <w:rFonts w:eastAsiaTheme="minorEastAsia"/>
+        </w:rPr>
+        <w:t>30)</w:t>
+      </w:r>
+      <w:r>
+        <w:t>.</w:t>
+      </w:r>
+    </w:p>
+    <w:p>
+      <w:pPr>
+        <w:pStyle w:val="ListParagraph"/>
+        <w:numPr>
+          <w:ilvl w:val="0"/>
+          <w:numId w:val="8"/>
+        </w:numPr>
+      </w:pPr>
+      <w:r>
+        <w:t>Applies to nominal, ordinal, and interval data.</w:t>
+      </w:r>
+    </w:p>
+    <w:p/>
+    <w:p>
+      <w:r>
+        <w:t>Distribution</w:t>
+      </w:r>
+    </w:p>
+    <w:p>
+      <w:pPr>
+        <w:pStyle w:val="ListParagraph"/>
+        <w:numPr>
+          <w:ilvl w:val="0"/>
+          <w:numId w:val="8"/>
+        </w:numPr>
+      </w:pPr>
+      <w:r>
+        <w:t>A table, graph, or function that describes all possible outcomes of a random variable.</w:t>
+      </w:r>
+    </w:p>
+    <w:p/>
+    <w:p>
+      <w:r>
+        <w:t>Population proportion</w:t>
+      </w:r>
+      <w:r>
+        <w:t xml:space="preserve"> (</w:t>
+      </w:r>
+      <w:r>
+        <w:rPr>
+          <w:i/>
+        </w:rPr>
+        <w:t>p</w:t>
+      </w:r>
+      <w:r>
+        <w:t>)</w:t>
+      </w:r>
+    </w:p>
+    <w:p>
+      <w:pPr>
+        <w:pStyle w:val="ListParagraph"/>
+        <w:numPr>
+          <w:ilvl w:val="0"/>
+          <w:numId w:val="8"/>
+        </w:numPr>
+      </w:pPr>
+      <w:r>
+        <w:t>The proportion of observations in the population that have a certain characteristic.</w:t>
+      </w:r>
+    </w:p>
+    <w:p/>
+    <w:p>
+      <w:r>
+        <w:t>Random Variable</w:t>
+      </w:r>
+    </w:p>
+    <w:p>
+      <w:pPr>
+        <w:pStyle w:val="ListParagraph"/>
+        <w:numPr>
+          <w:ilvl w:val="0"/>
+          <w:numId w:val="8"/>
+        </w:numPr>
+      </w:pPr>
+      <w:r>
+        <w:t>A characteristic whose value for any given sample cannot be predicted.</w:t>
+      </w:r>
+    </w:p>
+    <w:p/>
+    <w:p>
+      <w:r>
+        <w:t>Sample proportion</w:t>
+      </w:r>
+      <w:r>
+        <w:t xml:space="preserve"> (</w:t>
+      </w:r>
+      <m:oMath>
+        <m:acc>
+          <m:accPr>
+            <m:ctrlPr>
+              <w:rPr>
+                <w:rFonts w:ascii="Cambria Math" w:hAnsi="Cambria Math"/>
+                <w:i/>
+              </w:rPr>
+            </m:ctrlPr>
+          </m:accPr>
+          <m:e>
+            <m:r>
+              <w:rPr>
+                <w:rFonts w:ascii="Cambria Math" w:hAnsi="Cambria Math"/>
+              </w:rPr>
+              <m:t>p</m:t>
+            </m:r>
+          </m:e>
+        </m:acc>
+      </m:oMath>
+      <w:r>
+        <w:rPr>
+          <w:rFonts w:eastAsiaTheme="minorEastAsia"/>
+        </w:rPr>
+        <w:t>)</w:t>
+      </w:r>
+    </w:p>
+    <w:p>
+      <w:pPr>
+        <w:pStyle w:val="ListParagraph"/>
+        <w:numPr>
+          <w:ilvl w:val="0"/>
+          <w:numId w:val="8"/>
+        </w:numPr>
+      </w:pPr>
+      <w:r>
+        <w:t>The proportion of observations in the sample that have a certain characteristic.</w:t>
+      </w:r>
+    </w:p>
+    <w:p/>
+    <w:p>
+      <w:r>
+        <w:t>Standard Error</w:t>
+      </w:r>
+    </w:p>
+    <w:p>
+      <w:pPr>
+        <w:pStyle w:val="ListParagraph"/>
+        <w:numPr>
+          <w:ilvl w:val="0"/>
+          <w:numId w:val="8"/>
+        </w:numPr>
+      </w:pPr>
+      <w:r>
+        <w:t>The difference between a population parameter and a sample result.</w:t>
+      </w:r>
+    </w:p>
+    <w:p>
+      <w:pPr>
+        <w:pStyle w:val="ListParagraph"/>
+        <w:numPr>
+          <w:ilvl w:val="0"/>
+          <w:numId w:val="8"/>
+        </w:numPr>
+      </w:pPr>
+      <w:r>
+        <w:t>Standard error decreases as sample size increases.</w:t>
+      </w:r>
+    </w:p>
+    <w:p>
+      <w:pPr>
+        <w:pStyle w:val="ListParagraph"/>
+        <w:numPr>
+          <w:ilvl w:val="0"/>
+          <w:numId w:val="8"/>
+        </w:numPr>
+      </w:pPr>
+      <w:r>
+        <w:t>Standard error increases as population standard deviation increases</w:t>
+      </w:r>
+      <w:r>
+        <w:t xml:space="preserve"> (i.e., diversity increases)</w:t>
+      </w:r>
+      <w:r>
+        <w:t>.</w:t>
+      </w:r>
+    </w:p>
+    <w:p/>
+    <w:p>
+      <w:pPr>
+        <w:rPr>
+          <w:b/>
+        </w:rPr>
+      </w:pPr>
+      <w:r>
+        <w:rPr>
+          <w:b/>
+        </w:rPr>
+        <w:br w:type="page"/>
+      </w:r>
+    </w:p>
+    <w:p>
+      <w:pPr>
+        <w:rPr>
+          <w:b/>
+        </w:rPr>
+      </w:pPr>
+      <w:r>
+        <w:rPr>
+          <w:b/>
+        </w:rPr>
+        <w:lastRenderedPageBreak/>
+        <w:t>Summary Table</w:t>
+      </w:r>
+    </w:p>
+    <w:p/>
     <w:tbl>
       <w:tblPr>
         <w:tblStyle w:val="TableGrid"/>
         <w:tblW w:w="0" w:type="auto"/>
         <w:tblCellMar>
+          <w:top w:w="58" w:type="dxa"/>
           <w:left w:w="58" w:type="dxa"/>
+          <w:bottom w:w="58" w:type="dxa"/>
           <w:right w:w="58" w:type="dxa"/>
         </w:tblCellMar>
         <w:tblLook w:val="04A0" w:firstRow="1" w:lastRow="0" w:firstColumn="1" w:lastColumn="0" w:noHBand="0" w:noVBand="1"/>
       </w:tblPr>
       <w:tblGrid>
-        <w:gridCol w:w="2362"/>
-        <w:gridCol w:w="2361"/>
-        <w:gridCol w:w="2361"/>
-        <w:gridCol w:w="2392"/>
+        <w:gridCol w:w="2356"/>
+        <w:gridCol w:w="2355"/>
+        <w:gridCol w:w="2374"/>
+        <w:gridCol w:w="2391"/>
       </w:tblGrid>
       <w:tr>
         <w:trPr>
@@ -89,13 +350,15 @@
               <w:spacing w:after="120"/>
             </w:pPr>
             <w:r>
-              <w:t>Find the probability of a</w:t>
-            </w:r>
-            <w:r>
-              <w:t>n outcome</w:t>
-            </w:r>
-            <w:r>
-              <w:t>.</w:t>
+              <w:t>Analyze individual values within a population:</w:t>
+            </w:r>
+          </w:p>
+          <w:p>
+            <w:pPr>
+              <w:spacing w:after="120"/>
+            </w:pPr>
+            <w:r>
+              <w:t>Find the probability of a value.</w:t>
             </w:r>
           </w:p>
           <w:p>
@@ -348,57 +611,31 @@
               <w:spacing w:after="120"/>
             </w:pPr>
             <w:r>
-              <w:t>Find the probably for an outcome</w:t>
-            </w:r>
-            <w:r>
-              <w:t xml:space="preserve"> greater than </w:t>
-            </w:r>
-            <w:r>
-              <w:t>some specific value</w:t>
-            </w:r>
-            <w:r>
-              <w:t>.</w:t>
-            </w:r>
-          </w:p>
-          <w:p>
-            <w:pPr>
-              <w:spacing w:after="120"/>
-            </w:pPr>
-          </w:p>
-          <w:p>
-            <w:pPr>
-              <w:spacing w:after="120"/>
-            </w:pPr>
-            <w:r>
-              <w:t xml:space="preserve">Find the probably for an outcome </w:t>
-            </w:r>
-            <w:r>
-              <w:t xml:space="preserve">less than some </w:t>
-            </w:r>
-            <w:r>
-              <w:t>specific values</w:t>
-            </w:r>
-            <w:r>
-              <w:t>.</w:t>
-            </w:r>
-          </w:p>
-          <w:p>
-            <w:pPr>
-              <w:spacing w:after="120"/>
-            </w:pPr>
-          </w:p>
-          <w:p>
-            <w:pPr>
-              <w:spacing w:after="120"/>
-            </w:pPr>
-            <w:r>
-              <w:t xml:space="preserve">Find the probably for </w:t>
-            </w:r>
-            <w:r>
-              <w:t>an outcome between two specific values</w:t>
-            </w:r>
-            <w:r>
-              <w:t>.</w:t>
+              <w:t>Analyze individual values within a population:</w:t>
+            </w:r>
+          </w:p>
+          <w:p>
+            <w:pPr>
+              <w:spacing w:after="120"/>
+            </w:pPr>
+            <w:r>
+              <w:t>Find the probably for an outcome greater than some specific value.</w:t>
+            </w:r>
+          </w:p>
+          <w:p>
+            <w:pPr>
+              <w:spacing w:after="120"/>
+            </w:pPr>
+            <w:r>
+              <w:t>Find the probably for an outcome less than some specific values.</w:t>
+            </w:r>
+          </w:p>
+          <w:p>
+            <w:pPr>
+              <w:spacing w:after="120"/>
+            </w:pPr>
+            <w:r>
+              <w:t>Find the probably for an outcome between two specific values.</w:t>
             </w:r>
           </w:p>
         </w:tc>
@@ -623,13 +860,15 @@
             </w:pPr>
             <w:r>
               <w:lastRenderedPageBreak/>
-              <w:t xml:space="preserve">Find the mean, variance, and standard deviation for a specific </w:t>
-            </w:r>
-            <w:r>
-              <w:t>outcome</w:t>
-            </w:r>
-            <w:r>
-              <w:t>.</w:t>
+              <w:t>Analyze individual values within a population:</w:t>
+            </w:r>
+          </w:p>
+          <w:p>
+            <w:pPr>
+              <w:spacing w:after="120"/>
+            </w:pPr>
+            <w:r>
+              <w:t>Find the mean, variance, and standard deviation for a specific outcome.</w:t>
             </w:r>
           </w:p>
         </w:tc>
@@ -773,13 +1012,7 @@
               <w:contextualSpacing w:val="0"/>
             </w:pPr>
             <w:r>
-              <w:t>(n)(</w:t>
-            </w:r>
-            <w:r>
-              <w:t>1-</w:t>
-            </w:r>
-            <w:r>
-              <w:t>p)</w:t>
+              <w:t>(n)(1-p)</w:t>
             </w:r>
             <w:r>
               <w:rPr>
@@ -915,23 +1148,23 @@
               <w:spacing w:after="120"/>
             </w:pPr>
             <w:r>
-              <w:t>Find the probability of an outcome</w:t>
-            </w:r>
-            <w:r>
-              <w:t>.</w:t>
-            </w:r>
-          </w:p>
-          <w:p>
-            <w:pPr>
-              <w:spacing w:after="120"/>
-            </w:pPr>
-          </w:p>
-          <w:p>
-            <w:pPr>
-              <w:spacing w:after="120"/>
-            </w:pPr>
-            <w:r>
-              <w:t>Compare numbers from different distributions.</w:t>
+              <w:t>Analyze individual values within a population:</w:t>
+            </w:r>
+          </w:p>
+          <w:p>
+            <w:pPr>
+              <w:spacing w:after="120"/>
+            </w:pPr>
+            <w:r>
+              <w:t>Find the probability of a value.</w:t>
+            </w:r>
+          </w:p>
+          <w:p>
+            <w:pPr>
+              <w:spacing w:after="120"/>
+            </w:pPr>
+            <w:r>
+              <w:t>Compare values from different distributions.</w:t>
             </w:r>
           </w:p>
         </w:tc>
@@ -1012,13 +1245,16 @@
               <w:spacing w:after="120"/>
             </w:pPr>
             <w:r>
-              <w:t>Any normal distribution can be converted to a Z-distribution.</w:t>
-            </w:r>
-          </w:p>
-          <w:p>
-            <w:pPr>
-              <w:spacing w:after="120"/>
-            </w:pPr>
+              <w:t>Normal distribution depends on its mean and standard deviation.</w:t>
+            </w:r>
+          </w:p>
+          <w:p>
+            <w:pPr>
+              <w:spacing w:after="120"/>
+            </w:pPr>
+            <w:r>
+              <w:t>Any normal distribution can be converted to the Z-distribution.</w:t>
+            </w:r>
           </w:p>
           <w:p>
             <w:pPr>
@@ -1027,11 +1263,6 @@
             <w:r>
               <w:t>Z-value represents the number of standard deviations above or below the mean.</w:t>
             </w:r>
-          </w:p>
-          <w:p>
-            <w:pPr>
-              <w:spacing w:after="120"/>
-            </w:pPr>
           </w:p>
           <w:p>
             <w:pPr>
@@ -1073,11 +1304,6 @@
             <w:pPr>
               <w:spacing w:after="120"/>
             </w:pPr>
-          </w:p>
-          <w:p>
-            <w:pPr>
-              <w:spacing w:after="120"/>
-            </w:pPr>
             <w:r>
               <w:t xml:space="preserve">x = μ + </w:t>
             </w:r>
@@ -1086,11 +1312,6 @@
               <w:t>zσ</w:t>
             </w:r>
             <w:proofErr w:type="spellEnd"/>
-          </w:p>
-          <w:p>
-            <w:pPr>
-              <w:spacing w:after="120"/>
-            </w:pPr>
           </w:p>
           <w:p>
             <w:pPr>
@@ -1116,23 +1337,29 @@
             </w:pPr>
             <w:r>
               <w:lastRenderedPageBreak/>
+              <w:t>Analyze individual values within a population:</w:t>
+            </w:r>
+          </w:p>
+          <w:p>
+            <w:pPr>
+              <w:spacing w:after="120"/>
+            </w:pPr>
+            <w:r>
               <w:t xml:space="preserve">Find the value of X given the percentage or probability of X </w:t>
             </w:r>
           </w:p>
           <w:p>
             <w:pPr>
-              <w:spacing w:after="120"/>
-            </w:pPr>
-          </w:p>
-          <w:p>
-            <w:pPr>
-              <w:spacing w:after="120"/>
-            </w:pPr>
-            <w:r>
-              <w:t>F</w:t>
-            </w:r>
-            <w:r>
-              <w:t xml:space="preserve">ind the </w:t>
+              <w:pStyle w:val="ListParagraph"/>
+              <w:numPr>
+                <w:ilvl w:val="0"/>
+                <w:numId w:val="5"/>
+              </w:numPr>
+              <w:spacing w:after="120"/>
+              <w:contextualSpacing w:val="0"/>
+            </w:pPr>
+            <w:r>
+              <w:t xml:space="preserve">Find the </w:t>
             </w:r>
             <w:proofErr w:type="spellStart"/>
             <w:r>
@@ -1145,7 +1372,13 @@
           </w:p>
           <w:p>
             <w:pPr>
-              <w:spacing w:after="120"/>
+              <w:pStyle w:val="ListParagraph"/>
+              <w:numPr>
+                <w:ilvl w:val="0"/>
+                <w:numId w:val="5"/>
+              </w:numPr>
+              <w:spacing w:after="120"/>
+              <w:contextualSpacing w:val="0"/>
             </w:pPr>
             <w:r>
               <w:t>Find the (1-p)</w:t>
@@ -1156,13 +1389,7 @@
             </w:r>
             <w:proofErr w:type="spellEnd"/>
             <w:r>
-              <w:t xml:space="preserve"> percentile for X</w:t>
-            </w:r>
-            <w:r>
-              <w:t xml:space="preserve"> {Find b where p(X&gt;b)=p which is rewritten as p(X&lt;b)=1-p</w:t>
-            </w:r>
-            <w:r>
-              <w:t>.</w:t>
+              <w:t xml:space="preserve"> percentile for X {Find b where p(X&gt;b)=p which is rewritten as p(X&lt;b)=1-p.</w:t>
             </w:r>
           </w:p>
         </w:tc>
@@ -1229,13 +1456,16 @@
               <w:spacing w:after="120"/>
             </w:pPr>
             <w:r>
-              <w:t>Any normal distribution can be converted to a Z-distribution.</w:t>
-            </w:r>
-          </w:p>
-          <w:p>
-            <w:pPr>
-              <w:spacing w:after="120"/>
-            </w:pPr>
+              <w:t>Normal distribution depends on its mean and standard deviation.</w:t>
+            </w:r>
+          </w:p>
+          <w:p>
+            <w:pPr>
+              <w:spacing w:after="120"/>
+            </w:pPr>
+            <w:r>
+              <w:t>Any normal distribution can be converted to the Z-distribution.</w:t>
+            </w:r>
           </w:p>
           <w:p>
             <w:pPr>
@@ -1244,11 +1474,6 @@
             <w:r>
               <w:t>Z-value represents the number of standard deviations above or below the mean.</w:t>
             </w:r>
-          </w:p>
-          <w:p>
-            <w:pPr>
-              <w:spacing w:after="120"/>
-            </w:pPr>
           </w:p>
           <w:p>
             <w:pPr>
@@ -1290,11 +1515,6 @@
             <w:pPr>
               <w:spacing w:after="120"/>
             </w:pPr>
-          </w:p>
-          <w:p>
-            <w:pPr>
-              <w:spacing w:after="120"/>
-            </w:pPr>
             <w:r>
               <w:t xml:space="preserve">x = μ + </w:t>
             </w:r>
@@ -1303,11 +1523,6 @@
               <w:t>zσ</w:t>
             </w:r>
             <w:proofErr w:type="spellEnd"/>
-          </w:p>
-          <w:p>
-            <w:pPr>
-              <w:spacing w:after="120"/>
-            </w:pPr>
           </w:p>
           <w:p>
             <w:pPr>
@@ -1332,28 +1547,16 @@
               <w:spacing w:after="120"/>
             </w:pPr>
             <w:r>
-              <w:t>Approximate the binomial distribution when</w:t>
-            </w:r>
-            <w:r>
-              <w:t xml:space="preserve"> the number of trials</w:t>
-            </w:r>
-            <w:r>
-              <w:t xml:space="preserve"> </w:t>
-            </w:r>
-            <w:r>
-              <w:t>(</w:t>
-            </w:r>
-            <w:r>
-              <w:t>n</w:t>
-            </w:r>
-            <w:r>
-              <w:t>)</w:t>
-            </w:r>
-            <w:r>
-              <w:t xml:space="preserve"> is large.</w:t>
-            </w:r>
-            <w:bookmarkStart w:id="0" w:name="_GoBack"/>
-            <w:bookmarkEnd w:id="0"/>
+              <w:t>Analyze individual values within a population:</w:t>
+            </w:r>
+          </w:p>
+          <w:p>
+            <w:pPr>
+              <w:spacing w:after="120"/>
+            </w:pPr>
+            <w:r>
+              <w:t>Approximate the binomial distribution when the number of trials (n) is large.</w:t>
+            </w:r>
           </w:p>
         </w:tc>
         <w:tc>
@@ -1371,10 +1574,25 @@
               <w:contextualSpacing w:val="0"/>
             </w:pPr>
             <w:r>
-              <w:t xml:space="preserve"> </w:t>
-            </w:r>
-            <w:r>
-              <w:t>(n)(p)</w:t>
+              <w:t xml:space="preserve"> (</w:t>
+            </w:r>
+            <w:r>
+              <w:rPr>
+                <w:i/>
+              </w:rPr>
+              <w:t>n</w:t>
+            </w:r>
+            <w:r>
+              <w:t>)(</w:t>
+            </w:r>
+            <w:r>
+              <w:rPr>
+                <w:i/>
+              </w:rPr>
+              <w:t>p</w:t>
+            </w:r>
+            <w:r>
+              <w:t>)</w:t>
             </w:r>
             <w:r>
               <w:rPr>
@@ -1408,7 +1626,25 @@
               <w:contextualSpacing w:val="0"/>
             </w:pPr>
             <w:r>
-              <w:t>(n)(1-p)</w:t>
+              <w:t>(</w:t>
+            </w:r>
+            <w:r>
+              <w:rPr>
+                <w:i/>
+              </w:rPr>
+              <w:t>n</w:t>
+            </w:r>
+            <w:r>
+              <w:t>)(1-</w:t>
+            </w:r>
+            <w:r>
+              <w:rPr>
+                <w:i/>
+              </w:rPr>
+              <w:t>p</w:t>
+            </w:r>
+            <w:r>
+              <w:t>)</w:t>
             </w:r>
             <w:r>
               <w:rPr>
@@ -1497,7 +1733,1378 @@
           </w:p>
         </w:tc>
       </w:tr>
+      <w:tr>
+        <w:trPr>
+          <w:cantSplit/>
+        </w:trPr>
+        <w:tc>
+          <w:tcPr>
+            <w:tcW w:w="2394" w:type="dxa"/>
+          </w:tcPr>
+          <w:p>
+            <w:pPr>
+              <w:spacing w:after="120"/>
+            </w:pPr>
+            <w:r>
+              <w:lastRenderedPageBreak/>
+              <w:t>Analyze a population parameter:</w:t>
+            </w:r>
+          </w:p>
+          <w:p>
+            <w:pPr>
+              <w:spacing w:after="120"/>
+            </w:pPr>
+            <w:r>
+              <w:t>Find the probability of a population parameter given a specific sample size</w:t>
+            </w:r>
+          </w:p>
+          <w:p>
+            <w:pPr>
+              <w:spacing w:after="120"/>
+            </w:pPr>
+          </w:p>
+        </w:tc>
+        <w:tc>
+          <w:tcPr>
+            <w:tcW w:w="2394" w:type="dxa"/>
+          </w:tcPr>
+          <w:p>
+            <w:pPr>
+              <w:pStyle w:val="ListParagraph"/>
+              <w:numPr>
+                <w:ilvl w:val="0"/>
+                <w:numId w:val="4"/>
+              </w:numPr>
+              <w:spacing w:after="120"/>
+              <w:contextualSpacing w:val="0"/>
+            </w:pPr>
+            <w:r>
+              <w:t>The population is fairly close to normal distribution.</w:t>
+            </w:r>
+          </w:p>
+          <w:p>
+            <w:pPr>
+              <w:pStyle w:val="ListParagraph"/>
+              <w:numPr>
+                <w:ilvl w:val="0"/>
+                <w:numId w:val="4"/>
+              </w:numPr>
+              <w:spacing w:after="120"/>
+              <w:contextualSpacing w:val="0"/>
+            </w:pPr>
+            <w:r>
+              <w:t>Data set is small</w:t>
+            </w:r>
+          </w:p>
+          <w:p>
+            <w:pPr>
+              <w:pStyle w:val="ListParagraph"/>
+              <w:numPr>
+                <w:ilvl w:val="0"/>
+                <w:numId w:val="4"/>
+              </w:numPr>
+              <w:spacing w:after="120"/>
+              <w:contextualSpacing w:val="0"/>
+            </w:pPr>
+            <w:r>
+              <w:t>The standard deviation of the population is unknown</w:t>
+            </w:r>
+          </w:p>
+        </w:tc>
+        <w:tc>
+          <w:tcPr>
+            <w:tcW w:w="2394" w:type="dxa"/>
+          </w:tcPr>
+          <w:p>
+            <w:pPr>
+              <w:spacing w:after="120"/>
+            </w:pPr>
+            <w:r>
+              <w:t xml:space="preserve">t-distribution </w:t>
+            </w:r>
+          </w:p>
+          <w:p>
+            <w:pPr>
+              <w:spacing w:after="120"/>
+              <w:contextualSpacing/>
+            </w:pPr>
+            <w:r>
+              <w:t>t-table</w:t>
+            </w:r>
+          </w:p>
+          <w:p>
+            <w:pPr>
+              <w:spacing w:after="120"/>
+              <w:ind w:left="360"/>
+              <w:contextualSpacing/>
+            </w:pPr>
+            <w:r>
+              <w:t>Columns=</w:t>
+            </w:r>
+            <w:proofErr w:type="spellStart"/>
+            <w:r>
+              <w:t>prob</w:t>
+            </w:r>
+            <w:proofErr w:type="spellEnd"/>
+          </w:p>
+          <w:p>
+            <w:pPr>
+              <w:spacing w:after="120"/>
+              <w:ind w:left="360"/>
+            </w:pPr>
+            <w:r>
+              <w:t>Rows=</w:t>
+            </w:r>
+            <w:proofErr w:type="spellStart"/>
+            <w:r>
+              <w:t>degr</w:t>
+            </w:r>
+            <w:proofErr w:type="spellEnd"/>
+            <w:r>
+              <w:t xml:space="preserve"> of free</w:t>
+            </w:r>
+          </w:p>
+        </w:tc>
+        <w:tc>
+          <w:tcPr>
+            <w:tcW w:w="2394" w:type="dxa"/>
+          </w:tcPr>
+          <w:p>
+            <w:pPr>
+              <w:spacing w:after="120"/>
+            </w:pPr>
+            <w:proofErr w:type="gramStart"/>
+            <w:r>
+              <w:t>t-distribution</w:t>
+            </w:r>
+            <w:proofErr w:type="gramEnd"/>
+            <w:r>
+              <w:t xml:space="preserve"> has a mean of zero like the z-distribution.</w:t>
+            </w:r>
+          </w:p>
+          <w:p>
+            <w:pPr>
+              <w:spacing w:after="120"/>
+            </w:pPr>
+            <w:r>
+              <w:t>t-distribution with sample size of 30 approximately equal to z-distribution</w:t>
+            </w:r>
+          </w:p>
+          <w:p>
+            <w:pPr>
+              <w:spacing w:after="120"/>
+            </w:pPr>
+            <w:proofErr w:type="gramStart"/>
+            <w:r>
+              <w:t>t-distribution</w:t>
+            </w:r>
+            <w:proofErr w:type="gramEnd"/>
+            <w:r>
+              <w:t xml:space="preserve"> depends on sample size.</w:t>
+            </w:r>
+          </w:p>
+          <w:p>
+            <w:pPr>
+              <w:spacing w:after="120"/>
+            </w:pPr>
+            <w:r>
+              <w:t>Each t-distribution is characterized by its degrees of freedom.</w:t>
+            </w:r>
+          </w:p>
+          <w:p>
+            <w:pPr>
+              <w:spacing w:after="120"/>
+            </w:pPr>
+            <w:proofErr w:type="gramStart"/>
+            <w:r>
+              <w:t>t-table</w:t>
+            </w:r>
+            <w:proofErr w:type="gramEnd"/>
+            <w:r>
+              <w:t xml:space="preserve"> classified by degrees of freedom and probabilities.</w:t>
+            </w:r>
+          </w:p>
+          <w:p>
+            <w:pPr>
+              <w:spacing w:after="120"/>
+            </w:pPr>
+            <w:proofErr w:type="gramStart"/>
+            <w:r>
+              <w:t>t-table</w:t>
+            </w:r>
+            <w:proofErr w:type="gramEnd"/>
+            <w:r>
+              <w:t xml:space="preserve"> values represent greater-than probabilities (right-side tail of the t-distribution).</w:t>
+            </w:r>
+          </w:p>
+          <w:p>
+            <w:pPr>
+              <w:spacing w:after="120"/>
+            </w:pPr>
+          </w:p>
+        </w:tc>
+      </w:tr>
+      <w:tr>
+        <w:trPr>
+          <w:cantSplit/>
+        </w:trPr>
+        <w:tc>
+          <w:tcPr>
+            <w:tcW w:w="2394" w:type="dxa"/>
+          </w:tcPr>
+          <w:p>
+            <w:pPr>
+              <w:spacing w:after="120"/>
+            </w:pPr>
+            <w:r>
+              <w:t>Analyze a population parameter:</w:t>
+            </w:r>
+          </w:p>
+          <w:p>
+            <w:pPr>
+              <w:spacing w:after="120"/>
+            </w:pPr>
+            <w:r>
+              <w:t>Find the percentile of a population parameter given a specific sample size (i.e., the number on a distribution whose less-than probability [left-side tail] is the given percentage)</w:t>
+            </w:r>
+          </w:p>
+        </w:tc>
+        <w:tc>
+          <w:tcPr>
+            <w:tcW w:w="2394" w:type="dxa"/>
+          </w:tcPr>
+          <w:p>
+            <w:pPr>
+              <w:pStyle w:val="ListParagraph"/>
+              <w:numPr>
+                <w:ilvl w:val="0"/>
+                <w:numId w:val="4"/>
+              </w:numPr>
+              <w:spacing w:after="120"/>
+              <w:contextualSpacing w:val="0"/>
+            </w:pPr>
+            <w:r>
+              <w:t>The population is fairly close to normal distribution.</w:t>
+            </w:r>
+          </w:p>
+          <w:p>
+            <w:pPr>
+              <w:pStyle w:val="ListParagraph"/>
+              <w:numPr>
+                <w:ilvl w:val="0"/>
+                <w:numId w:val="4"/>
+              </w:numPr>
+              <w:spacing w:after="120"/>
+              <w:contextualSpacing w:val="0"/>
+            </w:pPr>
+            <w:r>
+              <w:t>Data set is small</w:t>
+            </w:r>
+          </w:p>
+          <w:p>
+            <w:pPr>
+              <w:pStyle w:val="ListParagraph"/>
+              <w:numPr>
+                <w:ilvl w:val="0"/>
+                <w:numId w:val="4"/>
+              </w:numPr>
+              <w:spacing w:after="120"/>
+              <w:contextualSpacing w:val="0"/>
+            </w:pPr>
+            <w:r>
+              <w:t>The standard deviation of the population is unknown</w:t>
+            </w:r>
+          </w:p>
+        </w:tc>
+        <w:tc>
+          <w:tcPr>
+            <w:tcW w:w="2394" w:type="dxa"/>
+          </w:tcPr>
+          <w:p>
+            <w:pPr>
+              <w:spacing w:after="120"/>
+            </w:pPr>
+            <w:r>
+              <w:t xml:space="preserve">t-distribution </w:t>
+            </w:r>
+          </w:p>
+          <w:p>
+            <w:pPr>
+              <w:spacing w:after="120"/>
+              <w:contextualSpacing/>
+            </w:pPr>
+            <w:r>
+              <w:t>t-table</w:t>
+            </w:r>
+          </w:p>
+          <w:p>
+            <w:pPr>
+              <w:spacing w:after="120"/>
+              <w:ind w:left="360"/>
+              <w:contextualSpacing/>
+            </w:pPr>
+            <w:r>
+              <w:t>Columns=</w:t>
+            </w:r>
+            <w:proofErr w:type="spellStart"/>
+            <w:r>
+              <w:t>prob</w:t>
+            </w:r>
+            <w:proofErr w:type="spellEnd"/>
+          </w:p>
+          <w:p>
+            <w:pPr>
+              <w:spacing w:after="120"/>
+              <w:ind w:left="360"/>
+              <w:contextualSpacing/>
+            </w:pPr>
+            <w:r>
+              <w:t>Rows=</w:t>
+            </w:r>
+            <w:proofErr w:type="spellStart"/>
+            <w:r>
+              <w:t>degr</w:t>
+            </w:r>
+            <w:proofErr w:type="spellEnd"/>
+            <w:r>
+              <w:t xml:space="preserve"> of free</w:t>
+            </w:r>
+          </w:p>
+          <w:p>
+            <w:pPr>
+              <w:spacing w:after="120"/>
+              <w:ind w:left="360"/>
+              <w:contextualSpacing/>
+            </w:pPr>
+            <w:r>
+              <w:t>Bottom=</w:t>
+            </w:r>
+            <w:proofErr w:type="spellStart"/>
+            <w:r>
+              <w:t>confid</w:t>
+            </w:r>
+            <w:proofErr w:type="spellEnd"/>
+            <w:r>
+              <w:t xml:space="preserve"> inter</w:t>
+            </w:r>
+          </w:p>
+        </w:tc>
+        <w:tc>
+          <w:tcPr>
+            <w:tcW w:w="2394" w:type="dxa"/>
+          </w:tcPr>
+          <w:p>
+            <w:pPr>
+              <w:pStyle w:val="ListParagraph"/>
+              <w:numPr>
+                <w:ilvl w:val="0"/>
+                <w:numId w:val="6"/>
+              </w:numPr>
+              <w:spacing w:after="120"/>
+              <w:contextualSpacing w:val="0"/>
+            </w:pPr>
+            <w:r>
+              <w:t>Calculate degrees of freedom.</w:t>
+            </w:r>
+          </w:p>
+          <w:p>
+            <w:pPr>
+              <w:pStyle w:val="ListParagraph"/>
+              <w:numPr>
+                <w:ilvl w:val="0"/>
+                <w:numId w:val="6"/>
+              </w:numPr>
+              <w:spacing w:after="120"/>
+              <w:contextualSpacing w:val="0"/>
+            </w:pPr>
+            <w:r>
+              <w:t>Determine the greater-than probability of interest (right-side tail).</w:t>
+            </w:r>
+          </w:p>
+        </w:tc>
+      </w:tr>
+      <w:tr>
+        <w:trPr>
+          <w:cantSplit/>
+        </w:trPr>
+        <w:tc>
+          <w:tcPr>
+            <w:tcW w:w="2394" w:type="dxa"/>
+          </w:tcPr>
+          <w:p>
+            <w:pPr>
+              <w:spacing w:after="120"/>
+            </w:pPr>
+            <w:r>
+              <w:lastRenderedPageBreak/>
+              <w:t>Analyze a population parameter:</w:t>
+            </w:r>
+          </w:p>
+          <w:p>
+            <w:pPr>
+              <w:spacing w:after="120"/>
+            </w:pPr>
+            <w:r>
+              <w:t>Find the confidence interval for population parameter</w:t>
+            </w:r>
+          </w:p>
+        </w:tc>
+        <w:tc>
+          <w:tcPr>
+            <w:tcW w:w="2394" w:type="dxa"/>
+          </w:tcPr>
+          <w:p>
+            <w:pPr>
+              <w:pStyle w:val="ListParagraph"/>
+              <w:numPr>
+                <w:ilvl w:val="0"/>
+                <w:numId w:val="4"/>
+              </w:numPr>
+              <w:spacing w:after="120"/>
+              <w:contextualSpacing w:val="0"/>
+            </w:pPr>
+            <w:r>
+              <w:t>The population is fairly close to normal distribution.</w:t>
+            </w:r>
+          </w:p>
+          <w:p>
+            <w:pPr>
+              <w:pStyle w:val="ListParagraph"/>
+              <w:numPr>
+                <w:ilvl w:val="0"/>
+                <w:numId w:val="4"/>
+              </w:numPr>
+              <w:spacing w:after="120"/>
+              <w:contextualSpacing w:val="0"/>
+            </w:pPr>
+            <w:r>
+              <w:t>Data set is small</w:t>
+            </w:r>
+          </w:p>
+          <w:p>
+            <w:pPr>
+              <w:pStyle w:val="ListParagraph"/>
+              <w:numPr>
+                <w:ilvl w:val="0"/>
+                <w:numId w:val="4"/>
+              </w:numPr>
+              <w:spacing w:after="120"/>
+              <w:contextualSpacing w:val="0"/>
+            </w:pPr>
+            <w:r>
+              <w:t>The standard deviation of the population is unknown</w:t>
+            </w:r>
+          </w:p>
+        </w:tc>
+        <w:tc>
+          <w:tcPr>
+            <w:tcW w:w="2394" w:type="dxa"/>
+          </w:tcPr>
+          <w:p>
+            <w:pPr>
+              <w:spacing w:after="120"/>
+            </w:pPr>
+            <w:r>
+              <w:t xml:space="preserve">t-distribution </w:t>
+            </w:r>
+          </w:p>
+          <w:p>
+            <w:pPr>
+              <w:spacing w:after="120"/>
+              <w:contextualSpacing/>
+            </w:pPr>
+            <w:r>
+              <w:t>t-table</w:t>
+            </w:r>
+          </w:p>
+          <w:p>
+            <w:pPr>
+              <w:spacing w:after="120"/>
+              <w:ind w:left="360"/>
+              <w:contextualSpacing/>
+            </w:pPr>
+            <w:r>
+              <w:t>Columns=</w:t>
+            </w:r>
+            <w:proofErr w:type="spellStart"/>
+            <w:r>
+              <w:t>prob</w:t>
+            </w:r>
+            <w:proofErr w:type="spellEnd"/>
+          </w:p>
+          <w:p>
+            <w:pPr>
+              <w:spacing w:after="120"/>
+              <w:ind w:left="360"/>
+              <w:contextualSpacing/>
+            </w:pPr>
+            <w:r>
+              <w:t>Rows=</w:t>
+            </w:r>
+            <w:proofErr w:type="spellStart"/>
+            <w:r>
+              <w:t>degr</w:t>
+            </w:r>
+            <w:proofErr w:type="spellEnd"/>
+            <w:r>
+              <w:t xml:space="preserve"> of free</w:t>
+            </w:r>
+          </w:p>
+          <w:p>
+            <w:pPr>
+              <w:spacing w:after="120"/>
+              <w:ind w:left="360"/>
+            </w:pPr>
+            <w:r>
+              <w:t>Bottom=</w:t>
+            </w:r>
+            <w:proofErr w:type="spellStart"/>
+            <w:r>
+              <w:t>confid</w:t>
+            </w:r>
+            <w:proofErr w:type="spellEnd"/>
+            <w:r>
+              <w:t xml:space="preserve"> inter</w:t>
+            </w:r>
+          </w:p>
+          <w:p>
+            <w:pPr>
+              <w:spacing w:after="120"/>
+              <w:contextualSpacing/>
+              <w:rPr>
+                <w:rFonts w:eastAsiaTheme="minorEastAsia"/>
+              </w:rPr>
+            </w:pPr>
+            <w:r>
+              <w:t>n</w:t>
+            </w:r>
+            <m:oMath>
+              <m:r>
+                <w:rPr>
+                  <w:rFonts w:ascii="Cambria Math" w:hAnsi="Cambria Math"/>
+                </w:rPr>
+                <m:t>≥</m:t>
+              </m:r>
+            </m:oMath>
+            <w:r>
+              <w:rPr>
+                <w:rFonts w:eastAsiaTheme="minorEastAsia"/>
+              </w:rPr>
+              <w:t>30, use Z-distribution</w:t>
+            </w:r>
+          </w:p>
+          <w:p>
+            <w:pPr>
+              <w:spacing w:after="120"/>
+              <w:contextualSpacing/>
+            </w:pPr>
+            <w:r>
+              <w:rPr>
+                <w:rFonts w:eastAsiaTheme="minorEastAsia"/>
+              </w:rPr>
+              <w:t>n&lt;30, use t-distribution</w:t>
+            </w:r>
+          </w:p>
+        </w:tc>
+        <w:tc>
+          <w:tcPr>
+            <w:tcW w:w="2394" w:type="dxa"/>
+          </w:tcPr>
+          <w:p>
+            <w:pPr>
+              <w:spacing w:after="120"/>
+              <w:rPr>
+                <w:rFonts w:eastAsiaTheme="minorEastAsia"/>
+              </w:rPr>
+            </w:pPr>
+            <w:r>
+              <w:t>statistic</w:t>
+            </w:r>
+            <m:oMath>
+              <m:r>
+                <w:rPr>
+                  <w:rFonts w:ascii="Cambria Math" w:hAnsi="Cambria Math"/>
+                </w:rPr>
+                <m:t>±</m:t>
+              </m:r>
+            </m:oMath>
+            <w:r>
+              <w:rPr>
+                <w:rFonts w:eastAsiaTheme="minorEastAsia"/>
+              </w:rPr>
+              <w:t>margin of error</w:t>
+            </w:r>
+          </w:p>
+          <w:p>
+            <w:pPr>
+              <w:spacing w:after="120"/>
+              <w:rPr>
+                <w:rFonts w:eastAsiaTheme="minorEastAsia"/>
+              </w:rPr>
+            </w:pPr>
+            <w:r>
+              <w:rPr>
+                <w:rFonts w:eastAsiaTheme="minorEastAsia"/>
+              </w:rPr>
+              <w:t>margin of error defined by the critical value</w:t>
+            </w:r>
+          </w:p>
+          <w:p>
+            <w:pPr>
+              <w:spacing w:after="120"/>
+              <w:rPr>
+                <w:rFonts w:eastAsiaTheme="minorEastAsia"/>
+              </w:rPr>
+            </w:pPr>
+            <w:r>
+              <w:rPr>
+                <w:rFonts w:eastAsiaTheme="minorEastAsia"/>
+              </w:rPr>
+              <w:t xml:space="preserve">critical value = </w:t>
+            </w:r>
+            <w:proofErr w:type="spellStart"/>
+            <w:r>
+              <w:rPr>
+                <w:rFonts w:eastAsiaTheme="minorEastAsia"/>
+              </w:rPr>
+              <w:t>std</w:t>
+            </w:r>
+            <w:proofErr w:type="spellEnd"/>
+            <w:r>
+              <w:rPr>
+                <w:rFonts w:eastAsiaTheme="minorEastAsia"/>
+              </w:rPr>
+              <w:t xml:space="preserve"> errors</w:t>
+            </w:r>
+          </w:p>
+          <w:p>
+            <w:pPr>
+              <w:spacing w:after="120"/>
+              <w:rPr>
+                <w:rFonts w:eastAsiaTheme="minorEastAsia"/>
+              </w:rPr>
+            </w:pPr>
+            <w:r>
+              <w:rPr>
+                <w:rFonts w:eastAsiaTheme="minorEastAsia"/>
+              </w:rPr>
+              <w:t>To find critical value:</w:t>
+            </w:r>
+          </w:p>
+          <w:p>
+            <w:pPr>
+              <w:pStyle w:val="ListParagraph"/>
+              <w:numPr>
+                <w:ilvl w:val="0"/>
+                <w:numId w:val="7"/>
+              </w:numPr>
+              <w:spacing w:after="120"/>
+              <w:contextualSpacing w:val="0"/>
+            </w:pPr>
+            <w:r>
+              <w:t>Find confidence interval on</w:t>
+            </w:r>
+            <w:r>
+              <w:t xml:space="preserve"> bottom row of</w:t>
+            </w:r>
+            <w:r>
+              <w:t xml:space="preserve"> table</w:t>
+            </w:r>
+          </w:p>
+          <w:p>
+            <w:pPr>
+              <w:pStyle w:val="ListParagraph"/>
+              <w:numPr>
+                <w:ilvl w:val="0"/>
+                <w:numId w:val="7"/>
+              </w:numPr>
+              <w:spacing w:after="120"/>
+              <w:contextualSpacing w:val="0"/>
+            </w:pPr>
+            <w:r>
+              <w:t>Move up to the degrees of freedom for sample size</w:t>
+            </w:r>
+          </w:p>
+        </w:tc>
+      </w:tr>
+      <w:tr>
+        <w:trPr>
+          <w:cantSplit/>
+        </w:trPr>
+        <w:tc>
+          <w:tcPr>
+            <w:tcW w:w="2394" w:type="dxa"/>
+          </w:tcPr>
+          <w:p>
+            <w:pPr>
+              <w:spacing w:after="120"/>
+            </w:pPr>
+            <w:r>
+              <w:t>Analyze a population parameter when the distribution is non-normal or unknown</w:t>
+            </w:r>
+          </w:p>
+        </w:tc>
+        <w:tc>
+          <w:tcPr>
+            <w:tcW w:w="2394" w:type="dxa"/>
+          </w:tcPr>
+          <w:p>
+            <w:pPr>
+              <w:pStyle w:val="ListParagraph"/>
+              <w:numPr>
+                <w:ilvl w:val="0"/>
+                <w:numId w:val="4"/>
+              </w:numPr>
+              <w:spacing w:after="120"/>
+              <w:contextualSpacing w:val="0"/>
+            </w:pPr>
+            <w:r>
+              <w:t>The sample size is large (</w:t>
+            </w:r>
+            <w:r>
+              <w:t>n</w:t>
+            </w:r>
+            <m:oMath>
+              <m:r>
+                <w:rPr>
+                  <w:rFonts w:ascii="Cambria Math" w:hAnsi="Cambria Math"/>
+                </w:rPr>
+                <m:t>≥</m:t>
+              </m:r>
+            </m:oMath>
+            <w:r>
+              <w:rPr>
+                <w:rFonts w:eastAsiaTheme="minorEastAsia"/>
+              </w:rPr>
+              <w:t>30</w:t>
+            </w:r>
+            <w:r>
+              <w:rPr>
+                <w:rFonts w:eastAsiaTheme="minorEastAsia"/>
+              </w:rPr>
+              <w:t>)</w:t>
+            </w:r>
+          </w:p>
+          <w:p>
+            <w:pPr>
+              <w:pStyle w:val="ListParagraph"/>
+              <w:numPr>
+                <w:ilvl w:val="0"/>
+                <w:numId w:val="4"/>
+              </w:numPr>
+              <w:spacing w:after="120"/>
+              <w:contextualSpacing w:val="0"/>
+            </w:pPr>
+            <w:r>
+              <w:t>(</w:t>
+            </w:r>
+            <w:r>
+              <w:rPr>
+                <w:i/>
+              </w:rPr>
+              <w:t>n</w:t>
+            </w:r>
+            <w:r>
+              <w:t>)(</w:t>
+            </w:r>
+            <w:r>
+              <w:rPr>
+                <w:i/>
+              </w:rPr>
+              <w:t>p</w:t>
+            </w:r>
+            <w:r>
+              <w:t>)</w:t>
+            </w:r>
+            <w:r>
+              <w:rPr>
+                <w:rFonts w:eastAsiaTheme="minorEastAsia"/>
+              </w:rPr>
+              <w:t xml:space="preserve"> </w:t>
+            </w:r>
+            <m:oMath>
+              <m:r>
+                <w:rPr>
+                  <w:rFonts w:ascii="Cambria Math" w:hAnsi="Cambria Math"/>
+                </w:rPr>
+                <m:t>≥</m:t>
+              </m:r>
+            </m:oMath>
+            <w:r>
+              <w:rPr>
+                <w:rFonts w:eastAsiaTheme="minorEastAsia"/>
+              </w:rPr>
+              <w:t xml:space="preserve"> 10</w:t>
+            </w:r>
+          </w:p>
+          <w:p>
+            <w:pPr>
+              <w:pStyle w:val="ListParagraph"/>
+              <w:numPr>
+                <w:ilvl w:val="0"/>
+                <w:numId w:val="4"/>
+              </w:numPr>
+              <w:spacing w:after="120"/>
+              <w:contextualSpacing w:val="0"/>
+            </w:pPr>
+            <w:r>
+              <w:t>(</w:t>
+            </w:r>
+            <w:r>
+              <w:rPr>
+                <w:i/>
+              </w:rPr>
+              <w:t>n</w:t>
+            </w:r>
+            <w:r>
+              <w:t>)(1-</w:t>
+            </w:r>
+            <w:r>
+              <w:rPr>
+                <w:i/>
+              </w:rPr>
+              <w:t>p</w:t>
+            </w:r>
+            <w:r>
+              <w:t>)</w:t>
+            </w:r>
+            <w:r>
+              <w:rPr>
+                <w:rFonts w:eastAsiaTheme="minorEastAsia"/>
+              </w:rPr>
+              <w:t xml:space="preserve"> </w:t>
+            </w:r>
+            <m:oMath>
+              <m:r>
+                <w:rPr>
+                  <w:rFonts w:ascii="Cambria Math" w:hAnsi="Cambria Math"/>
+                </w:rPr>
+                <m:t>≥</m:t>
+              </m:r>
+            </m:oMath>
+            <w:r>
+              <w:rPr>
+                <w:rFonts w:eastAsiaTheme="minorEastAsia"/>
+              </w:rPr>
+              <w:t xml:space="preserve"> 10</w:t>
+            </w:r>
+          </w:p>
+        </w:tc>
+        <w:tc>
+          <w:tcPr>
+            <w:tcW w:w="2394" w:type="dxa"/>
+          </w:tcPr>
+          <w:p>
+            <w:pPr>
+              <w:spacing w:after="120"/>
+            </w:pPr>
+            <w:r>
+              <w:t>Central Limit Theorem</w:t>
+            </w:r>
+          </w:p>
+          <w:p>
+            <w:pPr>
+              <w:spacing w:after="120"/>
+            </w:pPr>
+            <w:r>
+              <w:t>Approximate with the Normal distribution and the Z-distribution</w:t>
+            </w:r>
+          </w:p>
+          <w:p>
+            <w:pPr>
+              <w:spacing w:after="120"/>
+            </w:pPr>
+            <w:r>
+              <w:t>Confidence interval</w:t>
+            </w:r>
+          </w:p>
+          <w:p>
+            <w:pPr>
+              <w:spacing w:after="120"/>
+            </w:pPr>
+            <w:r>
+              <w:t>Standard error</w:t>
+            </w:r>
+          </w:p>
+        </w:tc>
+        <w:tc>
+          <w:tcPr>
+            <w:tcW w:w="2394" w:type="dxa"/>
+          </w:tcPr>
+          <w:p>
+            <w:pPr>
+              <w:spacing w:after="120"/>
+              <w:rPr>
+                <w:rFonts w:eastAsiaTheme="minorEastAsia"/>
+              </w:rPr>
+            </w:pPr>
+            <w:r>
+              <w:rPr>
+                <w:rFonts w:eastAsiaTheme="minorEastAsia"/>
+              </w:rPr>
+              <w:t>Mean of the sampling distribution equals the population proportion:</w:t>
+            </w:r>
+          </w:p>
+          <w:p>
+            <w:pPr>
+              <w:spacing w:after="120"/>
+              <w:rPr>
+                <w:rFonts w:eastAsiaTheme="minorEastAsia"/>
+                <w:i/>
+              </w:rPr>
+            </w:pPr>
+            <m:oMath>
+              <m:sSub>
+                <m:sSubPr>
+                  <m:ctrlPr>
+                    <w:rPr>
+                      <w:rFonts w:ascii="Cambria Math" w:hAnsi="Cambria Math"/>
+                      <w:i/>
+                    </w:rPr>
+                  </m:ctrlPr>
+                </m:sSubPr>
+                <m:e>
+                  <m:r>
+                    <w:rPr>
+                      <w:rFonts w:ascii="Cambria Math" w:hAnsi="Cambria Math"/>
+                    </w:rPr>
+                    <m:t>μ</m:t>
+                  </m:r>
+                </m:e>
+                <m:sub>
+                  <m:acc>
+                    <m:accPr>
+                      <m:ctrlPr>
+                        <w:rPr>
+                          <w:rFonts w:ascii="Cambria Math" w:hAnsi="Cambria Math"/>
+                          <w:i/>
+                        </w:rPr>
+                      </m:ctrlPr>
+                    </m:accPr>
+                    <m:e>
+                      <m:r>
+                        <w:rPr>
+                          <w:rFonts w:ascii="Cambria Math" w:hAnsi="Cambria Math"/>
+                        </w:rPr>
+                        <m:t>p</m:t>
+                      </m:r>
+                    </m:e>
+                  </m:acc>
+                </m:sub>
+              </m:sSub>
+            </m:oMath>
+            <w:r>
+              <w:rPr>
+                <w:rFonts w:eastAsiaTheme="minorEastAsia"/>
+              </w:rPr>
+              <w:t xml:space="preserve"> = </w:t>
+            </w:r>
+            <w:r>
+              <w:rPr>
+                <w:rFonts w:eastAsiaTheme="minorEastAsia"/>
+                <w:i/>
+              </w:rPr>
+              <w:t>p</w:t>
+            </w:r>
+          </w:p>
+          <w:p>
+            <w:pPr>
+              <w:spacing w:after="120"/>
+              <w:rPr>
+                <w:rFonts w:eastAsiaTheme="minorEastAsia"/>
+              </w:rPr>
+            </w:pPr>
+          </w:p>
+          <w:p>
+            <w:pPr>
+              <w:spacing w:after="120"/>
+              <w:rPr>
+                <w:rFonts w:eastAsiaTheme="minorEastAsia"/>
+              </w:rPr>
+            </w:pPr>
+            <w:r>
+              <w:rPr>
+                <w:rFonts w:eastAsiaTheme="minorEastAsia"/>
+              </w:rPr>
+              <w:t>Standard error equals:</w:t>
+            </w:r>
+          </w:p>
+          <w:p>
+            <w:pPr>
+              <w:spacing w:after="120"/>
+              <w:rPr>
+                <w:rFonts w:eastAsiaTheme="minorEastAsia"/>
+                <w:i/>
+              </w:rPr>
+            </w:pPr>
+            <m:oMath>
+              <m:sSub>
+                <m:sSubPr>
+                  <m:ctrlPr>
+                    <w:rPr>
+                      <w:rFonts w:ascii="Cambria Math" w:hAnsi="Cambria Math"/>
+                      <w:i/>
+                    </w:rPr>
+                  </m:ctrlPr>
+                </m:sSubPr>
+                <m:e>
+                  <m:r>
+                    <w:rPr>
+                      <w:rFonts w:ascii="Cambria Math" w:hAnsi="Cambria Math"/>
+                    </w:rPr>
+                    <m:t>σ</m:t>
+                  </m:r>
+                </m:e>
+                <m:sub>
+                  <m:acc>
+                    <m:accPr>
+                      <m:ctrlPr>
+                        <w:rPr>
+                          <w:rFonts w:ascii="Cambria Math" w:hAnsi="Cambria Math"/>
+                          <w:i/>
+                        </w:rPr>
+                      </m:ctrlPr>
+                    </m:accPr>
+                    <m:e>
+                      <m:r>
+                        <w:rPr>
+                          <w:rFonts w:ascii="Cambria Math" w:hAnsi="Cambria Math"/>
+                        </w:rPr>
+                        <m:t>p</m:t>
+                      </m:r>
+                    </m:e>
+                  </m:acc>
+                </m:sub>
+              </m:sSub>
+            </m:oMath>
+            <w:r>
+              <w:rPr>
+                <w:rFonts w:eastAsiaTheme="minorEastAsia"/>
+              </w:rPr>
+              <w:t xml:space="preserve"> = </w:t>
+            </w:r>
+            <m:oMath>
+              <m:rad>
+                <m:radPr>
+                  <m:degHide m:val="1"/>
+                  <m:ctrlPr>
+                    <w:rPr>
+                      <w:rFonts w:ascii="Cambria Math" w:eastAsiaTheme="minorEastAsia" w:hAnsi="Cambria Math"/>
+                      <w:i/>
+                    </w:rPr>
+                  </m:ctrlPr>
+                </m:radPr>
+                <m:deg/>
+                <m:e>
+                  <m:f>
+                    <m:fPr>
+                      <m:ctrlPr>
+                        <w:rPr>
+                          <w:rFonts w:ascii="Cambria Math" w:eastAsiaTheme="minorEastAsia" w:hAnsi="Cambria Math"/>
+                          <w:i/>
+                        </w:rPr>
+                      </m:ctrlPr>
+                    </m:fPr>
+                    <m:num>
+                      <m:r>
+                        <w:rPr>
+                          <w:rFonts w:ascii="Cambria Math" w:eastAsiaTheme="minorEastAsia" w:hAnsi="Cambria Math"/>
+                        </w:rPr>
+                        <m:t>p(1-p)</m:t>
+                      </m:r>
+                    </m:num>
+                    <m:den>
+                      <m:r>
+                        <w:rPr>
+                          <w:rFonts w:ascii="Cambria Math" w:eastAsiaTheme="minorEastAsia" w:hAnsi="Cambria Math"/>
+                        </w:rPr>
+                        <m:t>n</m:t>
+                      </m:r>
+                    </m:den>
+                  </m:f>
+                </m:e>
+              </m:rad>
+            </m:oMath>
+          </w:p>
+          <w:p>
+            <w:pPr>
+              <w:spacing w:after="120"/>
+            </w:pPr>
+          </w:p>
+        </w:tc>
+      </w:tr>
+      <w:tr>
+        <w:trPr>
+          <w:cantSplit/>
+        </w:trPr>
+        <w:tc>
+          <w:tcPr>
+            <w:tcW w:w="2394" w:type="dxa"/>
+          </w:tcPr>
+          <w:p>
+            <w:pPr>
+              <w:spacing w:after="120"/>
+            </w:pPr>
+            <w:r>
+              <w:t>Analyze a population parameter when the distribution is non-normal or unknown</w:t>
+            </w:r>
+            <w:r>
+              <w:t>:</w:t>
+            </w:r>
+          </w:p>
+          <w:p>
+            <w:pPr>
+              <w:spacing w:after="120"/>
+            </w:pPr>
+            <w:r>
+              <w:t>Find the probability for a sample proportion given a population proportion</w:t>
+            </w:r>
+          </w:p>
+        </w:tc>
+        <w:tc>
+          <w:tcPr>
+            <w:tcW w:w="2394" w:type="dxa"/>
+          </w:tcPr>
+          <w:p>
+            <w:pPr>
+              <w:pStyle w:val="ListParagraph"/>
+              <w:numPr>
+                <w:ilvl w:val="0"/>
+                <w:numId w:val="4"/>
+              </w:numPr>
+              <w:spacing w:after="120"/>
+              <w:contextualSpacing w:val="0"/>
+            </w:pPr>
+            <w:r>
+              <w:t>The sample size is large (n</w:t>
+            </w:r>
+            <m:oMath>
+              <m:r>
+                <w:rPr>
+                  <w:rFonts w:ascii="Cambria Math" w:hAnsi="Cambria Math"/>
+                </w:rPr>
+                <m:t>≥</m:t>
+              </m:r>
+            </m:oMath>
+            <w:r>
+              <w:rPr>
+                <w:rFonts w:eastAsiaTheme="minorEastAsia"/>
+              </w:rPr>
+              <w:t>30)</w:t>
+            </w:r>
+          </w:p>
+          <w:p>
+            <w:pPr>
+              <w:pStyle w:val="ListParagraph"/>
+              <w:numPr>
+                <w:ilvl w:val="0"/>
+                <w:numId w:val="4"/>
+              </w:numPr>
+              <w:spacing w:after="120"/>
+              <w:contextualSpacing w:val="0"/>
+            </w:pPr>
+            <w:r>
+              <w:t>(</w:t>
+            </w:r>
+            <w:r>
+              <w:rPr>
+                <w:i/>
+              </w:rPr>
+              <w:t>n</w:t>
+            </w:r>
+            <w:r>
+              <w:t>)(</w:t>
+            </w:r>
+            <w:r>
+              <w:rPr>
+                <w:i/>
+              </w:rPr>
+              <w:t>p</w:t>
+            </w:r>
+            <w:r>
+              <w:t>)</w:t>
+            </w:r>
+            <w:r>
+              <w:rPr>
+                <w:rFonts w:eastAsiaTheme="minorEastAsia"/>
+              </w:rPr>
+              <w:t xml:space="preserve"> </w:t>
+            </w:r>
+            <m:oMath>
+              <m:r>
+                <w:rPr>
+                  <w:rFonts w:ascii="Cambria Math" w:hAnsi="Cambria Math"/>
+                </w:rPr>
+                <m:t>≥</m:t>
+              </m:r>
+            </m:oMath>
+            <w:r>
+              <w:rPr>
+                <w:rFonts w:eastAsiaTheme="minorEastAsia"/>
+              </w:rPr>
+              <w:t xml:space="preserve"> 10</w:t>
+            </w:r>
+          </w:p>
+          <w:p>
+            <w:pPr>
+              <w:pStyle w:val="ListParagraph"/>
+              <w:numPr>
+                <w:ilvl w:val="0"/>
+                <w:numId w:val="4"/>
+              </w:numPr>
+              <w:spacing w:after="120"/>
+              <w:contextualSpacing w:val="0"/>
+            </w:pPr>
+            <w:r>
+              <w:t>(</w:t>
+            </w:r>
+            <w:r>
+              <w:rPr>
+                <w:i/>
+              </w:rPr>
+              <w:t>n</w:t>
+            </w:r>
+            <w:r>
+              <w:t>)(1-</w:t>
+            </w:r>
+            <w:r>
+              <w:rPr>
+                <w:i/>
+              </w:rPr>
+              <w:t>p</w:t>
+            </w:r>
+            <w:r>
+              <w:t>)</w:t>
+            </w:r>
+            <w:r>
+              <w:rPr>
+                <w:rFonts w:eastAsiaTheme="minorEastAsia"/>
+              </w:rPr>
+              <w:t xml:space="preserve"> </w:t>
+            </w:r>
+            <m:oMath>
+              <m:r>
+                <w:rPr>
+                  <w:rFonts w:ascii="Cambria Math" w:hAnsi="Cambria Math"/>
+                </w:rPr>
+                <m:t>≥</m:t>
+              </m:r>
+            </m:oMath>
+            <w:r>
+              <w:rPr>
+                <w:rFonts w:eastAsiaTheme="minorEastAsia"/>
+              </w:rPr>
+              <w:t xml:space="preserve"> 10</w:t>
+            </w:r>
+          </w:p>
+        </w:tc>
+        <w:tc>
+          <w:tcPr>
+            <w:tcW w:w="2394" w:type="dxa"/>
+          </w:tcPr>
+          <w:p>
+            <w:pPr>
+              <w:spacing w:after="120"/>
+            </w:pPr>
+            <w:r>
+              <w:t>Central Limit Theorem</w:t>
+            </w:r>
+          </w:p>
+          <w:p>
+            <w:pPr>
+              <w:spacing w:after="120"/>
+            </w:pPr>
+            <w:r>
+              <w:t>Approximate with the Normal distribution and the Z-distribution</w:t>
+            </w:r>
+          </w:p>
+          <w:p>
+            <w:pPr>
+              <w:spacing w:after="120"/>
+            </w:pPr>
+            <w:r>
+              <w:t>Confidence interval</w:t>
+            </w:r>
+          </w:p>
+          <w:p>
+            <w:pPr>
+              <w:spacing w:after="120"/>
+            </w:pPr>
+            <w:r>
+              <w:t>Standard error</w:t>
+            </w:r>
+          </w:p>
+        </w:tc>
+        <w:tc>
+          <w:tcPr>
+            <w:tcW w:w="2394" w:type="dxa"/>
+          </w:tcPr>
+          <w:p>
+            <w:pPr>
+              <w:pStyle w:val="ListParagraph"/>
+              <w:numPr>
+                <w:ilvl w:val="0"/>
+                <w:numId w:val="9"/>
+              </w:numPr>
+              <w:spacing w:after="120"/>
+              <w:contextualSpacing w:val="0"/>
+              <w:rPr>
+                <w:rFonts w:eastAsiaTheme="minorEastAsia"/>
+              </w:rPr>
+            </w:pPr>
+            <w:r>
+              <w:rPr>
+                <w:rFonts w:eastAsiaTheme="minorEastAsia"/>
+              </w:rPr>
+              <w:t>Confirm constraints</w:t>
+            </w:r>
+          </w:p>
+          <w:p>
+            <w:pPr>
+              <w:pStyle w:val="ListParagraph"/>
+              <w:numPr>
+                <w:ilvl w:val="0"/>
+                <w:numId w:val="9"/>
+              </w:numPr>
+              <w:spacing w:after="120"/>
+              <w:contextualSpacing w:val="0"/>
+              <w:rPr>
+                <w:rFonts w:eastAsiaTheme="minorEastAsia"/>
+              </w:rPr>
+            </w:pPr>
+            <w:r>
+              <w:rPr>
+                <w:rFonts w:eastAsiaTheme="minorEastAsia"/>
+              </w:rPr>
+              <w:t>Convert sample proportion to z-value</w:t>
+            </w:r>
+          </w:p>
+          <w:p>
+            <w:pPr>
+              <w:pStyle w:val="ListParagraph"/>
+              <w:numPr>
+                <w:ilvl w:val="0"/>
+                <w:numId w:val="9"/>
+              </w:numPr>
+              <w:spacing w:after="120"/>
+              <w:contextualSpacing w:val="0"/>
+              <w:rPr>
+                <w:rFonts w:eastAsiaTheme="minorEastAsia"/>
+              </w:rPr>
+            </w:pPr>
+            <w:r>
+              <w:rPr>
+                <w:rFonts w:eastAsiaTheme="minorEastAsia"/>
+              </w:rPr>
+              <w:t>Find probability of z</w:t>
+            </w:r>
+            <w:bookmarkStart w:id="0" w:name="_GoBack"/>
+            <w:bookmarkEnd w:id="0"/>
+          </w:p>
+        </w:tc>
+      </w:tr>
     </w:tbl>
+    <w:p/>
     <w:p/>
     <w:sectPr>
       <w:headerReference w:type="default" r:id="rId8"/>
@@ -1583,7 +3190,13 @@
       </w:rPr>
     </w:pPr>
     <w:r>
-      <w:t xml:space="preserve">Summary Chart | Page </w:t>
+      <w:t xml:space="preserve">Summary </w:t>
+    </w:r>
+    <w:r>
+      <w:t>of Important Concepts</w:t>
+    </w:r>
+    <w:r>
+      <w:t xml:space="preserve">| Page </w:t>
     </w:r>
     <w:r>
       <w:rPr>
@@ -1608,7 +3221,7 @@
         <w:b/>
         <w:noProof/>
       </w:rPr>
-      <w:t>3</w:t>
+      <w:t>6</w:t>
     </w:r>
     <w:r>
       <w:rPr>
@@ -1642,7 +3255,7 @@
         <w:b/>
         <w:noProof/>
       </w:rPr>
-      <w:t>3</w:t>
+      <w:t>6</w:t>
     </w:r>
     <w:r>
       <w:rPr>
@@ -1834,6 +3447,291 @@
     </w:lvl>
   </w:abstractNum>
   <w:abstractNum w:abstractNumId="2">
+    <w:nsid w:val="1AB11E88"/>
+    <w:multiLevelType w:val="hybridMultilevel"/>
+    <w:tmpl w:val="625A8982"/>
+    <w:lvl w:ilvl="0" w:tplc="04090001">
+      <w:start w:val="1"/>
+      <w:numFmt w:val="bullet"/>
+      <w:lvlText w:val=""/>
+      <w:lvlJc w:val="left"/>
+      <w:pPr>
+        <w:ind w:left="720" w:hanging="360"/>
+      </w:pPr>
+      <w:rPr>
+        <w:rFonts w:ascii="Symbol" w:hAnsi="Symbol" w:hint="default"/>
+      </w:rPr>
+    </w:lvl>
+    <w:lvl w:ilvl="1" w:tplc="04090003" w:tentative="1">
+      <w:start w:val="1"/>
+      <w:numFmt w:val="bullet"/>
+      <w:lvlText w:val="o"/>
+      <w:lvlJc w:val="left"/>
+      <w:pPr>
+        <w:ind w:left="1440" w:hanging="360"/>
+      </w:pPr>
+      <w:rPr>
+        <w:rFonts w:ascii="Courier New" w:hAnsi="Courier New" w:cs="Courier New" w:hint="default"/>
+      </w:rPr>
+    </w:lvl>
+    <w:lvl w:ilvl="2" w:tplc="04090005" w:tentative="1">
+      <w:start w:val="1"/>
+      <w:numFmt w:val="bullet"/>
+      <w:lvlText w:val=""/>
+      <w:lvlJc w:val="left"/>
+      <w:pPr>
+        <w:ind w:left="2160" w:hanging="360"/>
+      </w:pPr>
+      <w:rPr>
+        <w:rFonts w:ascii="Wingdings" w:hAnsi="Wingdings" w:hint="default"/>
+      </w:rPr>
+    </w:lvl>
+    <w:lvl w:ilvl="3" w:tplc="04090001" w:tentative="1">
+      <w:start w:val="1"/>
+      <w:numFmt w:val="bullet"/>
+      <w:lvlText w:val=""/>
+      <w:lvlJc w:val="left"/>
+      <w:pPr>
+        <w:ind w:left="2880" w:hanging="360"/>
+      </w:pPr>
+      <w:rPr>
+        <w:rFonts w:ascii="Symbol" w:hAnsi="Symbol" w:hint="default"/>
+      </w:rPr>
+    </w:lvl>
+    <w:lvl w:ilvl="4" w:tplc="04090003" w:tentative="1">
+      <w:start w:val="1"/>
+      <w:numFmt w:val="bullet"/>
+      <w:lvlText w:val="o"/>
+      <w:lvlJc w:val="left"/>
+      <w:pPr>
+        <w:ind w:left="3600" w:hanging="360"/>
+      </w:pPr>
+      <w:rPr>
+        <w:rFonts w:ascii="Courier New" w:hAnsi="Courier New" w:cs="Courier New" w:hint="default"/>
+      </w:rPr>
+    </w:lvl>
+    <w:lvl w:ilvl="5" w:tplc="04090005" w:tentative="1">
+      <w:start w:val="1"/>
+      <w:numFmt w:val="bullet"/>
+      <w:lvlText w:val=""/>
+      <w:lvlJc w:val="left"/>
+      <w:pPr>
+        <w:ind w:left="4320" w:hanging="360"/>
+      </w:pPr>
+      <w:rPr>
+        <w:rFonts w:ascii="Wingdings" w:hAnsi="Wingdings" w:hint="default"/>
+      </w:rPr>
+    </w:lvl>
+    <w:lvl w:ilvl="6" w:tplc="04090001" w:tentative="1">
+      <w:start w:val="1"/>
+      <w:numFmt w:val="bullet"/>
+      <w:lvlText w:val=""/>
+      <w:lvlJc w:val="left"/>
+      <w:pPr>
+        <w:ind w:left="5040" w:hanging="360"/>
+      </w:pPr>
+      <w:rPr>
+        <w:rFonts w:ascii="Symbol" w:hAnsi="Symbol" w:hint="default"/>
+      </w:rPr>
+    </w:lvl>
+    <w:lvl w:ilvl="7" w:tplc="04090003" w:tentative="1">
+      <w:start w:val="1"/>
+      <w:numFmt w:val="bullet"/>
+      <w:lvlText w:val="o"/>
+      <w:lvlJc w:val="left"/>
+      <w:pPr>
+        <w:ind w:left="5760" w:hanging="360"/>
+      </w:pPr>
+      <w:rPr>
+        <w:rFonts w:ascii="Courier New" w:hAnsi="Courier New" w:cs="Courier New" w:hint="default"/>
+      </w:rPr>
+    </w:lvl>
+    <w:lvl w:ilvl="8" w:tplc="04090005" w:tentative="1">
+      <w:start w:val="1"/>
+      <w:numFmt w:val="bullet"/>
+      <w:lvlText w:val=""/>
+      <w:lvlJc w:val="left"/>
+      <w:pPr>
+        <w:ind w:left="6480" w:hanging="360"/>
+      </w:pPr>
+      <w:rPr>
+        <w:rFonts w:ascii="Wingdings" w:hAnsi="Wingdings" w:hint="default"/>
+      </w:rPr>
+    </w:lvl>
+  </w:abstractNum>
+  <w:abstractNum w:abstractNumId="3">
+    <w:nsid w:val="2CF851A5"/>
+    <w:multiLevelType w:val="hybridMultilevel"/>
+    <w:tmpl w:val="F23C7662"/>
+    <w:lvl w:ilvl="0" w:tplc="0409000F">
+      <w:start w:val="1"/>
+      <w:numFmt w:val="decimal"/>
+      <w:lvlText w:val="%1."/>
+      <w:lvlJc w:val="left"/>
+      <w:pPr>
+        <w:ind w:left="360" w:hanging="360"/>
+      </w:pPr>
+    </w:lvl>
+    <w:lvl w:ilvl="1" w:tplc="04090019" w:tentative="1">
+      <w:start w:val="1"/>
+      <w:numFmt w:val="lowerLetter"/>
+      <w:lvlText w:val="%2."/>
+      <w:lvlJc w:val="left"/>
+      <w:pPr>
+        <w:ind w:left="1080" w:hanging="360"/>
+      </w:pPr>
+    </w:lvl>
+    <w:lvl w:ilvl="2" w:tplc="0409001B" w:tentative="1">
+      <w:start w:val="1"/>
+      <w:numFmt w:val="lowerRoman"/>
+      <w:lvlText w:val="%3."/>
+      <w:lvlJc w:val="right"/>
+      <w:pPr>
+        <w:ind w:left="1800" w:hanging="180"/>
+      </w:pPr>
+    </w:lvl>
+    <w:lvl w:ilvl="3" w:tplc="0409000F" w:tentative="1">
+      <w:start w:val="1"/>
+      <w:numFmt w:val="decimal"/>
+      <w:lvlText w:val="%4."/>
+      <w:lvlJc w:val="left"/>
+      <w:pPr>
+        <w:ind w:left="2520" w:hanging="360"/>
+      </w:pPr>
+    </w:lvl>
+    <w:lvl w:ilvl="4" w:tplc="04090019" w:tentative="1">
+      <w:start w:val="1"/>
+      <w:numFmt w:val="lowerLetter"/>
+      <w:lvlText w:val="%5."/>
+      <w:lvlJc w:val="left"/>
+      <w:pPr>
+        <w:ind w:left="3240" w:hanging="360"/>
+      </w:pPr>
+    </w:lvl>
+    <w:lvl w:ilvl="5" w:tplc="0409001B" w:tentative="1">
+      <w:start w:val="1"/>
+      <w:numFmt w:val="lowerRoman"/>
+      <w:lvlText w:val="%6."/>
+      <w:lvlJc w:val="right"/>
+      <w:pPr>
+        <w:ind w:left="3960" w:hanging="180"/>
+      </w:pPr>
+    </w:lvl>
+    <w:lvl w:ilvl="6" w:tplc="0409000F" w:tentative="1">
+      <w:start w:val="1"/>
+      <w:numFmt w:val="decimal"/>
+      <w:lvlText w:val="%7."/>
+      <w:lvlJc w:val="left"/>
+      <w:pPr>
+        <w:ind w:left="4680" w:hanging="360"/>
+      </w:pPr>
+    </w:lvl>
+    <w:lvl w:ilvl="7" w:tplc="04090019" w:tentative="1">
+      <w:start w:val="1"/>
+      <w:numFmt w:val="lowerLetter"/>
+      <w:lvlText w:val="%8."/>
+      <w:lvlJc w:val="left"/>
+      <w:pPr>
+        <w:ind w:left="5400" w:hanging="360"/>
+      </w:pPr>
+    </w:lvl>
+    <w:lvl w:ilvl="8" w:tplc="0409001B" w:tentative="1">
+      <w:start w:val="1"/>
+      <w:numFmt w:val="lowerRoman"/>
+      <w:lvlText w:val="%9."/>
+      <w:lvlJc w:val="right"/>
+      <w:pPr>
+        <w:ind w:left="6120" w:hanging="180"/>
+      </w:pPr>
+    </w:lvl>
+  </w:abstractNum>
+  <w:abstractNum w:abstractNumId="4">
+    <w:nsid w:val="33946890"/>
+    <w:multiLevelType w:val="hybridMultilevel"/>
+    <w:tmpl w:val="36AE4284"/>
+    <w:lvl w:ilvl="0" w:tplc="0409000F">
+      <w:start w:val="1"/>
+      <w:numFmt w:val="decimal"/>
+      <w:lvlText w:val="%1."/>
+      <w:lvlJc w:val="left"/>
+      <w:pPr>
+        <w:ind w:left="360" w:hanging="360"/>
+      </w:pPr>
+    </w:lvl>
+    <w:lvl w:ilvl="1" w:tplc="04090019" w:tentative="1">
+      <w:start w:val="1"/>
+      <w:numFmt w:val="lowerLetter"/>
+      <w:lvlText w:val="%2."/>
+      <w:lvlJc w:val="left"/>
+      <w:pPr>
+        <w:ind w:left="1080" w:hanging="360"/>
+      </w:pPr>
+    </w:lvl>
+    <w:lvl w:ilvl="2" w:tplc="0409001B" w:tentative="1">
+      <w:start w:val="1"/>
+      <w:numFmt w:val="lowerRoman"/>
+      <w:lvlText w:val="%3."/>
+      <w:lvlJc w:val="right"/>
+      <w:pPr>
+        <w:ind w:left="1800" w:hanging="180"/>
+      </w:pPr>
+    </w:lvl>
+    <w:lvl w:ilvl="3" w:tplc="0409000F" w:tentative="1">
+      <w:start w:val="1"/>
+      <w:numFmt w:val="decimal"/>
+      <w:lvlText w:val="%4."/>
+      <w:lvlJc w:val="left"/>
+      <w:pPr>
+        <w:ind w:left="2520" w:hanging="360"/>
+      </w:pPr>
+    </w:lvl>
+    <w:lvl w:ilvl="4" w:tplc="04090019" w:tentative="1">
+      <w:start w:val="1"/>
+      <w:numFmt w:val="lowerLetter"/>
+      <w:lvlText w:val="%5."/>
+      <w:lvlJc w:val="left"/>
+      <w:pPr>
+        <w:ind w:left="3240" w:hanging="360"/>
+      </w:pPr>
+    </w:lvl>
+    <w:lvl w:ilvl="5" w:tplc="0409001B" w:tentative="1">
+      <w:start w:val="1"/>
+      <w:numFmt w:val="lowerRoman"/>
+      <w:lvlText w:val="%6."/>
+      <w:lvlJc w:val="right"/>
+      <w:pPr>
+        <w:ind w:left="3960" w:hanging="180"/>
+      </w:pPr>
+    </w:lvl>
+    <w:lvl w:ilvl="6" w:tplc="0409000F" w:tentative="1">
+      <w:start w:val="1"/>
+      <w:numFmt w:val="decimal"/>
+      <w:lvlText w:val="%7."/>
+      <w:lvlJc w:val="left"/>
+      <w:pPr>
+        <w:ind w:left="4680" w:hanging="360"/>
+      </w:pPr>
+    </w:lvl>
+    <w:lvl w:ilvl="7" w:tplc="04090019" w:tentative="1">
+      <w:start w:val="1"/>
+      <w:numFmt w:val="lowerLetter"/>
+      <w:lvlText w:val="%8."/>
+      <w:lvlJc w:val="left"/>
+      <w:pPr>
+        <w:ind w:left="5400" w:hanging="360"/>
+      </w:pPr>
+    </w:lvl>
+    <w:lvl w:ilvl="8" w:tplc="0409001B" w:tentative="1">
+      <w:start w:val="1"/>
+      <w:numFmt w:val="lowerRoman"/>
+      <w:lvlText w:val="%9."/>
+      <w:lvlJc w:val="right"/>
+      <w:pPr>
+        <w:ind w:left="6120" w:hanging="180"/>
+      </w:pPr>
+    </w:lvl>
+  </w:abstractNum>
+  <w:abstractNum w:abstractNumId="5">
     <w:nsid w:val="599A306D"/>
     <w:multiLevelType w:val="hybridMultilevel"/>
     <w:tmpl w:val="29865030"/>
@@ -1922,7 +3820,7 @@
       </w:pPr>
     </w:lvl>
   </w:abstractNum>
-  <w:abstractNum w:abstractNumId="3">
+  <w:abstractNum w:abstractNumId="6">
     <w:nsid w:val="5F1A4413"/>
     <w:multiLevelType w:val="hybridMultilevel"/>
     <w:tmpl w:val="BC50E08E"/>
@@ -2033,6 +3931,205 @@
       <w:rPr>
         <w:rFonts w:ascii="Wingdings" w:hAnsi="Wingdings" w:hint="default"/>
       </w:rPr>
+    </w:lvl>
+  </w:abstractNum>
+  <w:abstractNum w:abstractNumId="7">
+    <w:nsid w:val="635B594F"/>
+    <w:multiLevelType w:val="hybridMultilevel"/>
+    <w:tmpl w:val="F9722AD6"/>
+    <w:lvl w:ilvl="0" w:tplc="04090001">
+      <w:start w:val="1"/>
+      <w:numFmt w:val="bullet"/>
+      <w:lvlText w:val=""/>
+      <w:lvlJc w:val="left"/>
+      <w:pPr>
+        <w:ind w:left="360" w:hanging="360"/>
+      </w:pPr>
+      <w:rPr>
+        <w:rFonts w:ascii="Symbol" w:hAnsi="Symbol" w:hint="default"/>
+      </w:rPr>
+    </w:lvl>
+    <w:lvl w:ilvl="1" w:tplc="04090003" w:tentative="1">
+      <w:start w:val="1"/>
+      <w:numFmt w:val="bullet"/>
+      <w:lvlText w:val="o"/>
+      <w:lvlJc w:val="left"/>
+      <w:pPr>
+        <w:ind w:left="1080" w:hanging="360"/>
+      </w:pPr>
+      <w:rPr>
+        <w:rFonts w:ascii="Courier New" w:hAnsi="Courier New" w:cs="Courier New" w:hint="default"/>
+      </w:rPr>
+    </w:lvl>
+    <w:lvl w:ilvl="2" w:tplc="04090005" w:tentative="1">
+      <w:start w:val="1"/>
+      <w:numFmt w:val="bullet"/>
+      <w:lvlText w:val=""/>
+      <w:lvlJc w:val="left"/>
+      <w:pPr>
+        <w:ind w:left="1800" w:hanging="360"/>
+      </w:pPr>
+      <w:rPr>
+        <w:rFonts w:ascii="Wingdings" w:hAnsi="Wingdings" w:hint="default"/>
+      </w:rPr>
+    </w:lvl>
+    <w:lvl w:ilvl="3" w:tplc="04090001" w:tentative="1">
+      <w:start w:val="1"/>
+      <w:numFmt w:val="bullet"/>
+      <w:lvlText w:val=""/>
+      <w:lvlJc w:val="left"/>
+      <w:pPr>
+        <w:ind w:left="2520" w:hanging="360"/>
+      </w:pPr>
+      <w:rPr>
+        <w:rFonts w:ascii="Symbol" w:hAnsi="Symbol" w:hint="default"/>
+      </w:rPr>
+    </w:lvl>
+    <w:lvl w:ilvl="4" w:tplc="04090003" w:tentative="1">
+      <w:start w:val="1"/>
+      <w:numFmt w:val="bullet"/>
+      <w:lvlText w:val="o"/>
+      <w:lvlJc w:val="left"/>
+      <w:pPr>
+        <w:ind w:left="3240" w:hanging="360"/>
+      </w:pPr>
+      <w:rPr>
+        <w:rFonts w:ascii="Courier New" w:hAnsi="Courier New" w:cs="Courier New" w:hint="default"/>
+      </w:rPr>
+    </w:lvl>
+    <w:lvl w:ilvl="5" w:tplc="04090005" w:tentative="1">
+      <w:start w:val="1"/>
+      <w:numFmt w:val="bullet"/>
+      <w:lvlText w:val=""/>
+      <w:lvlJc w:val="left"/>
+      <w:pPr>
+        <w:ind w:left="3960" w:hanging="360"/>
+      </w:pPr>
+      <w:rPr>
+        <w:rFonts w:ascii="Wingdings" w:hAnsi="Wingdings" w:hint="default"/>
+      </w:rPr>
+    </w:lvl>
+    <w:lvl w:ilvl="6" w:tplc="04090001" w:tentative="1">
+      <w:start w:val="1"/>
+      <w:numFmt w:val="bullet"/>
+      <w:lvlText w:val=""/>
+      <w:lvlJc w:val="left"/>
+      <w:pPr>
+        <w:ind w:left="4680" w:hanging="360"/>
+      </w:pPr>
+      <w:rPr>
+        <w:rFonts w:ascii="Symbol" w:hAnsi="Symbol" w:hint="default"/>
+      </w:rPr>
+    </w:lvl>
+    <w:lvl w:ilvl="7" w:tplc="04090003" w:tentative="1">
+      <w:start w:val="1"/>
+      <w:numFmt w:val="bullet"/>
+      <w:lvlText w:val="o"/>
+      <w:lvlJc w:val="left"/>
+      <w:pPr>
+        <w:ind w:left="5400" w:hanging="360"/>
+      </w:pPr>
+      <w:rPr>
+        <w:rFonts w:ascii="Courier New" w:hAnsi="Courier New" w:cs="Courier New" w:hint="default"/>
+      </w:rPr>
+    </w:lvl>
+    <w:lvl w:ilvl="8" w:tplc="04090005" w:tentative="1">
+      <w:start w:val="1"/>
+      <w:numFmt w:val="bullet"/>
+      <w:lvlText w:val=""/>
+      <w:lvlJc w:val="left"/>
+      <w:pPr>
+        <w:ind w:left="6120" w:hanging="360"/>
+      </w:pPr>
+      <w:rPr>
+        <w:rFonts w:ascii="Wingdings" w:hAnsi="Wingdings" w:hint="default"/>
+      </w:rPr>
+    </w:lvl>
+  </w:abstractNum>
+  <w:abstractNum w:abstractNumId="8">
+    <w:nsid w:val="780B0DD1"/>
+    <w:multiLevelType w:val="hybridMultilevel"/>
+    <w:tmpl w:val="60BC6C90"/>
+    <w:lvl w:ilvl="0" w:tplc="0409000F">
+      <w:start w:val="1"/>
+      <w:numFmt w:val="decimal"/>
+      <w:lvlText w:val="%1."/>
+      <w:lvlJc w:val="left"/>
+      <w:pPr>
+        <w:ind w:left="360" w:hanging="360"/>
+      </w:pPr>
+    </w:lvl>
+    <w:lvl w:ilvl="1" w:tplc="04090019" w:tentative="1">
+      <w:start w:val="1"/>
+      <w:numFmt w:val="lowerLetter"/>
+      <w:lvlText w:val="%2."/>
+      <w:lvlJc w:val="left"/>
+      <w:pPr>
+        <w:ind w:left="1080" w:hanging="360"/>
+      </w:pPr>
+    </w:lvl>
+    <w:lvl w:ilvl="2" w:tplc="0409001B" w:tentative="1">
+      <w:start w:val="1"/>
+      <w:numFmt w:val="lowerRoman"/>
+      <w:lvlText w:val="%3."/>
+      <w:lvlJc w:val="right"/>
+      <w:pPr>
+        <w:ind w:left="1800" w:hanging="180"/>
+      </w:pPr>
+    </w:lvl>
+    <w:lvl w:ilvl="3" w:tplc="0409000F" w:tentative="1">
+      <w:start w:val="1"/>
+      <w:numFmt w:val="decimal"/>
+      <w:lvlText w:val="%4."/>
+      <w:lvlJc w:val="left"/>
+      <w:pPr>
+        <w:ind w:left="2520" w:hanging="360"/>
+      </w:pPr>
+    </w:lvl>
+    <w:lvl w:ilvl="4" w:tplc="04090019" w:tentative="1">
+      <w:start w:val="1"/>
+      <w:numFmt w:val="lowerLetter"/>
+      <w:lvlText w:val="%5."/>
+      <w:lvlJc w:val="left"/>
+      <w:pPr>
+        <w:ind w:left="3240" w:hanging="360"/>
+      </w:pPr>
+    </w:lvl>
+    <w:lvl w:ilvl="5" w:tplc="0409001B" w:tentative="1">
+      <w:start w:val="1"/>
+      <w:numFmt w:val="lowerRoman"/>
+      <w:lvlText w:val="%6."/>
+      <w:lvlJc w:val="right"/>
+      <w:pPr>
+        <w:ind w:left="3960" w:hanging="180"/>
+      </w:pPr>
+    </w:lvl>
+    <w:lvl w:ilvl="6" w:tplc="0409000F" w:tentative="1">
+      <w:start w:val="1"/>
+      <w:numFmt w:val="decimal"/>
+      <w:lvlText w:val="%7."/>
+      <w:lvlJc w:val="left"/>
+      <w:pPr>
+        <w:ind w:left="4680" w:hanging="360"/>
+      </w:pPr>
+    </w:lvl>
+    <w:lvl w:ilvl="7" w:tplc="04090019" w:tentative="1">
+      <w:start w:val="1"/>
+      <w:numFmt w:val="lowerLetter"/>
+      <w:lvlText w:val="%8."/>
+      <w:lvlJc w:val="left"/>
+      <w:pPr>
+        <w:ind w:left="5400" w:hanging="360"/>
+      </w:pPr>
+    </w:lvl>
+    <w:lvl w:ilvl="8" w:tplc="0409001B" w:tentative="1">
+      <w:start w:val="1"/>
+      <w:numFmt w:val="lowerRoman"/>
+      <w:lvlText w:val="%9."/>
+      <w:lvlJc w:val="right"/>
+      <w:pPr>
+        <w:ind w:left="6120" w:hanging="180"/>
+      </w:pPr>
     </w:lvl>
   </w:abstractNum>
   <w:num w:numId="1">
@@ -2042,10 +4139,25 @@
     <w:abstractNumId w:val="0"/>
   </w:num>
   <w:num w:numId="3">
+    <w:abstractNumId w:val="5"/>
+  </w:num>
+  <w:num w:numId="4">
+    <w:abstractNumId w:val="6"/>
+  </w:num>
+  <w:num w:numId="5">
+    <w:abstractNumId w:val="7"/>
+  </w:num>
+  <w:num w:numId="6">
+    <w:abstractNumId w:val="3"/>
+  </w:num>
+  <w:num w:numId="7">
+    <w:abstractNumId w:val="8"/>
+  </w:num>
+  <w:num w:numId="8">
     <w:abstractNumId w:val="2"/>
   </w:num>
-  <w:num w:numId="4">
-    <w:abstractNumId w:val="3"/>
+  <w:num w:numId="9">
+    <w:abstractNumId w:val="4"/>
   </w:num>
 </w:numbering>
 </file>
@@ -2205,6 +4317,7 @@
   <w:style w:type="paragraph" w:default="1" w:styleId="Normal">
     <w:name w:val="Normal"/>
     <w:qFormat/>
+    <w:rsid w:val="007261DE"/>
   </w:style>
   <w:style w:type="character" w:default="1" w:styleId="DefaultParagraphFont">
     <w:name w:val="Default Paragraph Font"/>
@@ -2497,6 +4610,7 @@
   <w:style w:type="paragraph" w:default="1" w:styleId="Normal">
     <w:name w:val="Normal"/>
     <w:qFormat/>
+    <w:rsid w:val="007261DE"/>
   </w:style>
   <w:style w:type="character" w:default="1" w:styleId="DefaultParagraphFont">
     <w:name w:val="Default Paragraph Font"/>

</xml_diff>

<commit_message>
Notes on Rumsey (2011) and lecture notes
</commit_message>
<xml_diff>
--- a/Notes/Rumsey_2011_Statistics-for-Dummies-Edition-2.docx
+++ b/Notes/Rumsey_2011_Statistics-for-Dummies-Edition-2.docx
@@ -125,6 +125,60 @@
         <w:t>A measure of chance variance</w:t>
       </w:r>
     </w:p>
+    <w:p>
+      <w:pPr>
+        <w:pStyle w:val="ListParagraph"/>
+        <w:numPr>
+          <w:ilvl w:val="0"/>
+          <w:numId w:val="8"/>
+        </w:numPr>
+      </w:pPr>
+      <w:r>
+        <w:t xml:space="preserve">For percentage statistics, MOE ≈ </w:t>
+      </w:r>
+      <m:oMath>
+        <m:f>
+          <m:fPr>
+            <m:ctrlPr>
+              <w:rPr>
+                <w:rFonts w:ascii="Cambria Math" w:hAnsi="Cambria Math"/>
+                <w:i/>
+              </w:rPr>
+            </m:ctrlPr>
+          </m:fPr>
+          <m:num>
+            <m:r>
+              <w:rPr>
+                <w:rFonts w:ascii="Cambria Math" w:hAnsi="Cambria Math"/>
+              </w:rPr>
+              <m:t>1</m:t>
+            </m:r>
+          </m:num>
+          <m:den>
+            <m:rad>
+              <m:radPr>
+                <m:degHide m:val="1"/>
+                <m:ctrlPr>
+                  <w:rPr>
+                    <w:rFonts w:ascii="Cambria Math" w:hAnsi="Cambria Math"/>
+                    <w:i/>
+                  </w:rPr>
+                </m:ctrlPr>
+              </m:radPr>
+              <m:deg/>
+              <m:e>
+                <m:r>
+                  <w:rPr>
+                    <w:rFonts w:ascii="Cambria Math" w:hAnsi="Cambria Math"/>
+                  </w:rPr>
+                  <m:t>n</m:t>
+                </m:r>
+              </m:e>
+            </m:rad>
+          </m:den>
+        </m:f>
+      </m:oMath>
+    </w:p>
     <w:p/>
     <w:p>
       <w:r>
@@ -264,6 +318,15 @@
       <w:r>
         <w:t>Standard Error</w:t>
       </w:r>
+      <w:r>
+        <w:t xml:space="preserve"> (S</w:t>
+      </w:r>
+      <w:r>
+        <w:t>E</w:t>
+      </w:r>
+      <w:r>
+        <w:t>)</w:t>
+      </w:r>
     </w:p>
     <w:p>
       <w:pPr>
@@ -275,6 +338,42 @@
       </w:pPr>
       <w:r>
         <w:t>The difference between a population parameter and a sample result.</w:t>
+      </w:r>
+    </w:p>
+    <w:p>
+      <w:pPr>
+        <w:pStyle w:val="ListParagraph"/>
+        <w:numPr>
+          <w:ilvl w:val="0"/>
+          <w:numId w:val="8"/>
+        </w:numPr>
+      </w:pPr>
+      <w:r>
+        <w:t>Similar to standard deviation of a population.</w:t>
+      </w:r>
+    </w:p>
+    <w:p>
+      <w:pPr>
+        <w:pStyle w:val="ListParagraph"/>
+        <w:numPr>
+          <w:ilvl w:val="0"/>
+          <w:numId w:val="8"/>
+        </w:numPr>
+      </w:pPr>
+      <w:r>
+        <w:t>Measures variability in sample results.</w:t>
+      </w:r>
+    </w:p>
+    <w:p>
+      <w:pPr>
+        <w:pStyle w:val="ListParagraph"/>
+        <w:numPr>
+          <w:ilvl w:val="0"/>
+          <w:numId w:val="8"/>
+        </w:numPr>
+      </w:pPr>
+      <w:r>
+        <w:t>Applies to sample means and sample percentages</w:t>
       </w:r>
     </w:p>
     <w:p>
@@ -324,9 +423,595 @@
       <w:r>
         <w:t>A characteristic that varies from element to element within a population.</w:t>
       </w:r>
-      <w:bookmarkStart w:id="0" w:name="_GoBack"/>
-      <w:bookmarkEnd w:id="0"/>
     </w:p>
+    <w:p>
+      <w:pPr>
+        <w:rPr>
+          <w:b/>
+        </w:rPr>
+      </w:pPr>
+    </w:p>
+    <w:p>
+      <w:pPr>
+        <w:rPr>
+          <w:b/>
+        </w:rPr>
+      </w:pPr>
+      <w:r>
+        <w:rPr>
+          <w:b/>
+        </w:rPr>
+        <w:br w:type="page"/>
+      </w:r>
+    </w:p>
+    <w:p>
+      <w:pPr>
+        <w:rPr>
+          <w:b/>
+        </w:rPr>
+      </w:pPr>
+      <w:r>
+        <w:rPr>
+          <w:b/>
+        </w:rPr>
+        <w:lastRenderedPageBreak/>
+        <w:t>Symbols</w:t>
+      </w:r>
+    </w:p>
+    <w:p>
+      <w:pPr>
+        <w:rPr>
+          <w:b/>
+        </w:rPr>
+      </w:pPr>
+    </w:p>
+    <w:tbl>
+      <w:tblPr>
+        <w:tblStyle w:val="TableGrid"/>
+        <w:tblW w:w="9476" w:type="dxa"/>
+        <w:tblCellMar>
+          <w:top w:w="58" w:type="dxa"/>
+          <w:left w:w="58" w:type="dxa"/>
+          <w:bottom w:w="58" w:type="dxa"/>
+          <w:right w:w="58" w:type="dxa"/>
+        </w:tblCellMar>
+        <w:tblLook w:val="04A0" w:firstRow="1" w:lastRow="0" w:firstColumn="1" w:lastColumn="0" w:noHBand="0" w:noVBand="1"/>
+      </w:tblPr>
+      <w:tblGrid>
+        <w:gridCol w:w="1655"/>
+        <w:gridCol w:w="3718"/>
+        <w:gridCol w:w="4103"/>
+      </w:tblGrid>
+      <w:tr>
+        <w:tc>
+          <w:tcPr>
+            <w:tcW w:w="1655" w:type="dxa"/>
+          </w:tcPr>
+          <w:p>
+            <w:pPr>
+              <w:rPr>
+                <w:b/>
+              </w:rPr>
+            </w:pPr>
+            <w:r>
+              <w:rPr>
+                <w:b/>
+              </w:rPr>
+              <w:t>Denotation</w:t>
+            </w:r>
+          </w:p>
+        </w:tc>
+        <w:tc>
+          <w:tcPr>
+            <w:tcW w:w="3718" w:type="dxa"/>
+          </w:tcPr>
+          <w:p>
+            <w:pPr>
+              <w:rPr>
+                <w:b/>
+              </w:rPr>
+            </w:pPr>
+            <w:r>
+              <w:rPr>
+                <w:b/>
+              </w:rPr>
+              <w:t>Pronunciation</w:t>
+            </w:r>
+          </w:p>
+        </w:tc>
+        <w:tc>
+          <w:tcPr>
+            <w:tcW w:w="4103" w:type="dxa"/>
+          </w:tcPr>
+          <w:p>
+            <w:pPr>
+              <w:rPr>
+                <w:b/>
+              </w:rPr>
+            </w:pPr>
+            <w:r>
+              <w:rPr>
+                <w:b/>
+              </w:rPr>
+              <w:t>Meaning</w:t>
+            </w:r>
+          </w:p>
+        </w:tc>
+      </w:tr>
+      <w:tr>
+        <w:tc>
+          <w:tcPr>
+            <w:tcW w:w="1655" w:type="dxa"/>
+          </w:tcPr>
+          <w:p>
+            <w:r>
+              <w:t>μ</w:t>
+            </w:r>
+          </w:p>
+        </w:tc>
+        <w:tc>
+          <w:tcPr>
+            <w:tcW w:w="3718" w:type="dxa"/>
+          </w:tcPr>
+          <w:p>
+            <w:r>
+              <w:t>Mu</w:t>
+            </w:r>
+          </w:p>
+        </w:tc>
+        <w:tc>
+          <w:tcPr>
+            <w:tcW w:w="4103" w:type="dxa"/>
+          </w:tcPr>
+          <w:p>
+            <w:r>
+              <w:t>Population mean</w:t>
+            </w:r>
+          </w:p>
+        </w:tc>
+      </w:tr>
+      <w:tr>
+        <w:tc>
+          <w:tcPr>
+            <w:tcW w:w="1655" w:type="dxa"/>
+          </w:tcPr>
+          <w:p>
+            <w:r>
+              <w:t>σ</w:t>
+            </w:r>
+          </w:p>
+        </w:tc>
+        <w:tc>
+          <w:tcPr>
+            <w:tcW w:w="3718" w:type="dxa"/>
+          </w:tcPr>
+          <w:p>
+            <w:r>
+              <w:t>Sigma</w:t>
+            </w:r>
+          </w:p>
+        </w:tc>
+        <w:tc>
+          <w:tcPr>
+            <w:tcW w:w="4103" w:type="dxa"/>
+          </w:tcPr>
+          <w:p>
+            <w:r>
+              <w:t>Population standard deviation</w:t>
+            </w:r>
+          </w:p>
+        </w:tc>
+      </w:tr>
+      <w:tr>
+        <w:tc>
+          <w:tcPr>
+            <w:tcW w:w="1655" w:type="dxa"/>
+          </w:tcPr>
+          <w:p>
+            <w:pPr>
+              <w:rPr>
+                <w:vertAlign w:val="superscript"/>
+              </w:rPr>
+            </w:pPr>
+            <w:r>
+              <w:t>σ</w:t>
+            </w:r>
+            <w:r>
+              <w:rPr>
+                <w:vertAlign w:val="superscript"/>
+              </w:rPr>
+              <w:t>2</w:t>
+            </w:r>
+          </w:p>
+        </w:tc>
+        <w:tc>
+          <w:tcPr>
+            <w:tcW w:w="3718" w:type="dxa"/>
+          </w:tcPr>
+          <w:p>
+            <w:r>
+              <w:t>Sigma squared</w:t>
+            </w:r>
+          </w:p>
+        </w:tc>
+        <w:tc>
+          <w:tcPr>
+            <w:tcW w:w="4103" w:type="dxa"/>
+          </w:tcPr>
+          <w:p>
+            <w:r>
+              <w:t>Population variance</w:t>
+            </w:r>
+          </w:p>
+        </w:tc>
+      </w:tr>
+      <w:tr>
+        <w:tc>
+          <w:tcPr>
+            <w:tcW w:w="1655" w:type="dxa"/>
+          </w:tcPr>
+          <w:p>
+            <w:r>
+              <w:t>ρ</w:t>
+            </w:r>
+          </w:p>
+        </w:tc>
+        <w:tc>
+          <w:tcPr>
+            <w:tcW w:w="3718" w:type="dxa"/>
+          </w:tcPr>
+          <w:p>
+            <w:r>
+              <w:t>Rho</w:t>
+            </w:r>
+          </w:p>
+        </w:tc>
+        <w:tc>
+          <w:tcPr>
+            <w:tcW w:w="4103" w:type="dxa"/>
+          </w:tcPr>
+          <w:p>
+            <w:r>
+              <w:t>Population correlation coefficient</w:t>
+            </w:r>
+          </w:p>
+        </w:tc>
+      </w:tr>
+      <w:tr>
+        <w:tc>
+          <w:tcPr>
+            <w:tcW w:w="1655" w:type="dxa"/>
+          </w:tcPr>
+          <w:p>
+            <w:r>
+              <w:t>n</w:t>
+            </w:r>
+          </w:p>
+        </w:tc>
+        <w:tc>
+          <w:tcPr>
+            <w:tcW w:w="3718" w:type="dxa"/>
+          </w:tcPr>
+          <w:p>
+            <w:r>
+              <w:t>“</w:t>
+            </w:r>
+            <w:proofErr w:type="spellStart"/>
+            <w:r>
+              <w:t>e</w:t>
+            </w:r>
+            <w:r>
+              <w:t>n</w:t>
+            </w:r>
+            <w:proofErr w:type="spellEnd"/>
+            <w:r>
+              <w:t>”</w:t>
+            </w:r>
+          </w:p>
+        </w:tc>
+        <w:tc>
+          <w:tcPr>
+            <w:tcW w:w="4103" w:type="dxa"/>
+          </w:tcPr>
+          <w:p>
+            <w:r>
+              <w:t>Sample size or number of trials</w:t>
+            </w:r>
+          </w:p>
+        </w:tc>
+      </w:tr>
+      <w:tr>
+        <w:tc>
+          <w:tcPr>
+            <w:tcW w:w="1655" w:type="dxa"/>
+          </w:tcPr>
+          <w:p>
+            <w:r>
+              <w:t>p</w:t>
+            </w:r>
+          </w:p>
+        </w:tc>
+        <w:tc>
+          <w:tcPr>
+            <w:tcW w:w="3718" w:type="dxa"/>
+          </w:tcPr>
+          <w:p>
+            <w:r>
+              <w:t>“</w:t>
+            </w:r>
+            <w:r>
+              <w:t>p</w:t>
+            </w:r>
+            <w:r>
+              <w:t>ee”</w:t>
+            </w:r>
+          </w:p>
+        </w:tc>
+        <w:tc>
+          <w:tcPr>
+            <w:tcW w:w="4103" w:type="dxa"/>
+          </w:tcPr>
+          <w:p>
+            <w:r>
+              <w:t>Sample proportion</w:t>
+            </w:r>
+          </w:p>
+        </w:tc>
+      </w:tr>
+      <w:tr>
+        <w:tc>
+          <w:tcPr>
+            <w:tcW w:w="1655" w:type="dxa"/>
+          </w:tcPr>
+          <w:p>
+            <w:r>
+              <w:t>MOE</w:t>
+            </w:r>
+          </w:p>
+        </w:tc>
+        <w:tc>
+          <w:tcPr>
+            <w:tcW w:w="3718" w:type="dxa"/>
+          </w:tcPr>
+          <w:p>
+            <w:r>
+              <w:t>“</w:t>
+            </w:r>
+            <w:proofErr w:type="spellStart"/>
+            <w:r>
+              <w:t>em</w:t>
+            </w:r>
+            <w:proofErr w:type="spellEnd"/>
+            <w:r>
+              <w:t>-Oh-</w:t>
+            </w:r>
+            <w:proofErr w:type="spellStart"/>
+            <w:r>
+              <w:t>e</w:t>
+            </w:r>
+            <w:r>
+              <w:t>E</w:t>
+            </w:r>
+            <w:proofErr w:type="spellEnd"/>
+            <w:r>
+              <w:t>”</w:t>
+            </w:r>
+          </w:p>
+        </w:tc>
+        <w:tc>
+          <w:tcPr>
+            <w:tcW w:w="4103" w:type="dxa"/>
+          </w:tcPr>
+          <w:p>
+            <w:r>
+              <w:t>Margin of error</w:t>
+            </w:r>
+          </w:p>
+        </w:tc>
+      </w:tr>
+      <w:tr>
+        <w:tc>
+          <w:tcPr>
+            <w:tcW w:w="1655" w:type="dxa"/>
+          </w:tcPr>
+          <w:p>
+            <w:r>
+              <w:t>r</w:t>
+            </w:r>
+          </w:p>
+        </w:tc>
+        <w:tc>
+          <w:tcPr>
+            <w:tcW w:w="3718" w:type="dxa"/>
+          </w:tcPr>
+          <w:p>
+            <w:r>
+              <w:t>“</w:t>
+            </w:r>
+            <w:proofErr w:type="spellStart"/>
+            <w:r>
+              <w:t>a</w:t>
+            </w:r>
+            <w:r>
+              <w:t>h</w:t>
+            </w:r>
+            <w:r>
+              <w:t>r</w:t>
+            </w:r>
+            <w:proofErr w:type="spellEnd"/>
+            <w:r>
+              <w:t>”</w:t>
+            </w:r>
+          </w:p>
+        </w:tc>
+        <w:tc>
+          <w:tcPr>
+            <w:tcW w:w="4103" w:type="dxa"/>
+          </w:tcPr>
+          <w:p>
+            <w:r>
+              <w:t>Sample correlation coefficient</w:t>
+            </w:r>
+          </w:p>
+        </w:tc>
+      </w:tr>
+      <w:tr>
+        <w:tc>
+          <w:tcPr>
+            <w:tcW w:w="1655" w:type="dxa"/>
+          </w:tcPr>
+          <w:p>
+            <w:pPr>
+              <w:rPr>
+                <w:vertAlign w:val="superscript"/>
+              </w:rPr>
+            </w:pPr>
+            <w:r>
+              <w:t>R</w:t>
+            </w:r>
+            <w:r>
+              <w:rPr>
+                <w:vertAlign w:val="superscript"/>
+              </w:rPr>
+              <w:t>2</w:t>
+            </w:r>
+          </w:p>
+        </w:tc>
+        <w:tc>
+          <w:tcPr>
+            <w:tcW w:w="3718" w:type="dxa"/>
+          </w:tcPr>
+          <w:p>
+            <w:r>
+              <w:t>“</w:t>
+            </w:r>
+            <w:proofErr w:type="spellStart"/>
+            <w:r>
+              <w:t>a</w:t>
+            </w:r>
+            <w:r>
+              <w:t>h</w:t>
+            </w:r>
+            <w:r>
+              <w:t>r</w:t>
+            </w:r>
+            <w:proofErr w:type="spellEnd"/>
+            <w:r>
+              <w:t>” squared</w:t>
+            </w:r>
+          </w:p>
+        </w:tc>
+        <w:tc>
+          <w:tcPr>
+            <w:tcW w:w="4103" w:type="dxa"/>
+          </w:tcPr>
+          <w:p>
+            <w:r>
+              <w:t>Sample correlation coefficient</w:t>
+            </w:r>
+          </w:p>
+        </w:tc>
+      </w:tr>
+      <w:tr>
+        <w:tc>
+          <w:tcPr>
+            <w:tcW w:w="1655" w:type="dxa"/>
+          </w:tcPr>
+          <w:p>
+            <w:r>
+              <w:t>S</w:t>
+            </w:r>
+          </w:p>
+        </w:tc>
+        <w:tc>
+          <w:tcPr>
+            <w:tcW w:w="3718" w:type="dxa"/>
+          </w:tcPr>
+          <w:p>
+            <w:r>
+              <w:t>“</w:t>
+            </w:r>
+            <w:proofErr w:type="spellStart"/>
+            <w:r>
+              <w:t>e</w:t>
+            </w:r>
+            <w:r>
+              <w:t>s</w:t>
+            </w:r>
+            <w:proofErr w:type="spellEnd"/>
+            <w:r>
+              <w:t>”</w:t>
+            </w:r>
+          </w:p>
+        </w:tc>
+        <w:tc>
+          <w:tcPr>
+            <w:tcW w:w="4103" w:type="dxa"/>
+          </w:tcPr>
+          <w:p>
+            <w:r>
+              <w:t>Sample standard deviation</w:t>
+            </w:r>
+          </w:p>
+        </w:tc>
+      </w:tr>
+      <w:tr>
+        <w:tc>
+          <w:tcPr>
+            <w:tcW w:w="1655" w:type="dxa"/>
+          </w:tcPr>
+          <w:p>
+            <w:pPr>
+              <w:rPr>
+                <w:vertAlign w:val="superscript"/>
+              </w:rPr>
+            </w:pPr>
+            <w:r>
+              <w:t>S</w:t>
+            </w:r>
+            <w:r>
+              <w:rPr>
+                <w:vertAlign w:val="superscript"/>
+              </w:rPr>
+              <w:t>2</w:t>
+            </w:r>
+          </w:p>
+        </w:tc>
+        <w:tc>
+          <w:tcPr>
+            <w:tcW w:w="3718" w:type="dxa"/>
+          </w:tcPr>
+          <w:p>
+            <w:r>
+              <w:t>“</w:t>
+            </w:r>
+            <w:proofErr w:type="spellStart"/>
+            <w:r>
+              <w:t>e</w:t>
+            </w:r>
+            <w:r>
+              <w:t>s</w:t>
+            </w:r>
+            <w:proofErr w:type="spellEnd"/>
+            <w:r>
+              <w:t>” squared</w:t>
+            </w:r>
+          </w:p>
+        </w:tc>
+        <w:tc>
+          <w:tcPr>
+            <w:tcW w:w="4103" w:type="dxa"/>
+          </w:tcPr>
+          <w:p>
+            <w:r>
+              <w:t>Sample variance</w:t>
+            </w:r>
+            <w:bookmarkStart w:id="0" w:name="_GoBack"/>
+            <w:bookmarkEnd w:id="0"/>
+          </w:p>
+        </w:tc>
+      </w:tr>
+    </w:tbl>
     <w:p>
       <w:pPr>
         <w:rPr>
@@ -368,10 +1053,10 @@
         <w:tblLook w:val="04A0" w:firstRow="1" w:lastRow="0" w:firstColumn="1" w:lastColumn="0" w:noHBand="0" w:noVBand="1"/>
       </w:tblPr>
       <w:tblGrid>
-        <w:gridCol w:w="2356"/>
-        <w:gridCol w:w="2355"/>
-        <w:gridCol w:w="2374"/>
-        <w:gridCol w:w="2391"/>
+        <w:gridCol w:w="2157"/>
+        <w:gridCol w:w="2184"/>
+        <w:gridCol w:w="2269"/>
+        <w:gridCol w:w="2866"/>
       </w:tblGrid>
       <w:tr>
         <w:trPr>
@@ -380,7 +1065,7 @@
         </w:trPr>
         <w:tc>
           <w:tcPr>
-            <w:tcW w:w="2356" w:type="dxa"/>
+            <w:tcW w:w="2162" w:type="dxa"/>
           </w:tcPr>
           <w:p>
             <w:pPr>
@@ -393,7 +1078,7 @@
         </w:tc>
         <w:tc>
           <w:tcPr>
-            <w:tcW w:w="2355" w:type="dxa"/>
+            <w:tcW w:w="2189" w:type="dxa"/>
           </w:tcPr>
           <w:p>
             <w:pPr>
@@ -406,7 +1091,7 @@
         </w:tc>
         <w:tc>
           <w:tcPr>
-            <w:tcW w:w="2374" w:type="dxa"/>
+            <w:tcW w:w="2272" w:type="dxa"/>
           </w:tcPr>
           <w:p>
             <w:pPr>
@@ -419,7 +1104,7 @@
         </w:tc>
         <w:tc>
           <w:tcPr>
-            <w:tcW w:w="2391" w:type="dxa"/>
+            <w:tcW w:w="2853" w:type="dxa"/>
           </w:tcPr>
           <w:p>
             <w:pPr>
@@ -437,7 +1122,7 @@
         </w:trPr>
         <w:tc>
           <w:tcPr>
-            <w:tcW w:w="2356" w:type="dxa"/>
+            <w:tcW w:w="2162" w:type="dxa"/>
           </w:tcPr>
           <w:p>
             <w:pPr>
@@ -468,7 +1153,7 @@
         </w:tc>
         <w:tc>
           <w:tcPr>
-            <w:tcW w:w="2355" w:type="dxa"/>
+            <w:tcW w:w="2189" w:type="dxa"/>
           </w:tcPr>
           <w:p>
             <w:pPr>
@@ -543,7 +1228,7 @@
         </w:tc>
         <w:tc>
           <w:tcPr>
-            <w:tcW w:w="2374" w:type="dxa"/>
+            <w:tcW w:w="2272" w:type="dxa"/>
           </w:tcPr>
           <w:p>
             <w:pPr>
@@ -632,7 +1317,7 @@
         </w:tc>
         <w:tc>
           <w:tcPr>
-            <w:tcW w:w="2391" w:type="dxa"/>
+            <w:tcW w:w="2853" w:type="dxa"/>
           </w:tcPr>
           <w:p>
             <w:pPr>
@@ -698,7 +1383,7 @@
         </w:trPr>
         <w:tc>
           <w:tcPr>
-            <w:tcW w:w="2356" w:type="dxa"/>
+            <w:tcW w:w="2162" w:type="dxa"/>
           </w:tcPr>
           <w:p>
             <w:pPr>
@@ -735,7 +1420,7 @@
         </w:tc>
         <w:tc>
           <w:tcPr>
-            <w:tcW w:w="2355" w:type="dxa"/>
+            <w:tcW w:w="2189" w:type="dxa"/>
           </w:tcPr>
           <w:p>
             <w:pPr>
@@ -810,7 +1495,7 @@
         </w:tc>
         <w:tc>
           <w:tcPr>
-            <w:tcW w:w="2374" w:type="dxa"/>
+            <w:tcW w:w="2272" w:type="dxa"/>
           </w:tcPr>
           <w:p>
             <w:pPr>
@@ -899,7 +1584,7 @@
         </w:tc>
         <w:tc>
           <w:tcPr>
-            <w:tcW w:w="2391" w:type="dxa"/>
+            <w:tcW w:w="2853" w:type="dxa"/>
           </w:tcPr>
           <w:p>
             <w:pPr>
@@ -946,7 +1631,7 @@
         </w:trPr>
         <w:tc>
           <w:tcPr>
-            <w:tcW w:w="2356" w:type="dxa"/>
+            <w:tcW w:w="2162" w:type="dxa"/>
           </w:tcPr>
           <w:p>
             <w:pPr>
@@ -968,7 +1653,7 @@
         </w:tc>
         <w:tc>
           <w:tcPr>
-            <w:tcW w:w="2355" w:type="dxa"/>
+            <w:tcW w:w="2189" w:type="dxa"/>
           </w:tcPr>
           <w:p>
             <w:pPr>
@@ -1043,7 +1728,7 @@
         </w:tc>
         <w:tc>
           <w:tcPr>
-            <w:tcW w:w="2374" w:type="dxa"/>
+            <w:tcW w:w="2272" w:type="dxa"/>
           </w:tcPr>
           <w:p>
             <w:pPr>
@@ -1132,7 +1817,7 @@
         </w:tc>
         <w:tc>
           <w:tcPr>
-            <w:tcW w:w="2391" w:type="dxa"/>
+            <w:tcW w:w="2853" w:type="dxa"/>
           </w:tcPr>
           <w:p>
             <w:pPr>
@@ -1235,7 +1920,7 @@
         </w:trPr>
         <w:tc>
           <w:tcPr>
-            <w:tcW w:w="2356" w:type="dxa"/>
+            <w:tcW w:w="2162" w:type="dxa"/>
           </w:tcPr>
           <w:p>
             <w:pPr>
@@ -1264,7 +1949,7 @@
         </w:tc>
         <w:tc>
           <w:tcPr>
-            <w:tcW w:w="2355" w:type="dxa"/>
+            <w:tcW w:w="2189" w:type="dxa"/>
           </w:tcPr>
           <w:p>
             <w:pPr>
@@ -1311,7 +1996,7 @@
         </w:tc>
         <w:tc>
           <w:tcPr>
-            <w:tcW w:w="2374" w:type="dxa"/>
+            <w:tcW w:w="2272" w:type="dxa"/>
           </w:tcPr>
           <w:p>
             <w:pPr>
@@ -1332,7 +2017,7 @@
         </w:tc>
         <w:tc>
           <w:tcPr>
-            <w:tcW w:w="2391" w:type="dxa"/>
+            <w:tcW w:w="2853" w:type="dxa"/>
           </w:tcPr>
           <w:p>
             <w:pPr>
@@ -1423,7 +2108,7 @@
         </w:trPr>
         <w:tc>
           <w:tcPr>
-            <w:tcW w:w="2356" w:type="dxa"/>
+            <w:tcW w:w="2162" w:type="dxa"/>
           </w:tcPr>
           <w:p>
             <w:pPr>
@@ -1489,7 +2174,7 @@
         </w:tc>
         <w:tc>
           <w:tcPr>
-            <w:tcW w:w="2355" w:type="dxa"/>
+            <w:tcW w:w="2189" w:type="dxa"/>
           </w:tcPr>
           <w:p>
             <w:pPr>
@@ -1522,7 +2207,7 @@
         </w:tc>
         <w:tc>
           <w:tcPr>
-            <w:tcW w:w="2374" w:type="dxa"/>
+            <w:tcW w:w="2272" w:type="dxa"/>
           </w:tcPr>
           <w:p>
             <w:pPr>
@@ -1543,7 +2228,7 @@
         </w:tc>
         <w:tc>
           <w:tcPr>
-            <w:tcW w:w="2391" w:type="dxa"/>
+            <w:tcW w:w="2853" w:type="dxa"/>
           </w:tcPr>
           <w:p>
             <w:pPr>
@@ -1634,7 +2319,7 @@
         </w:trPr>
         <w:tc>
           <w:tcPr>
-            <w:tcW w:w="2356" w:type="dxa"/>
+            <w:tcW w:w="2162" w:type="dxa"/>
           </w:tcPr>
           <w:p>
             <w:pPr>
@@ -1655,7 +2340,7 @@
         </w:tc>
         <w:tc>
           <w:tcPr>
-            <w:tcW w:w="2355" w:type="dxa"/>
+            <w:tcW w:w="2189" w:type="dxa"/>
           </w:tcPr>
           <w:p>
             <w:pPr>
@@ -1764,7 +2449,7 @@
         </w:tc>
         <w:tc>
           <w:tcPr>
-            <w:tcW w:w="2374" w:type="dxa"/>
+            <w:tcW w:w="2272" w:type="dxa"/>
           </w:tcPr>
           <w:p>
             <w:pPr>
@@ -1785,7 +2470,7 @@
         </w:tc>
         <w:tc>
           <w:tcPr>
-            <w:tcW w:w="2391" w:type="dxa"/>
+            <w:tcW w:w="2853" w:type="dxa"/>
           </w:tcPr>
           <w:p>
             <w:pPr>
@@ -1833,7 +2518,7 @@
         </w:trPr>
         <w:tc>
           <w:tcPr>
-            <w:tcW w:w="2356" w:type="dxa"/>
+            <w:tcW w:w="2162" w:type="dxa"/>
           </w:tcPr>
           <w:p>
             <w:pPr>
@@ -1860,7 +2545,7 @@
         </w:tc>
         <w:tc>
           <w:tcPr>
-            <w:tcW w:w="2355" w:type="dxa"/>
+            <w:tcW w:w="2189" w:type="dxa"/>
           </w:tcPr>
           <w:p>
             <w:pPr>
@@ -1907,7 +2592,7 @@
         </w:tc>
         <w:tc>
           <w:tcPr>
-            <w:tcW w:w="2374" w:type="dxa"/>
+            <w:tcW w:w="2272" w:type="dxa"/>
           </w:tcPr>
           <w:p>
             <w:pPr>
@@ -1961,7 +2646,7 @@
         </w:tc>
         <w:tc>
           <w:tcPr>
-            <w:tcW w:w="2391" w:type="dxa"/>
+            <w:tcW w:w="2853" w:type="dxa"/>
           </w:tcPr>
           <w:p>
             <w:pPr>
@@ -2044,7 +2729,7 @@
         </w:trPr>
         <w:tc>
           <w:tcPr>
-            <w:tcW w:w="2356" w:type="dxa"/>
+            <w:tcW w:w="2162" w:type="dxa"/>
           </w:tcPr>
           <w:p>
             <w:pPr>
@@ -2065,7 +2750,7 @@
         </w:tc>
         <w:tc>
           <w:tcPr>
-            <w:tcW w:w="2355" w:type="dxa"/>
+            <w:tcW w:w="2189" w:type="dxa"/>
           </w:tcPr>
           <w:p>
             <w:pPr>
@@ -2112,7 +2797,7 @@
         </w:tc>
         <w:tc>
           <w:tcPr>
-            <w:tcW w:w="2374" w:type="dxa"/>
+            <w:tcW w:w="2272" w:type="dxa"/>
           </w:tcPr>
           <w:p>
             <w:pPr>
@@ -2185,7 +2870,7 @@
         </w:tc>
         <w:tc>
           <w:tcPr>
-            <w:tcW w:w="2391" w:type="dxa"/>
+            <w:tcW w:w="2853" w:type="dxa"/>
           </w:tcPr>
           <w:p>
             <w:pPr>
@@ -2223,7 +2908,7 @@
         </w:trPr>
         <w:tc>
           <w:tcPr>
-            <w:tcW w:w="2356" w:type="dxa"/>
+            <w:tcW w:w="2162" w:type="dxa"/>
           </w:tcPr>
           <w:p>
             <w:pPr>
@@ -2241,11 +2926,14 @@
             <w:r>
               <w:t>Find the confidence interval for population parameter</w:t>
             </w:r>
-          </w:p>
-        </w:tc>
-        <w:tc>
-          <w:tcPr>
-            <w:tcW w:w="2355" w:type="dxa"/>
+            <w:r>
+              <w:t xml:space="preserve"> given a confidence interval</w:t>
+            </w:r>
+          </w:p>
+        </w:tc>
+        <w:tc>
+          <w:tcPr>
+            <w:tcW w:w="2189" w:type="dxa"/>
           </w:tcPr>
           <w:p>
             <w:pPr>
@@ -2292,7 +2980,7 @@
         </w:tc>
         <w:tc>
           <w:tcPr>
-            <w:tcW w:w="2374" w:type="dxa"/>
+            <w:tcW w:w="2272" w:type="dxa"/>
           </w:tcPr>
           <w:p>
             <w:pPr>
@@ -2402,7 +3090,7 @@
         </w:tc>
         <w:tc>
           <w:tcPr>
-            <w:tcW w:w="2391" w:type="dxa"/>
+            <w:tcW w:w="2853" w:type="dxa"/>
           </w:tcPr>
           <w:p>
             <w:pPr>
@@ -2470,6 +3158,13 @@
               </w:rPr>
               <w:t xml:space="preserve"> errors</w:t>
             </w:r>
+            <w:r>
+              <w:rPr>
+                <w:rFonts w:eastAsiaTheme="minorEastAsia"/>
+              </w:rPr>
+              <w:br/>
+              <w:t>(see MOE below)</w:t>
+            </w:r>
           </w:p>
           <w:p>
             <w:pPr>
@@ -2527,7 +3222,7 @@
         </w:trPr>
         <w:tc>
           <w:tcPr>
-            <w:tcW w:w="2356" w:type="dxa"/>
+            <w:tcW w:w="2162" w:type="dxa"/>
           </w:tcPr>
           <w:p>
             <w:pPr>
@@ -2540,7 +3235,7 @@
         </w:tc>
         <w:tc>
           <w:tcPr>
-            <w:tcW w:w="2355" w:type="dxa"/>
+            <w:tcW w:w="2189" w:type="dxa"/>
           </w:tcPr>
           <w:p>
             <w:pPr>
@@ -2677,7 +3372,7 @@
         </w:tc>
         <w:tc>
           <w:tcPr>
-            <w:tcW w:w="2374" w:type="dxa"/>
+            <w:tcW w:w="2272" w:type="dxa"/>
           </w:tcPr>
           <w:p>
             <w:pPr>
@@ -2717,7 +3412,7 @@
         </w:tc>
         <w:tc>
           <w:tcPr>
-            <w:tcW w:w="2391" w:type="dxa"/>
+            <w:tcW w:w="2853" w:type="dxa"/>
           </w:tcPr>
           <w:p>
             <w:pPr>
@@ -2927,7 +3622,7 @@
         </w:trPr>
         <w:tc>
           <w:tcPr>
-            <w:tcW w:w="2356" w:type="dxa"/>
+            <w:tcW w:w="2162" w:type="dxa"/>
           </w:tcPr>
           <w:p>
             <w:pPr>
@@ -2948,7 +3643,7 @@
         </w:tc>
         <w:tc>
           <w:tcPr>
-            <w:tcW w:w="2355" w:type="dxa"/>
+            <w:tcW w:w="2189" w:type="dxa"/>
           </w:tcPr>
           <w:p>
             <w:pPr>
@@ -3085,7 +3780,7 @@
         </w:tc>
         <w:tc>
           <w:tcPr>
-            <w:tcW w:w="2374" w:type="dxa"/>
+            <w:tcW w:w="2272" w:type="dxa"/>
           </w:tcPr>
           <w:p>
             <w:pPr>
@@ -3125,7 +3820,7 @@
         </w:tc>
         <w:tc>
           <w:tcPr>
-            <w:tcW w:w="2391" w:type="dxa"/>
+            <w:tcW w:w="2853" w:type="dxa"/>
           </w:tcPr>
           <w:p>
             <w:pPr>
@@ -3195,7 +3890,317 @@
         </w:trPr>
         <w:tc>
           <w:tcPr>
-            <w:tcW w:w="2356" w:type="dxa"/>
+            <w:tcW w:w="2162" w:type="dxa"/>
+          </w:tcPr>
+          <w:p>
+            <w:pPr>
+              <w:spacing w:after="120"/>
+            </w:pPr>
+            <w:r>
+              <w:t>Define the confidence interval for the difference of two population means</w:t>
+            </w:r>
+            <w:r>
+              <w:t xml:space="preserve"> at a given confidence level</w:t>
+            </w:r>
+          </w:p>
+        </w:tc>
+        <w:tc>
+          <w:tcPr>
+            <w:tcW w:w="2189" w:type="dxa"/>
+          </w:tcPr>
+          <w:p>
+            <w:pPr>
+              <w:pStyle w:val="ListParagraph"/>
+              <w:numPr>
+                <w:ilvl w:val="0"/>
+                <w:numId w:val="4"/>
+              </w:numPr>
+              <w:spacing w:after="120"/>
+              <w:contextualSpacing w:val="0"/>
+            </w:pPr>
+            <w:r>
+              <w:t>The standard deviation for both populations is known</w:t>
+            </w:r>
+          </w:p>
+        </w:tc>
+        <w:tc>
+          <w:tcPr>
+            <w:tcW w:w="2272" w:type="dxa"/>
+          </w:tcPr>
+          <w:p>
+            <w:pPr>
+              <w:spacing w:after="120"/>
+            </w:pPr>
+            <w:r>
+              <w:t>Confidence interval</w:t>
+            </w:r>
+          </w:p>
+          <w:p>
+            <w:pPr>
+              <w:spacing w:after="120"/>
+            </w:pPr>
+            <w:r>
+              <w:t>Z-distribution</w:t>
+            </w:r>
+          </w:p>
+        </w:tc>
+        <w:tc>
+          <w:tcPr>
+            <w:tcW w:w="2853" w:type="dxa"/>
+          </w:tcPr>
+          <w:p>
+            <w:pPr>
+              <w:spacing w:after="120"/>
+              <w:rPr>
+                <w:rFonts w:eastAsiaTheme="minorEastAsia"/>
+              </w:rPr>
+            </w:pPr>
+            <m:oMath>
+              <m:acc>
+                <m:accPr>
+                  <m:chr m:val="̅"/>
+                  <m:ctrlPr>
+                    <w:rPr>
+                      <w:rFonts w:ascii="Cambria Math" w:eastAsiaTheme="minorEastAsia" w:hAnsi="Cambria Math"/>
+                      <w:i/>
+                    </w:rPr>
+                  </m:ctrlPr>
+                </m:accPr>
+                <m:e>
+                  <m:r>
+                    <w:rPr>
+                      <w:rFonts w:ascii="Cambria Math" w:eastAsiaTheme="minorEastAsia" w:hAnsi="Cambria Math"/>
+                    </w:rPr>
+                    <m:t>x</m:t>
+                  </m:r>
+                </m:e>
+              </m:acc>
+            </m:oMath>
+            <w:r>
+              <w:rPr>
+                <w:rFonts w:eastAsiaTheme="minorEastAsia"/>
+                <w:vertAlign w:val="subscript"/>
+              </w:rPr>
+              <w:t>1</w:t>
+            </w:r>
+            <w:r>
+              <w:rPr>
+                <w:rFonts w:eastAsiaTheme="minorEastAsia"/>
+              </w:rPr>
+              <w:t xml:space="preserve"> - </w:t>
+            </w:r>
+            <m:oMath>
+              <m:acc>
+                <m:accPr>
+                  <m:chr m:val="̅"/>
+                  <m:ctrlPr>
+                    <w:rPr>
+                      <w:rFonts w:ascii="Cambria Math" w:eastAsiaTheme="minorEastAsia" w:hAnsi="Cambria Math"/>
+                      <w:i/>
+                    </w:rPr>
+                  </m:ctrlPr>
+                </m:accPr>
+                <m:e>
+                  <m:r>
+                    <w:rPr>
+                      <w:rFonts w:ascii="Cambria Math" w:eastAsiaTheme="minorEastAsia" w:hAnsi="Cambria Math"/>
+                    </w:rPr>
+                    <m:t>x</m:t>
+                  </m:r>
+                </m:e>
+              </m:acc>
+            </m:oMath>
+            <w:r>
+              <w:rPr>
+                <w:rFonts w:eastAsiaTheme="minorEastAsia"/>
+                <w:vertAlign w:val="subscript"/>
+              </w:rPr>
+              <w:t>2</w:t>
+            </w:r>
+            <w:r>
+              <w:rPr>
+                <w:rFonts w:eastAsiaTheme="minorEastAsia"/>
+              </w:rPr>
+              <w:t xml:space="preserve"> ± (z*)( </w:t>
+            </w:r>
+            <m:oMath>
+              <m:rad>
+                <m:radPr>
+                  <m:degHide m:val="1"/>
+                  <m:ctrlPr>
+                    <w:rPr>
+                      <w:rFonts w:ascii="Cambria Math" w:eastAsiaTheme="minorEastAsia" w:hAnsi="Cambria Math"/>
+                      <w:i/>
+                    </w:rPr>
+                  </m:ctrlPr>
+                </m:radPr>
+                <m:deg/>
+                <m:e>
+                  <m:f>
+                    <m:fPr>
+                      <m:ctrlPr>
+                        <w:rPr>
+                          <w:rFonts w:ascii="Cambria Math" w:eastAsiaTheme="minorEastAsia" w:hAnsi="Cambria Math"/>
+                          <w:i/>
+                        </w:rPr>
+                      </m:ctrlPr>
+                    </m:fPr>
+                    <m:num>
+                      <m:sSubSup>
+                        <m:sSubSupPr>
+                          <m:ctrlPr>
+                            <w:rPr>
+                              <w:rFonts w:ascii="Cambria Math" w:eastAsiaTheme="minorEastAsia" w:hAnsi="Cambria Math"/>
+                              <w:i/>
+                            </w:rPr>
+                          </m:ctrlPr>
+                        </m:sSubSupPr>
+                        <m:e>
+                          <m:r>
+                            <w:rPr>
+                              <w:rFonts w:ascii="Cambria Math" w:eastAsiaTheme="minorEastAsia" w:hAnsi="Cambria Math"/>
+                            </w:rPr>
+                            <m:t>σ</m:t>
+                          </m:r>
+                        </m:e>
+                        <m:sub>
+                          <m:r>
+                            <w:rPr>
+                              <w:rFonts w:ascii="Cambria Math" w:eastAsiaTheme="minorEastAsia" w:hAnsi="Cambria Math"/>
+                            </w:rPr>
+                            <m:t>1</m:t>
+                          </m:r>
+                        </m:sub>
+                        <m:sup>
+                          <m:r>
+                            <w:rPr>
+                              <w:rFonts w:ascii="Cambria Math" w:eastAsiaTheme="minorEastAsia" w:hAnsi="Cambria Math"/>
+                            </w:rPr>
+                            <m:t>2</m:t>
+                          </m:r>
+                        </m:sup>
+                      </m:sSubSup>
+                      <m:r>
+                        <w:rPr>
+                          <w:rFonts w:ascii="Cambria Math" w:eastAsiaTheme="minorEastAsia" w:hAnsi="Cambria Math"/>
+                        </w:rPr>
+                        <m:t>+</m:t>
+                      </m:r>
+                      <m:sSubSup>
+                        <m:sSubSupPr>
+                          <m:ctrlPr>
+                            <w:rPr>
+                              <w:rFonts w:ascii="Cambria Math" w:eastAsiaTheme="minorEastAsia" w:hAnsi="Cambria Math"/>
+                              <w:i/>
+                            </w:rPr>
+                          </m:ctrlPr>
+                        </m:sSubSupPr>
+                        <m:e>
+                          <m:r>
+                            <w:rPr>
+                              <w:rFonts w:ascii="Cambria Math" w:eastAsiaTheme="minorEastAsia" w:hAnsi="Cambria Math"/>
+                            </w:rPr>
+                            <m:t>σ</m:t>
+                          </m:r>
+                        </m:e>
+                        <m:sub>
+                          <m:r>
+                            <w:rPr>
+                              <w:rFonts w:ascii="Cambria Math" w:eastAsiaTheme="minorEastAsia" w:hAnsi="Cambria Math"/>
+                            </w:rPr>
+                            <m:t>2</m:t>
+                          </m:r>
+                        </m:sub>
+                        <m:sup>
+                          <m:r>
+                            <w:rPr>
+                              <w:rFonts w:ascii="Cambria Math" w:eastAsiaTheme="minorEastAsia" w:hAnsi="Cambria Math"/>
+                            </w:rPr>
+                            <m:t>2</m:t>
+                          </m:r>
+                        </m:sup>
+                      </m:sSubSup>
+                    </m:num>
+                    <m:den>
+                      <m:sSub>
+                        <m:sSubPr>
+                          <m:ctrlPr>
+                            <w:rPr>
+                              <w:rFonts w:ascii="Cambria Math" w:eastAsiaTheme="minorEastAsia" w:hAnsi="Cambria Math"/>
+                              <w:i/>
+                            </w:rPr>
+                          </m:ctrlPr>
+                        </m:sSubPr>
+                        <m:e>
+                          <m:r>
+                            <w:rPr>
+                              <w:rFonts w:ascii="Cambria Math" w:eastAsiaTheme="minorEastAsia" w:hAnsi="Cambria Math"/>
+                            </w:rPr>
+                            <m:t>n</m:t>
+                          </m:r>
+                        </m:e>
+                        <m:sub>
+                          <m:r>
+                            <w:rPr>
+                              <w:rFonts w:ascii="Cambria Math" w:eastAsiaTheme="minorEastAsia" w:hAnsi="Cambria Math"/>
+                            </w:rPr>
+                            <m:t>1</m:t>
+                          </m:r>
+                        </m:sub>
+                      </m:sSub>
+                      <m:r>
+                        <w:rPr>
+                          <w:rFonts w:ascii="Cambria Math" w:eastAsiaTheme="minorEastAsia" w:hAnsi="Cambria Math"/>
+                        </w:rPr>
+                        <m:t>+</m:t>
+                      </m:r>
+                      <m:sSub>
+                        <m:sSubPr>
+                          <m:ctrlPr>
+                            <w:rPr>
+                              <w:rFonts w:ascii="Cambria Math" w:eastAsiaTheme="minorEastAsia" w:hAnsi="Cambria Math"/>
+                              <w:i/>
+                            </w:rPr>
+                          </m:ctrlPr>
+                        </m:sSubPr>
+                        <m:e>
+                          <m:r>
+                            <w:rPr>
+                              <w:rFonts w:ascii="Cambria Math" w:eastAsiaTheme="minorEastAsia" w:hAnsi="Cambria Math"/>
+                            </w:rPr>
+                            <m:t>n</m:t>
+                          </m:r>
+                        </m:e>
+                        <m:sub>
+                          <m:r>
+                            <w:rPr>
+                              <w:rFonts w:ascii="Cambria Math" w:eastAsiaTheme="minorEastAsia" w:hAnsi="Cambria Math"/>
+                            </w:rPr>
+                            <m:t>2</m:t>
+                          </m:r>
+                        </m:sub>
+                      </m:sSub>
+                    </m:den>
+                  </m:f>
+                </m:e>
+              </m:rad>
+            </m:oMath>
+            <w:r>
+              <w:rPr>
+                <w:rFonts w:eastAsiaTheme="minorEastAsia"/>
+              </w:rPr>
+              <w:t xml:space="preserve"> )</w:t>
+            </w:r>
+          </w:p>
+        </w:tc>
+      </w:tr>
+      <w:tr>
+        <w:trPr>
+          <w:cantSplit/>
+        </w:trPr>
+        <w:tc>
+          <w:tcPr>
+            <w:tcW w:w="2162" w:type="dxa"/>
           </w:tcPr>
           <w:p>
             <w:pPr>
@@ -3203,16 +4208,542 @@
             </w:pPr>
             <w:r>
               <w:lastRenderedPageBreak/>
-              <w:t>Calculate the margin of error (MOE) for a sample proportion</w:t>
-            </w:r>
-            <w:r>
-              <w:t>, where the sample proportion is the decimal version of the sample percentage</w:t>
-            </w:r>
-          </w:p>
-        </w:tc>
-        <w:tc>
-          <w:tcPr>
-            <w:tcW w:w="2355" w:type="dxa"/>
+              <w:t>Define the confidence interval for the difference of two population means</w:t>
+            </w:r>
+            <w:r>
+              <w:t xml:space="preserve"> at a given confidence level</w:t>
+            </w:r>
+          </w:p>
+        </w:tc>
+        <w:tc>
+          <w:tcPr>
+            <w:tcW w:w="2189" w:type="dxa"/>
+          </w:tcPr>
+          <w:p>
+            <w:pPr>
+              <w:pStyle w:val="ListParagraph"/>
+              <w:numPr>
+                <w:ilvl w:val="0"/>
+                <w:numId w:val="4"/>
+              </w:numPr>
+              <w:spacing w:after="120"/>
+              <w:contextualSpacing w:val="0"/>
+            </w:pPr>
+            <w:r>
+              <w:t>The standard deviation for both populations is NOT known</w:t>
+            </w:r>
+          </w:p>
+          <w:p>
+            <w:pPr>
+              <w:spacing w:after="120"/>
+            </w:pPr>
+            <w:r>
+              <w:t>OR</w:t>
+            </w:r>
+          </w:p>
+          <w:p>
+            <w:pPr>
+              <w:pStyle w:val="ListParagraph"/>
+              <w:numPr>
+                <w:ilvl w:val="0"/>
+                <w:numId w:val="4"/>
+              </w:numPr>
+              <w:spacing w:after="120"/>
+              <w:contextualSpacing w:val="0"/>
+            </w:pPr>
+            <w:r>
+              <w:t>The sample size is small (n&lt;30)</w:t>
+            </w:r>
+          </w:p>
+        </w:tc>
+        <w:tc>
+          <w:tcPr>
+            <w:tcW w:w="2272" w:type="dxa"/>
+          </w:tcPr>
+          <w:p>
+            <w:pPr>
+              <w:spacing w:after="120"/>
+            </w:pPr>
+            <w:r>
+              <w:t>Confidence interval</w:t>
+            </w:r>
+          </w:p>
+          <w:p>
+            <w:pPr>
+              <w:spacing w:after="120"/>
+            </w:pPr>
+            <w:r>
+              <w:t>t-distribution</w:t>
+            </w:r>
+          </w:p>
+        </w:tc>
+        <w:tc>
+          <w:tcPr>
+            <w:tcW w:w="2853" w:type="dxa"/>
+          </w:tcPr>
+          <w:p>
+            <w:pPr>
+              <w:spacing w:after="120"/>
+              <w:rPr>
+                <w:rFonts w:eastAsiaTheme="minorEastAsia"/>
+              </w:rPr>
+            </w:pPr>
+            <w:r>
+              <w:rPr>
+                <w:rFonts w:eastAsiaTheme="minorEastAsia"/>
+              </w:rPr>
+              <w:t>(</w:t>
+            </w:r>
+            <m:oMath>
+              <m:acc>
+                <m:accPr>
+                  <m:chr m:val="̅"/>
+                  <m:ctrlPr>
+                    <w:rPr>
+                      <w:rFonts w:ascii="Cambria Math" w:eastAsiaTheme="minorEastAsia" w:hAnsi="Cambria Math"/>
+                      <w:i/>
+                    </w:rPr>
+                  </m:ctrlPr>
+                </m:accPr>
+                <m:e>
+                  <m:r>
+                    <w:rPr>
+                      <w:rFonts w:ascii="Cambria Math" w:eastAsiaTheme="minorEastAsia" w:hAnsi="Cambria Math"/>
+                    </w:rPr>
+                    <m:t>x</m:t>
+                  </m:r>
+                </m:e>
+              </m:acc>
+            </m:oMath>
+            <w:r>
+              <w:rPr>
+                <w:rFonts w:eastAsiaTheme="minorEastAsia"/>
+                <w:vertAlign w:val="subscript"/>
+              </w:rPr>
+              <w:t>1</w:t>
+            </w:r>
+            <w:r>
+              <w:rPr>
+                <w:rFonts w:eastAsiaTheme="minorEastAsia"/>
+              </w:rPr>
+              <w:t xml:space="preserve"> - </w:t>
+            </w:r>
+            <m:oMath>
+              <m:acc>
+                <m:accPr>
+                  <m:chr m:val="̅"/>
+                  <m:ctrlPr>
+                    <w:rPr>
+                      <w:rFonts w:ascii="Cambria Math" w:eastAsiaTheme="minorEastAsia" w:hAnsi="Cambria Math"/>
+                      <w:i/>
+                    </w:rPr>
+                  </m:ctrlPr>
+                </m:accPr>
+                <m:e>
+                  <m:r>
+                    <w:rPr>
+                      <w:rFonts w:ascii="Cambria Math" w:eastAsiaTheme="minorEastAsia" w:hAnsi="Cambria Math"/>
+                    </w:rPr>
+                    <m:t>x</m:t>
+                  </m:r>
+                </m:e>
+              </m:acc>
+            </m:oMath>
+            <w:r>
+              <w:rPr>
+                <w:rFonts w:eastAsiaTheme="minorEastAsia"/>
+                <w:vertAlign w:val="subscript"/>
+              </w:rPr>
+              <w:t>2</w:t>
+            </w:r>
+            <w:r>
+              <w:rPr>
+                <w:rFonts w:eastAsiaTheme="minorEastAsia"/>
+              </w:rPr>
+              <w:t xml:space="preserve"> </w:t>
+            </w:r>
+            <w:r>
+              <w:rPr>
+                <w:rFonts w:eastAsiaTheme="minorEastAsia"/>
+              </w:rPr>
+              <w:t xml:space="preserve">) </w:t>
+            </w:r>
+            <w:r>
+              <w:rPr>
+                <w:rFonts w:eastAsiaTheme="minorEastAsia"/>
+              </w:rPr>
+              <w:t>± (</w:t>
+            </w:r>
+            <m:oMath>
+              <m:sSubSup>
+                <m:sSubSupPr>
+                  <m:ctrlPr>
+                    <w:rPr>
+                      <w:rFonts w:ascii="Cambria Math" w:eastAsiaTheme="minorEastAsia" w:hAnsi="Cambria Math"/>
+                      <w:i/>
+                    </w:rPr>
+                  </m:ctrlPr>
+                </m:sSubSupPr>
+                <m:e>
+                  <m:r>
+                    <w:rPr>
+                      <w:rFonts w:ascii="Cambria Math" w:eastAsiaTheme="minorEastAsia" w:hAnsi="Cambria Math"/>
+                    </w:rPr>
+                    <m:t>t</m:t>
+                  </m:r>
+                </m:e>
+                <m:sub>
+                  <m:sSub>
+                    <m:sSubPr>
+                      <m:ctrlPr>
+                        <w:rPr>
+                          <w:rFonts w:ascii="Cambria Math" w:eastAsiaTheme="minorEastAsia" w:hAnsi="Cambria Math"/>
+                          <w:i/>
+                        </w:rPr>
+                      </m:ctrlPr>
+                    </m:sSubPr>
+                    <m:e>
+                      <m:r>
+                        <w:rPr>
+                          <w:rFonts w:ascii="Cambria Math" w:eastAsiaTheme="minorEastAsia" w:hAnsi="Cambria Math"/>
+                        </w:rPr>
+                        <m:t>n</m:t>
+                      </m:r>
+                    </m:e>
+                    <m:sub>
+                      <m:r>
+                        <w:rPr>
+                          <w:rFonts w:ascii="Cambria Math" w:eastAsiaTheme="minorEastAsia" w:hAnsi="Cambria Math"/>
+                        </w:rPr>
+                        <m:t>1</m:t>
+                      </m:r>
+                    </m:sub>
+                  </m:sSub>
+                  <m:r>
+                    <w:rPr>
+                      <w:rFonts w:ascii="Cambria Math" w:eastAsiaTheme="minorEastAsia" w:hAnsi="Cambria Math"/>
+                    </w:rPr>
+                    <m:t>+</m:t>
+                  </m:r>
+                  <m:sSub>
+                    <m:sSubPr>
+                      <m:ctrlPr>
+                        <w:rPr>
+                          <w:rFonts w:ascii="Cambria Math" w:eastAsiaTheme="minorEastAsia" w:hAnsi="Cambria Math"/>
+                          <w:i/>
+                        </w:rPr>
+                      </m:ctrlPr>
+                    </m:sSubPr>
+                    <m:e>
+                      <m:r>
+                        <w:rPr>
+                          <w:rFonts w:ascii="Cambria Math" w:eastAsiaTheme="minorEastAsia" w:hAnsi="Cambria Math"/>
+                        </w:rPr>
+                        <m:t>n</m:t>
+                      </m:r>
+                    </m:e>
+                    <m:sub>
+                      <m:r>
+                        <w:rPr>
+                          <w:rFonts w:ascii="Cambria Math" w:eastAsiaTheme="minorEastAsia" w:hAnsi="Cambria Math"/>
+                        </w:rPr>
+                        <m:t>2-2</m:t>
+                      </m:r>
+                    </m:sub>
+                  </m:sSub>
+                </m:sub>
+                <m:sup>
+                  <m:r>
+                    <w:rPr>
+                      <w:rFonts w:ascii="Cambria Math" w:eastAsiaTheme="minorEastAsia" w:hAnsi="Cambria Math"/>
+                    </w:rPr>
+                    <m:t>*</m:t>
+                  </m:r>
+                </m:sup>
+              </m:sSubSup>
+            </m:oMath>
+            <w:r>
+              <w:rPr>
+                <w:rFonts w:eastAsiaTheme="minorEastAsia"/>
+              </w:rPr>
+              <w:t>)(</w:t>
+            </w:r>
+            <m:oMath>
+              <m:rad>
+                <m:radPr>
+                  <m:degHide m:val="1"/>
+                  <m:ctrlPr>
+                    <w:rPr>
+                      <w:rFonts w:ascii="Cambria Math" w:eastAsiaTheme="minorEastAsia" w:hAnsi="Cambria Math"/>
+                      <w:i/>
+                    </w:rPr>
+                  </m:ctrlPr>
+                </m:radPr>
+                <m:deg/>
+                <m:e>
+                  <m:f>
+                    <m:fPr>
+                      <m:ctrlPr>
+                        <w:rPr>
+                          <w:rFonts w:ascii="Cambria Math" w:eastAsiaTheme="minorEastAsia" w:hAnsi="Cambria Math"/>
+                          <w:i/>
+                        </w:rPr>
+                      </m:ctrlPr>
+                    </m:fPr>
+                    <m:num>
+                      <m:sSubSup>
+                        <m:sSubSupPr>
+                          <m:ctrlPr>
+                            <w:rPr>
+                              <w:rFonts w:ascii="Cambria Math" w:eastAsiaTheme="minorEastAsia" w:hAnsi="Cambria Math"/>
+                              <w:i/>
+                            </w:rPr>
+                          </m:ctrlPr>
+                        </m:sSubSupPr>
+                        <m:e>
+                          <m:r>
+                            <w:rPr>
+                              <w:rFonts w:ascii="Cambria Math" w:eastAsiaTheme="minorEastAsia" w:hAnsi="Cambria Math"/>
+                            </w:rPr>
+                            <m:t>(</m:t>
+                          </m:r>
+                          <m:sSub>
+                            <m:sSubPr>
+                              <m:ctrlPr>
+                                <w:rPr>
+                                  <w:rFonts w:ascii="Cambria Math" w:eastAsiaTheme="minorEastAsia" w:hAnsi="Cambria Math"/>
+                                  <w:i/>
+                                </w:rPr>
+                              </m:ctrlPr>
+                            </m:sSubPr>
+                            <m:e>
+                              <m:r>
+                                <w:rPr>
+                                  <w:rFonts w:ascii="Cambria Math" w:eastAsiaTheme="minorEastAsia" w:hAnsi="Cambria Math"/>
+                                </w:rPr>
+                                <m:t>n</m:t>
+                              </m:r>
+                            </m:e>
+                            <m:sub>
+                              <m:r>
+                                <w:rPr>
+                                  <w:rFonts w:ascii="Cambria Math" w:eastAsiaTheme="minorEastAsia" w:hAnsi="Cambria Math"/>
+                                </w:rPr>
+                                <m:t>1</m:t>
+                              </m:r>
+                            </m:sub>
+                          </m:sSub>
+                          <m:r>
+                            <w:rPr>
+                              <w:rFonts w:ascii="Cambria Math" w:eastAsiaTheme="minorEastAsia" w:hAnsi="Cambria Math"/>
+                            </w:rPr>
+                            <m:t>-1)s</m:t>
+                          </m:r>
+                        </m:e>
+                        <m:sub>
+                          <m:r>
+                            <w:rPr>
+                              <w:rFonts w:ascii="Cambria Math" w:eastAsiaTheme="minorEastAsia" w:hAnsi="Cambria Math"/>
+                            </w:rPr>
+                            <m:t>1</m:t>
+                          </m:r>
+                        </m:sub>
+                        <m:sup>
+                          <m:r>
+                            <w:rPr>
+                              <w:rFonts w:ascii="Cambria Math" w:eastAsiaTheme="minorEastAsia" w:hAnsi="Cambria Math"/>
+                            </w:rPr>
+                            <m:t>2</m:t>
+                          </m:r>
+                        </m:sup>
+                      </m:sSubSup>
+                      <m:r>
+                        <w:rPr>
+                          <w:rFonts w:ascii="Cambria Math" w:eastAsiaTheme="minorEastAsia" w:hAnsi="Cambria Math"/>
+                        </w:rPr>
+                        <m:t>+</m:t>
+                      </m:r>
+                      <m:r>
+                        <w:rPr>
+                          <w:rFonts w:ascii="Cambria Math" w:eastAsiaTheme="minorEastAsia" w:hAnsi="Cambria Math"/>
+                        </w:rPr>
+                        <m:t xml:space="preserve"> (</m:t>
+                      </m:r>
+                      <m:sSub>
+                        <m:sSubPr>
+                          <m:ctrlPr>
+                            <w:rPr>
+                              <w:rFonts w:ascii="Cambria Math" w:eastAsiaTheme="minorEastAsia" w:hAnsi="Cambria Math"/>
+                              <w:i/>
+                            </w:rPr>
+                          </m:ctrlPr>
+                        </m:sSubPr>
+                        <m:e>
+                          <m:r>
+                            <w:rPr>
+                              <w:rFonts w:ascii="Cambria Math" w:eastAsiaTheme="minorEastAsia" w:hAnsi="Cambria Math"/>
+                            </w:rPr>
+                            <m:t>n</m:t>
+                          </m:r>
+                        </m:e>
+                        <m:sub>
+                          <m:r>
+                            <w:rPr>
+                              <w:rFonts w:ascii="Cambria Math" w:eastAsiaTheme="minorEastAsia" w:hAnsi="Cambria Math"/>
+                            </w:rPr>
+                            <m:t>2</m:t>
+                          </m:r>
+                        </m:sub>
+                      </m:sSub>
+                      <m:r>
+                        <w:rPr>
+                          <w:rFonts w:ascii="Cambria Math" w:eastAsiaTheme="minorEastAsia" w:hAnsi="Cambria Math"/>
+                        </w:rPr>
+                        <m:t>-1)</m:t>
+                      </m:r>
+                      <m:sSubSup>
+                        <m:sSubSupPr>
+                          <m:ctrlPr>
+                            <w:rPr>
+                              <w:rFonts w:ascii="Cambria Math" w:eastAsiaTheme="minorEastAsia" w:hAnsi="Cambria Math"/>
+                              <w:i/>
+                            </w:rPr>
+                          </m:ctrlPr>
+                        </m:sSubSupPr>
+                        <m:e>
+                          <m:r>
+                            <w:rPr>
+                              <w:rFonts w:ascii="Cambria Math" w:eastAsiaTheme="minorEastAsia" w:hAnsi="Cambria Math"/>
+                            </w:rPr>
+                            <m:t>s</m:t>
+                          </m:r>
+                        </m:e>
+                        <m:sub>
+                          <m:r>
+                            <w:rPr>
+                              <w:rFonts w:ascii="Cambria Math" w:eastAsiaTheme="minorEastAsia" w:hAnsi="Cambria Math"/>
+                            </w:rPr>
+                            <m:t>2</m:t>
+                          </m:r>
+                        </m:sub>
+                        <m:sup>
+                          <m:r>
+                            <w:rPr>
+                              <w:rFonts w:ascii="Cambria Math" w:eastAsiaTheme="minorEastAsia" w:hAnsi="Cambria Math"/>
+                            </w:rPr>
+                            <m:t>2</m:t>
+                          </m:r>
+                        </m:sup>
+                      </m:sSubSup>
+                    </m:num>
+                    <m:den>
+                      <m:sSub>
+                        <m:sSubPr>
+                          <m:ctrlPr>
+                            <w:rPr>
+                              <w:rFonts w:ascii="Cambria Math" w:eastAsiaTheme="minorEastAsia" w:hAnsi="Cambria Math"/>
+                              <w:i/>
+                            </w:rPr>
+                          </m:ctrlPr>
+                        </m:sSubPr>
+                        <m:e>
+                          <m:r>
+                            <w:rPr>
+                              <w:rFonts w:ascii="Cambria Math" w:eastAsiaTheme="minorEastAsia" w:hAnsi="Cambria Math"/>
+                            </w:rPr>
+                            <m:t>n</m:t>
+                          </m:r>
+                        </m:e>
+                        <m:sub>
+                          <m:r>
+                            <w:rPr>
+                              <w:rFonts w:ascii="Cambria Math" w:eastAsiaTheme="minorEastAsia" w:hAnsi="Cambria Math"/>
+                            </w:rPr>
+                            <m:t>1</m:t>
+                          </m:r>
+                        </m:sub>
+                      </m:sSub>
+                      <m:r>
+                        <w:rPr>
+                          <w:rFonts w:ascii="Cambria Math" w:eastAsiaTheme="minorEastAsia" w:hAnsi="Cambria Math"/>
+                        </w:rPr>
+                        <m:t>+</m:t>
+                      </m:r>
+                      <m:sSub>
+                        <m:sSubPr>
+                          <m:ctrlPr>
+                            <w:rPr>
+                              <w:rFonts w:ascii="Cambria Math" w:eastAsiaTheme="minorEastAsia" w:hAnsi="Cambria Math"/>
+                              <w:i/>
+                            </w:rPr>
+                          </m:ctrlPr>
+                        </m:sSubPr>
+                        <m:e>
+                          <m:r>
+                            <w:rPr>
+                              <w:rFonts w:ascii="Cambria Math" w:eastAsiaTheme="minorEastAsia" w:hAnsi="Cambria Math"/>
+                            </w:rPr>
+                            <m:t>n</m:t>
+                          </m:r>
+                        </m:e>
+                        <m:sub>
+                          <m:r>
+                            <w:rPr>
+                              <w:rFonts w:ascii="Cambria Math" w:eastAsiaTheme="minorEastAsia" w:hAnsi="Cambria Math"/>
+                            </w:rPr>
+                            <m:t>2</m:t>
+                          </m:r>
+                        </m:sub>
+                      </m:sSub>
+                      <m:r>
+                        <w:rPr>
+                          <w:rFonts w:ascii="Cambria Math" w:eastAsiaTheme="minorEastAsia" w:hAnsi="Cambria Math"/>
+                        </w:rPr>
+                        <m:t>-2</m:t>
+                      </m:r>
+                    </m:den>
+                  </m:f>
+                </m:e>
+              </m:rad>
+            </m:oMath>
+            <w:r>
+              <w:rPr>
+                <w:rFonts w:eastAsiaTheme="minorEastAsia"/>
+              </w:rPr>
+              <w:t>)</w:t>
+            </w:r>
+          </w:p>
+        </w:tc>
+      </w:tr>
+      <w:tr>
+        <w:trPr>
+          <w:cantSplit/>
+        </w:trPr>
+        <w:tc>
+          <w:tcPr>
+            <w:tcW w:w="2162" w:type="dxa"/>
+          </w:tcPr>
+          <w:p>
+            <w:pPr>
+              <w:spacing w:after="120"/>
+            </w:pPr>
+            <w:r>
+              <w:t xml:space="preserve">Estimate </w:t>
+            </w:r>
+            <w:r>
+              <w:t xml:space="preserve">the confidence interval for the difference of two </w:t>
+            </w:r>
+            <w:r>
+              <w:t>proportions</w:t>
+            </w:r>
+            <w:r>
+              <w:t xml:space="preserve"> at a given confidence level</w:t>
+            </w:r>
+          </w:p>
+        </w:tc>
+        <w:tc>
+          <w:tcPr>
+            <w:tcW w:w="2189" w:type="dxa"/>
           </w:tcPr>
           <w:p>
             <w:pPr>
@@ -3349,7 +4880,7 @@
         </w:tc>
         <w:tc>
           <w:tcPr>
-            <w:tcW w:w="2374" w:type="dxa"/>
+            <w:tcW w:w="2272" w:type="dxa"/>
           </w:tcPr>
           <w:p>
             <w:pPr>
@@ -3364,6 +4895,630 @@
               <w:spacing w:after="120"/>
             </w:pPr>
             <w:r>
+              <w:t>Confidence interval</w:t>
+            </w:r>
+          </w:p>
+          <w:p>
+            <w:pPr>
+              <w:spacing w:after="120"/>
+            </w:pPr>
+            <w:r>
+              <w:t>Z</w:t>
+            </w:r>
+            <w:r>
+              <w:t>-distribution</w:t>
+            </w:r>
+          </w:p>
+        </w:tc>
+        <w:tc>
+          <w:tcPr>
+            <w:tcW w:w="2853" w:type="dxa"/>
+          </w:tcPr>
+          <w:p>
+            <w:pPr>
+              <w:spacing w:after="120"/>
+              <w:rPr>
+                <w:rFonts w:eastAsiaTheme="minorEastAsia"/>
+              </w:rPr>
+            </w:pPr>
+            <w:r>
+              <w:rPr>
+                <w:rFonts w:eastAsiaTheme="minorEastAsia"/>
+              </w:rPr>
+              <w:t>(</w:t>
+            </w:r>
+            <m:oMath>
+              <m:acc>
+                <m:accPr>
+                  <m:ctrlPr>
+                    <w:rPr>
+                      <w:rFonts w:ascii="Cambria Math" w:eastAsiaTheme="minorEastAsia" w:hAnsi="Cambria Math"/>
+                      <w:i/>
+                    </w:rPr>
+                  </m:ctrlPr>
+                </m:accPr>
+                <m:e>
+                  <m:r>
+                    <w:rPr>
+                      <w:rFonts w:ascii="Cambria Math" w:eastAsiaTheme="minorEastAsia" w:hAnsi="Cambria Math"/>
+                    </w:rPr>
+                    <m:t>p</m:t>
+                  </m:r>
+                </m:e>
+              </m:acc>
+            </m:oMath>
+            <w:r>
+              <w:rPr>
+                <w:rFonts w:eastAsiaTheme="minorEastAsia"/>
+                <w:vertAlign w:val="subscript"/>
+              </w:rPr>
+              <w:t>1</w:t>
+            </w:r>
+            <w:r>
+              <w:rPr>
+                <w:rFonts w:eastAsiaTheme="minorEastAsia"/>
+              </w:rPr>
+              <w:t xml:space="preserve"> -</w:t>
+            </w:r>
+            <w:r>
+              <w:rPr>
+                <w:rFonts w:eastAsiaTheme="minorEastAsia"/>
+              </w:rPr>
+              <w:t xml:space="preserve"> </w:t>
+            </w:r>
+            <m:oMath>
+              <m:acc>
+                <m:accPr>
+                  <m:ctrlPr>
+                    <w:rPr>
+                      <w:rFonts w:ascii="Cambria Math" w:eastAsiaTheme="minorEastAsia" w:hAnsi="Cambria Math"/>
+                      <w:i/>
+                    </w:rPr>
+                  </m:ctrlPr>
+                </m:accPr>
+                <m:e>
+                  <m:r>
+                    <w:rPr>
+                      <w:rFonts w:ascii="Cambria Math" w:eastAsiaTheme="minorEastAsia" w:hAnsi="Cambria Math"/>
+                    </w:rPr>
+                    <m:t>p</m:t>
+                  </m:r>
+                </m:e>
+              </m:acc>
+            </m:oMath>
+            <w:r>
+              <w:rPr>
+                <w:rFonts w:eastAsiaTheme="minorEastAsia"/>
+                <w:vertAlign w:val="subscript"/>
+              </w:rPr>
+              <w:t>2</w:t>
+            </w:r>
+            <w:r>
+              <w:rPr>
+                <w:rFonts w:eastAsiaTheme="minorEastAsia"/>
+              </w:rPr>
+              <w:t xml:space="preserve">) </w:t>
+            </w:r>
+            <w:r>
+              <w:rPr>
+                <w:rFonts w:eastAsiaTheme="minorEastAsia"/>
+              </w:rPr>
+              <w:t>± (</w:t>
+            </w:r>
+            <w:r>
+              <w:rPr>
+                <w:rFonts w:eastAsiaTheme="minorEastAsia"/>
+              </w:rPr>
+              <w:t>z*)(</w:t>
+            </w:r>
+            <m:oMath>
+              <m:rad>
+                <m:radPr>
+                  <m:degHide m:val="1"/>
+                  <m:ctrlPr>
+                    <w:rPr>
+                      <w:rFonts w:ascii="Cambria Math" w:eastAsiaTheme="minorEastAsia" w:hAnsi="Cambria Math"/>
+                      <w:i/>
+                    </w:rPr>
+                  </m:ctrlPr>
+                </m:radPr>
+                <m:deg/>
+                <m:e>
+                  <m:f>
+                    <m:fPr>
+                      <m:ctrlPr>
+                        <w:rPr>
+                          <w:rFonts w:ascii="Cambria Math" w:eastAsiaTheme="minorEastAsia" w:hAnsi="Cambria Math"/>
+                          <w:i/>
+                        </w:rPr>
+                      </m:ctrlPr>
+                    </m:fPr>
+                    <m:num>
+                      <m:acc>
+                        <m:accPr>
+                          <m:ctrlPr>
+                            <w:rPr>
+                              <w:rFonts w:ascii="Cambria Math" w:eastAsiaTheme="minorEastAsia" w:hAnsi="Cambria Math"/>
+                              <w:i/>
+                            </w:rPr>
+                          </m:ctrlPr>
+                        </m:accPr>
+                        <m:e>
+                          <m:r>
+                            <w:rPr>
+                              <w:rFonts w:ascii="Cambria Math" w:eastAsiaTheme="minorEastAsia" w:hAnsi="Cambria Math"/>
+                            </w:rPr>
+                            <m:t>p</m:t>
+                          </m:r>
+                        </m:e>
+                      </m:acc>
+                      <m:r>
+                        <m:rPr>
+                          <m:sty m:val="p"/>
+                        </m:rPr>
+                        <w:rPr>
+                          <w:rFonts w:ascii="Cambria Math" w:eastAsiaTheme="minorEastAsia" w:hAnsi="Cambria Math"/>
+                          <w:vertAlign w:val="subscript"/>
+                        </w:rPr>
+                        <m:t>1</m:t>
+                      </m:r>
+                      <m:r>
+                        <m:rPr>
+                          <m:sty m:val="p"/>
+                        </m:rPr>
+                        <w:rPr>
+                          <w:rFonts w:ascii="Cambria Math" w:eastAsiaTheme="minorEastAsia" w:hAnsi="Cambria Math"/>
+                        </w:rPr>
+                        <m:t>(</m:t>
+                      </m:r>
+                      <m:acc>
+                        <m:accPr>
+                          <m:ctrlPr>
+                            <w:rPr>
+                              <w:rFonts w:ascii="Cambria Math" w:eastAsiaTheme="minorEastAsia" w:hAnsi="Cambria Math"/>
+                              <w:i/>
+                            </w:rPr>
+                          </m:ctrlPr>
+                        </m:accPr>
+                        <m:e>
+                          <m:r>
+                            <w:rPr>
+                              <w:rFonts w:ascii="Cambria Math" w:eastAsiaTheme="minorEastAsia" w:hAnsi="Cambria Math"/>
+                            </w:rPr>
+                            <m:t>p</m:t>
+                          </m:r>
+                        </m:e>
+                      </m:acc>
+                      <m:r>
+                        <m:rPr>
+                          <m:sty m:val="p"/>
+                        </m:rPr>
+                        <w:rPr>
+                          <w:rFonts w:ascii="Cambria Math" w:eastAsiaTheme="minorEastAsia" w:hAnsi="Cambria Math"/>
+                          <w:vertAlign w:val="subscript"/>
+                        </w:rPr>
+                        <m:t>1</m:t>
+                      </m:r>
+                      <m:r>
+                        <m:rPr>
+                          <m:sty m:val="p"/>
+                        </m:rPr>
+                        <w:rPr>
+                          <w:rFonts w:ascii="Cambria Math" w:eastAsiaTheme="minorEastAsia" w:hAnsi="Cambria Math"/>
+                        </w:rPr>
+                        <m:t xml:space="preserve"> - </m:t>
+                      </m:r>
+                      <m:acc>
+                        <m:accPr>
+                          <m:ctrlPr>
+                            <w:rPr>
+                              <w:rFonts w:ascii="Cambria Math" w:eastAsiaTheme="minorEastAsia" w:hAnsi="Cambria Math"/>
+                              <w:i/>
+                            </w:rPr>
+                          </m:ctrlPr>
+                        </m:accPr>
+                        <m:e>
+                          <m:r>
+                            <w:rPr>
+                              <w:rFonts w:ascii="Cambria Math" w:eastAsiaTheme="minorEastAsia" w:hAnsi="Cambria Math"/>
+                            </w:rPr>
+                            <m:t>p</m:t>
+                          </m:r>
+                        </m:e>
+                      </m:acc>
+                      <m:r>
+                        <m:rPr>
+                          <m:sty m:val="p"/>
+                        </m:rPr>
+                        <w:rPr>
+                          <w:rFonts w:ascii="Cambria Math" w:eastAsiaTheme="minorEastAsia" w:hAnsi="Cambria Math"/>
+                          <w:vertAlign w:val="subscript"/>
+                        </w:rPr>
+                        <m:t>2</m:t>
+                      </m:r>
+                      <m:r>
+                        <m:rPr>
+                          <m:sty m:val="p"/>
+                        </m:rPr>
+                        <w:rPr>
+                          <w:rFonts w:ascii="Cambria Math" w:eastAsiaTheme="minorEastAsia" w:hAnsi="Cambria Math"/>
+                        </w:rPr>
+                        <m:t>)</m:t>
+                      </m:r>
+                    </m:num>
+                    <m:den>
+                      <m:sSub>
+                        <m:sSubPr>
+                          <m:ctrlPr>
+                            <w:rPr>
+                              <w:rFonts w:ascii="Cambria Math" w:eastAsiaTheme="minorEastAsia" w:hAnsi="Cambria Math"/>
+                              <w:i/>
+                            </w:rPr>
+                          </m:ctrlPr>
+                        </m:sSubPr>
+                        <m:e>
+                          <m:r>
+                            <w:rPr>
+                              <w:rFonts w:ascii="Cambria Math" w:eastAsiaTheme="minorEastAsia" w:hAnsi="Cambria Math"/>
+                            </w:rPr>
+                            <m:t>n</m:t>
+                          </m:r>
+                        </m:e>
+                        <m:sub>
+                          <m:r>
+                            <w:rPr>
+                              <w:rFonts w:ascii="Cambria Math" w:eastAsiaTheme="minorEastAsia" w:hAnsi="Cambria Math"/>
+                            </w:rPr>
+                            <m:t>1</m:t>
+                          </m:r>
+                        </m:sub>
+                      </m:sSub>
+                    </m:den>
+                  </m:f>
+                  <m:r>
+                    <w:rPr>
+                      <w:rFonts w:ascii="Cambria Math" w:eastAsiaTheme="minorEastAsia" w:hAnsi="Cambria Math"/>
+                    </w:rPr>
+                    <m:t xml:space="preserve">+ </m:t>
+                  </m:r>
+                  <m:f>
+                    <m:fPr>
+                      <m:ctrlPr>
+                        <w:rPr>
+                          <w:rFonts w:ascii="Cambria Math" w:eastAsiaTheme="minorEastAsia" w:hAnsi="Cambria Math"/>
+                          <w:i/>
+                        </w:rPr>
+                      </m:ctrlPr>
+                    </m:fPr>
+                    <m:num>
+                      <m:acc>
+                        <m:accPr>
+                          <m:ctrlPr>
+                            <w:rPr>
+                              <w:rFonts w:ascii="Cambria Math" w:eastAsiaTheme="minorEastAsia" w:hAnsi="Cambria Math"/>
+                              <w:i/>
+                            </w:rPr>
+                          </m:ctrlPr>
+                        </m:accPr>
+                        <m:e>
+                          <m:r>
+                            <w:rPr>
+                              <w:rFonts w:ascii="Cambria Math" w:eastAsiaTheme="minorEastAsia" w:hAnsi="Cambria Math"/>
+                            </w:rPr>
+                            <m:t>p</m:t>
+                          </m:r>
+                        </m:e>
+                      </m:acc>
+                      <m:r>
+                        <m:rPr>
+                          <m:sty m:val="p"/>
+                        </m:rPr>
+                        <w:rPr>
+                          <w:rFonts w:ascii="Cambria Math" w:eastAsiaTheme="minorEastAsia" w:hAnsi="Cambria Math"/>
+                          <w:vertAlign w:val="subscript"/>
+                        </w:rPr>
+                        <m:t>2</m:t>
+                      </m:r>
+                      <m:r>
+                        <m:rPr>
+                          <m:sty m:val="p"/>
+                        </m:rPr>
+                        <w:rPr>
+                          <w:rFonts w:ascii="Cambria Math" w:eastAsiaTheme="minorEastAsia" w:hAnsi="Cambria Math"/>
+                        </w:rPr>
+                        <m:t>(</m:t>
+                      </m:r>
+                      <m:acc>
+                        <m:accPr>
+                          <m:ctrlPr>
+                            <w:rPr>
+                              <w:rFonts w:ascii="Cambria Math" w:eastAsiaTheme="minorEastAsia" w:hAnsi="Cambria Math"/>
+                              <w:i/>
+                            </w:rPr>
+                          </m:ctrlPr>
+                        </m:accPr>
+                        <m:e>
+                          <m:r>
+                            <w:rPr>
+                              <w:rFonts w:ascii="Cambria Math" w:eastAsiaTheme="minorEastAsia" w:hAnsi="Cambria Math"/>
+                            </w:rPr>
+                            <m:t>p</m:t>
+                          </m:r>
+                        </m:e>
+                      </m:acc>
+                      <m:r>
+                        <m:rPr>
+                          <m:sty m:val="p"/>
+                        </m:rPr>
+                        <w:rPr>
+                          <w:rFonts w:ascii="Cambria Math" w:eastAsiaTheme="minorEastAsia" w:hAnsi="Cambria Math"/>
+                          <w:vertAlign w:val="subscript"/>
+                        </w:rPr>
+                        <m:t>1</m:t>
+                      </m:r>
+                      <m:r>
+                        <m:rPr>
+                          <m:sty m:val="p"/>
+                        </m:rPr>
+                        <w:rPr>
+                          <w:rFonts w:ascii="Cambria Math" w:eastAsiaTheme="minorEastAsia" w:hAnsi="Cambria Math"/>
+                        </w:rPr>
+                        <m:t xml:space="preserve"> - </m:t>
+                      </m:r>
+                      <m:acc>
+                        <m:accPr>
+                          <m:ctrlPr>
+                            <w:rPr>
+                              <w:rFonts w:ascii="Cambria Math" w:eastAsiaTheme="minorEastAsia" w:hAnsi="Cambria Math"/>
+                              <w:i/>
+                            </w:rPr>
+                          </m:ctrlPr>
+                        </m:accPr>
+                        <m:e>
+                          <m:r>
+                            <w:rPr>
+                              <w:rFonts w:ascii="Cambria Math" w:eastAsiaTheme="minorEastAsia" w:hAnsi="Cambria Math"/>
+                            </w:rPr>
+                            <m:t>p</m:t>
+                          </m:r>
+                        </m:e>
+                      </m:acc>
+                      <m:r>
+                        <m:rPr>
+                          <m:sty m:val="p"/>
+                        </m:rPr>
+                        <w:rPr>
+                          <w:rFonts w:ascii="Cambria Math" w:eastAsiaTheme="minorEastAsia" w:hAnsi="Cambria Math"/>
+                          <w:vertAlign w:val="subscript"/>
+                        </w:rPr>
+                        <m:t>2</m:t>
+                      </m:r>
+                      <m:r>
+                        <m:rPr>
+                          <m:sty m:val="p"/>
+                        </m:rPr>
+                        <w:rPr>
+                          <w:rFonts w:ascii="Cambria Math" w:eastAsiaTheme="minorEastAsia" w:hAnsi="Cambria Math"/>
+                        </w:rPr>
+                        <m:t>)</m:t>
+                      </m:r>
+                    </m:num>
+                    <m:den>
+                      <m:sSub>
+                        <m:sSubPr>
+                          <m:ctrlPr>
+                            <w:rPr>
+                              <w:rFonts w:ascii="Cambria Math" w:eastAsiaTheme="minorEastAsia" w:hAnsi="Cambria Math"/>
+                              <w:i/>
+                            </w:rPr>
+                          </m:ctrlPr>
+                        </m:sSubPr>
+                        <m:e>
+                          <m:r>
+                            <w:rPr>
+                              <w:rFonts w:ascii="Cambria Math" w:eastAsiaTheme="minorEastAsia" w:hAnsi="Cambria Math"/>
+                            </w:rPr>
+                            <m:t>n</m:t>
+                          </m:r>
+                        </m:e>
+                        <m:sub>
+                          <m:r>
+                            <w:rPr>
+                              <w:rFonts w:ascii="Cambria Math" w:eastAsiaTheme="minorEastAsia" w:hAnsi="Cambria Math"/>
+                            </w:rPr>
+                            <m:t>2</m:t>
+                          </m:r>
+                        </m:sub>
+                      </m:sSub>
+                    </m:den>
+                  </m:f>
+                </m:e>
+              </m:rad>
+            </m:oMath>
+            <w:r>
+              <w:rPr>
+                <w:rFonts w:eastAsiaTheme="minorEastAsia"/>
+              </w:rPr>
+              <w:t>)</w:t>
+            </w:r>
+          </w:p>
+        </w:tc>
+      </w:tr>
+      <w:tr>
+        <w:trPr>
+          <w:cantSplit/>
+        </w:trPr>
+        <w:tc>
+          <w:tcPr>
+            <w:tcW w:w="2162" w:type="dxa"/>
+          </w:tcPr>
+          <w:p>
+            <w:pPr>
+              <w:spacing w:after="120"/>
+            </w:pPr>
+            <w:r>
+              <w:lastRenderedPageBreak/>
+              <w:t>Calculate the margin of error (MOE) for a sample proportion</w:t>
+            </w:r>
+            <w:r>
+              <w:t>, where the sample proportion is the decimal version of the sample percentage</w:t>
+            </w:r>
+          </w:p>
+        </w:tc>
+        <w:tc>
+          <w:tcPr>
+            <w:tcW w:w="2189" w:type="dxa"/>
+          </w:tcPr>
+          <w:p>
+            <w:pPr>
+              <w:pStyle w:val="ListParagraph"/>
+              <w:numPr>
+                <w:ilvl w:val="0"/>
+                <w:numId w:val="4"/>
+              </w:numPr>
+              <w:spacing w:after="120"/>
+              <w:contextualSpacing w:val="0"/>
+            </w:pPr>
+            <w:r>
+              <w:t>The sample size is large (n</w:t>
+            </w:r>
+            <m:oMath>
+              <m:r>
+                <w:rPr>
+                  <w:rFonts w:ascii="Cambria Math" w:hAnsi="Cambria Math"/>
+                </w:rPr>
+                <m:t>≥</m:t>
+              </m:r>
+            </m:oMath>
+            <w:r>
+              <w:rPr>
+                <w:rFonts w:eastAsiaTheme="minorEastAsia"/>
+              </w:rPr>
+              <w:t>30)</w:t>
+            </w:r>
+          </w:p>
+          <w:p>
+            <w:pPr>
+              <w:pStyle w:val="ListParagraph"/>
+              <w:numPr>
+                <w:ilvl w:val="0"/>
+                <w:numId w:val="4"/>
+              </w:numPr>
+              <w:spacing w:after="120"/>
+              <w:contextualSpacing w:val="0"/>
+            </w:pPr>
+            <w:r>
+              <w:t>(</w:t>
+            </w:r>
+            <w:r>
+              <w:rPr>
+                <w:i/>
+              </w:rPr>
+              <w:t>n</w:t>
+            </w:r>
+            <w:r>
+              <w:t>)(</w:t>
+            </w:r>
+            <w:r>
+              <w:rPr>
+                <w:i/>
+              </w:rPr>
+              <w:t>p</w:t>
+            </w:r>
+            <w:r>
+              <w:t>)</w:t>
+            </w:r>
+            <w:r>
+              <w:rPr>
+                <w:rFonts w:eastAsiaTheme="minorEastAsia"/>
+              </w:rPr>
+              <w:t xml:space="preserve"> </w:t>
+            </w:r>
+            <m:oMath>
+              <m:r>
+                <w:rPr>
+                  <w:rFonts w:ascii="Cambria Math" w:hAnsi="Cambria Math"/>
+                </w:rPr>
+                <m:t>≥</m:t>
+              </m:r>
+            </m:oMath>
+            <w:r>
+              <w:rPr>
+                <w:rFonts w:eastAsiaTheme="minorEastAsia"/>
+              </w:rPr>
+              <w:t xml:space="preserve"> 10</w:t>
+            </w:r>
+          </w:p>
+          <w:p>
+            <w:pPr>
+              <w:pStyle w:val="ListParagraph"/>
+              <w:numPr>
+                <w:ilvl w:val="0"/>
+                <w:numId w:val="4"/>
+              </w:numPr>
+              <w:spacing w:after="120"/>
+              <w:contextualSpacing w:val="0"/>
+            </w:pPr>
+            <w:r>
+              <w:t>(</w:t>
+            </w:r>
+            <w:r>
+              <w:rPr>
+                <w:i/>
+              </w:rPr>
+              <w:t>n</w:t>
+            </w:r>
+            <w:r>
+              <w:t>)(1-</w:t>
+            </w:r>
+            <w:r>
+              <w:rPr>
+                <w:i/>
+              </w:rPr>
+              <w:t>p</w:t>
+            </w:r>
+            <w:r>
+              <w:t>)</w:t>
+            </w:r>
+            <w:r>
+              <w:rPr>
+                <w:rFonts w:eastAsiaTheme="minorEastAsia"/>
+              </w:rPr>
+              <w:t xml:space="preserve"> </w:t>
+            </w:r>
+            <m:oMath>
+              <m:r>
+                <w:rPr>
+                  <w:rFonts w:ascii="Cambria Math" w:hAnsi="Cambria Math"/>
+                </w:rPr>
+                <m:t>≥</m:t>
+              </m:r>
+            </m:oMath>
+            <w:r>
+              <w:rPr>
+                <w:rFonts w:eastAsiaTheme="minorEastAsia"/>
+              </w:rPr>
+              <w:t xml:space="preserve"> 10</w:t>
+            </w:r>
+          </w:p>
+        </w:tc>
+        <w:tc>
+          <w:tcPr>
+            <w:tcW w:w="2272" w:type="dxa"/>
+          </w:tcPr>
+          <w:p>
+            <w:pPr>
+              <w:spacing w:after="120"/>
+            </w:pPr>
+            <w:r>
+              <w:t>Central Limit Theorem</w:t>
+            </w:r>
+          </w:p>
+          <w:p>
+            <w:pPr>
+              <w:spacing w:after="120"/>
+            </w:pPr>
+            <w:r>
               <w:t>Approximate with the Normal distribution and the Z-distribution</w:t>
             </w:r>
           </w:p>
@@ -3380,10 +5535,7 @@
               <w:spacing w:after="120"/>
             </w:pPr>
             <w:r>
-              <w:t>Standard error</w:t>
-            </w:r>
-            <w:r>
-              <w:t xml:space="preserve"> (SE)</w:t>
+              <w:t>Standard error (SE)</w:t>
             </w:r>
           </w:p>
           <w:p>
@@ -3402,7 +5554,7 @@
         </w:tc>
         <w:tc>
           <w:tcPr>
-            <w:tcW w:w="2391" w:type="dxa"/>
+            <w:tcW w:w="2853" w:type="dxa"/>
           </w:tcPr>
           <w:p>
             <w:pPr>
@@ -3509,12 +5661,6 @@
             </m:oMath>
           </w:p>
           <w:p>
-            <w:pPr>
-              <w:spacing w:after="120"/>
-              <w:rPr>
-                <w:rFonts w:eastAsiaTheme="minorEastAsia"/>
-              </w:rPr>
-            </w:pPr>
             <w:r>
               <w:rPr>
                 <w:rFonts w:eastAsiaTheme="minorEastAsia"/>
@@ -3533,6 +5679,62 @@
               </w:rPr>
               <w:t>)(SE)</w:t>
             </w:r>
+            <w:r>
+              <w:rPr>
+                <w:rFonts w:eastAsiaTheme="minorEastAsia"/>
+              </w:rPr>
+              <w:t xml:space="preserve"> ≈ </w:t>
+            </w:r>
+            <m:oMath>
+              <m:f>
+                <m:fPr>
+                  <m:ctrlPr>
+                    <w:rPr>
+                      <w:rFonts w:ascii="Cambria Math" w:hAnsi="Cambria Math"/>
+                      <w:i/>
+                    </w:rPr>
+                  </m:ctrlPr>
+                </m:fPr>
+                <m:num>
+                  <m:r>
+                    <w:rPr>
+                      <w:rFonts w:ascii="Cambria Math" w:hAnsi="Cambria Math"/>
+                    </w:rPr>
+                    <m:t>1</m:t>
+                  </m:r>
+                </m:num>
+                <m:den>
+                  <m:rad>
+                    <m:radPr>
+                      <m:degHide m:val="1"/>
+                      <m:ctrlPr>
+                        <w:rPr>
+                          <w:rFonts w:ascii="Cambria Math" w:hAnsi="Cambria Math"/>
+                          <w:i/>
+                        </w:rPr>
+                      </m:ctrlPr>
+                    </m:radPr>
+                    <m:deg/>
+                    <m:e>
+                      <m:r>
+                        <w:rPr>
+                          <w:rFonts w:ascii="Cambria Math" w:hAnsi="Cambria Math"/>
+                        </w:rPr>
+                        <m:t>n</m:t>
+                      </m:r>
+                    </m:e>
+                  </m:rad>
+                </m:den>
+              </m:f>
+            </m:oMath>
+          </w:p>
+          <w:p>
+            <w:pPr>
+              <w:spacing w:after="120"/>
+              <w:rPr>
+                <w:rFonts w:eastAsiaTheme="minorEastAsia"/>
+              </w:rPr>
+            </w:pPr>
           </w:p>
           <w:p>
             <w:pPr>
@@ -3892,16 +6094,7 @@
                     <w:rPr>
                       <w:rFonts w:ascii="Cambria Math" w:eastAsiaTheme="minorEastAsia" w:hAnsi="Cambria Math"/>
                     </w:rPr>
-                    <m:t>C</m:t>
-                  </m:r>
-                  <m:r>
-                    <m:rPr>
-                      <m:sty m:val="p"/>
-                    </m:rPr>
-                    <w:rPr>
-                      <w:rFonts w:ascii="Cambria Math" w:eastAsiaTheme="minorEastAsia" w:hAnsi="Cambria Math"/>
-                    </w:rPr>
-                    <m:t>L</m:t>
+                    <m:t>CL</m:t>
                   </m:r>
                 </m:num>
                 <m:den>
@@ -3972,7 +6165,7 @@
         </w:trPr>
         <w:tc>
           <w:tcPr>
-            <w:tcW w:w="2356" w:type="dxa"/>
+            <w:tcW w:w="2162" w:type="dxa"/>
           </w:tcPr>
           <w:p>
             <w:pPr>
@@ -3980,16 +6173,16 @@
             </w:pPr>
             <w:r>
               <w:lastRenderedPageBreak/>
-              <w:t xml:space="preserve">Calculate the margin of error (MOE) for a sample </w:t>
-            </w:r>
-            <w:r>
-              <w:t>mean</w:t>
-            </w:r>
-          </w:p>
-        </w:tc>
-        <w:tc>
-          <w:tcPr>
-            <w:tcW w:w="2355" w:type="dxa"/>
+              <w:t>Calculate the margin of error (MOE) for a sample mean</w:t>
+            </w:r>
+            <w:r>
+              <w:t xml:space="preserve"> where the population standard deviation is known</w:t>
+            </w:r>
+          </w:p>
+        </w:tc>
+        <w:tc>
+          <w:tcPr>
+            <w:tcW w:w="2189" w:type="dxa"/>
           </w:tcPr>
           <w:p>
             <w:pPr>
@@ -4172,7 +6365,7 @@
         </w:tc>
         <w:tc>
           <w:tcPr>
-            <w:tcW w:w="2374" w:type="dxa"/>
+            <w:tcW w:w="2272" w:type="dxa"/>
           </w:tcPr>
           <w:p>
             <w:pPr>
@@ -4222,7 +6415,7 @@
         </w:tc>
         <w:tc>
           <w:tcPr>
-            <w:tcW w:w="2391" w:type="dxa"/>
+            <w:tcW w:w="2853" w:type="dxa"/>
           </w:tcPr>
           <w:p>
             <w:pPr>
@@ -4291,19 +6484,7 @@
               <w:rPr>
                 <w:rFonts w:eastAsiaTheme="minorEastAsia"/>
               </w:rPr>
-              <w:t>MOE = (z</w:t>
-            </w:r>
-            <w:r>
-              <w:rPr>
-                <w:rFonts w:eastAsiaTheme="minorEastAsia"/>
-              </w:rPr>
-              <w:t>*</w:t>
-            </w:r>
-            <w:r>
-              <w:rPr>
-                <w:rFonts w:eastAsiaTheme="minorEastAsia"/>
-              </w:rPr>
-              <w:t>)(SE)</w:t>
+              <w:t>MOE = (z*)(SE)</w:t>
             </w:r>
           </w:p>
           <w:p>
@@ -4561,16 +6742,7 @@
                     <w:rPr>
                       <w:rFonts w:ascii="Cambria Math" w:eastAsiaTheme="minorEastAsia" w:hAnsi="Cambria Math"/>
                     </w:rPr>
-                    <m:t>C</m:t>
-                  </m:r>
-                  <m:r>
-                    <m:rPr>
-                      <m:sty m:val="p"/>
-                    </m:rPr>
-                    <w:rPr>
-                      <w:rFonts w:ascii="Cambria Math" w:eastAsiaTheme="minorEastAsia" w:hAnsi="Cambria Math"/>
-                    </w:rPr>
-                    <m:t>L</m:t>
+                    <m:t>CL</m:t>
                   </m:r>
                 </m:num>
                 <m:den>
@@ -4624,17 +6796,24 @@
         </w:trPr>
         <w:tc>
           <w:tcPr>
-            <w:tcW w:w="2356" w:type="dxa"/>
-          </w:tcPr>
-          <w:p>
-            <w:pPr>
-              <w:spacing w:after="120"/>
-            </w:pPr>
-          </w:p>
-        </w:tc>
-        <w:tc>
-          <w:tcPr>
-            <w:tcW w:w="2355" w:type="dxa"/>
+            <w:tcW w:w="2162" w:type="dxa"/>
+          </w:tcPr>
+          <w:p>
+            <w:pPr>
+              <w:spacing w:after="120"/>
+            </w:pPr>
+            <w:r>
+              <w:lastRenderedPageBreak/>
+              <w:t>Calculate the margin of error (MOE) for a sample mean</w:t>
+            </w:r>
+            <w:r>
+              <w:t xml:space="preserve"> where the population standard deviation is unknown</w:t>
+            </w:r>
+          </w:p>
+        </w:tc>
+        <w:tc>
+          <w:tcPr>
+            <w:tcW w:w="2189" w:type="dxa"/>
           </w:tcPr>
           <w:p>
             <w:pPr>
@@ -4646,29 +6825,737 @@
               <w:spacing w:after="120"/>
               <w:contextualSpacing w:val="0"/>
             </w:pPr>
-          </w:p>
-        </w:tc>
-        <w:tc>
-          <w:tcPr>
-            <w:tcW w:w="2374" w:type="dxa"/>
-          </w:tcPr>
-          <w:p>
-            <w:pPr>
-              <w:spacing w:after="120"/>
-            </w:pPr>
-          </w:p>
-        </w:tc>
-        <w:tc>
-          <w:tcPr>
-            <w:tcW w:w="2391" w:type="dxa"/>
-          </w:tcPr>
-          <w:p>
-            <w:pPr>
-              <w:spacing w:after="120"/>
-              <w:rPr>
-                <w:rFonts w:eastAsiaTheme="minorEastAsia"/>
-              </w:rPr>
-            </w:pPr>
+            <w:r>
+              <w:t>The original population has a normal distribution</w:t>
+            </w:r>
+          </w:p>
+          <w:p>
+            <w:pPr>
+              <w:spacing w:after="120"/>
+            </w:pPr>
+            <w:r>
+              <w:t>AND Either</w:t>
+            </w:r>
+          </w:p>
+          <w:p>
+            <w:pPr>
+              <w:pStyle w:val="ListParagraph"/>
+              <w:numPr>
+                <w:ilvl w:val="0"/>
+                <w:numId w:val="4"/>
+              </w:numPr>
+              <w:spacing w:after="120"/>
+              <w:contextualSpacing w:val="0"/>
+            </w:pPr>
+            <w:r>
+              <w:t>The sample size is small</w:t>
+            </w:r>
+            <w:r>
+              <w:t xml:space="preserve"> (n&lt;</w:t>
+            </w:r>
+            <w:r>
+              <w:rPr>
+                <w:rFonts w:eastAsiaTheme="minorEastAsia"/>
+              </w:rPr>
+              <w:t>30)</w:t>
+            </w:r>
+          </w:p>
+          <w:p>
+            <w:pPr>
+              <w:spacing w:after="120"/>
+            </w:pPr>
+            <w:r>
+              <w:t>OR</w:t>
+            </w:r>
+          </w:p>
+          <w:p>
+            <w:pPr>
+              <w:pStyle w:val="ListParagraph"/>
+              <w:numPr>
+                <w:ilvl w:val="0"/>
+                <w:numId w:val="14"/>
+              </w:numPr>
+              <w:spacing w:after="120"/>
+            </w:pPr>
+            <w:r>
+              <w:t xml:space="preserve">Population standard deviation is </w:t>
+            </w:r>
+            <w:r>
+              <w:t>un</w:t>
+            </w:r>
+            <w:r>
+              <w:t>known</w:t>
+            </w:r>
+          </w:p>
+        </w:tc>
+        <w:tc>
+          <w:tcPr>
+            <w:tcW w:w="2272" w:type="dxa"/>
+          </w:tcPr>
+          <w:p>
+            <w:pPr>
+              <w:spacing w:after="120"/>
+            </w:pPr>
+            <w:r>
+              <w:t>Central Limit Theorem</w:t>
+            </w:r>
+          </w:p>
+          <w:p>
+            <w:pPr>
+              <w:spacing w:after="120"/>
+            </w:pPr>
+            <w:r>
+              <w:t>Approximate with the Normal distribution and the Z-distribution</w:t>
+            </w:r>
+          </w:p>
+          <w:p>
+            <w:pPr>
+              <w:spacing w:after="120"/>
+            </w:pPr>
+            <w:r>
+              <w:t>Confidence interval</w:t>
+            </w:r>
+          </w:p>
+          <w:p>
+            <w:pPr>
+              <w:spacing w:after="120"/>
+            </w:pPr>
+            <w:r>
+              <w:t>Standard error (SE)</w:t>
+            </w:r>
+          </w:p>
+          <w:p>
+            <w:pPr>
+              <w:spacing w:after="120"/>
+            </w:pPr>
+            <w:proofErr w:type="gramStart"/>
+            <w:r>
+              <w:t>z</w:t>
+            </w:r>
+            <w:proofErr w:type="gramEnd"/>
+            <w:r>
+              <w:t>*-value, which is the standard normal value for a given confidence level.</w:t>
+            </w:r>
+          </w:p>
+        </w:tc>
+        <w:tc>
+          <w:tcPr>
+            <w:tcW w:w="2853" w:type="dxa"/>
+          </w:tcPr>
+          <w:p>
+            <w:pPr>
+              <w:spacing w:after="120"/>
+              <w:rPr>
+                <w:rFonts w:eastAsiaTheme="minorEastAsia"/>
+              </w:rPr>
+            </w:pPr>
+            <w:r>
+              <w:rPr>
+                <w:rFonts w:eastAsiaTheme="minorEastAsia"/>
+              </w:rPr>
+              <w:t xml:space="preserve">SE = </w:t>
+            </w:r>
+            <m:oMath>
+              <m:f>
+                <m:fPr>
+                  <m:ctrlPr>
+                    <w:rPr>
+                      <w:rFonts w:ascii="Cambria Math" w:eastAsiaTheme="minorEastAsia" w:hAnsi="Cambria Math"/>
+                      <w:i/>
+                    </w:rPr>
+                  </m:ctrlPr>
+                </m:fPr>
+                <m:num>
+                  <m:r>
+                    <w:rPr>
+                      <w:rFonts w:ascii="Cambria Math" w:eastAsiaTheme="minorEastAsia" w:hAnsi="Cambria Math"/>
+                    </w:rPr>
+                    <m:t>S</m:t>
+                  </m:r>
+                </m:num>
+                <m:den>
+                  <m:rad>
+                    <m:radPr>
+                      <m:degHide m:val="1"/>
+                      <m:ctrlPr>
+                        <w:rPr>
+                          <w:rFonts w:ascii="Cambria Math" w:eastAsiaTheme="minorEastAsia" w:hAnsi="Cambria Math"/>
+                          <w:i/>
+                        </w:rPr>
+                      </m:ctrlPr>
+                    </m:radPr>
+                    <m:deg/>
+                    <m:e>
+                      <m:r>
+                        <w:rPr>
+                          <w:rFonts w:ascii="Cambria Math" w:eastAsiaTheme="minorEastAsia" w:hAnsi="Cambria Math"/>
+                        </w:rPr>
+                        <m:t>n</m:t>
+                      </m:r>
+                    </m:e>
+                  </m:rad>
+                </m:den>
+              </m:f>
+            </m:oMath>
+          </w:p>
+          <w:p>
+            <w:pPr>
+              <w:spacing w:after="120"/>
+              <w:rPr>
+                <w:rFonts w:eastAsiaTheme="minorEastAsia"/>
+              </w:rPr>
+            </w:pPr>
+            <w:r>
+              <w:rPr>
+                <w:rFonts w:eastAsiaTheme="minorEastAsia"/>
+              </w:rPr>
+              <w:t>MOE = (</w:t>
+            </w:r>
+            <m:oMath>
+              <m:sSubSup>
+                <m:sSubSupPr>
+                  <m:ctrlPr>
+                    <w:rPr>
+                      <w:rFonts w:ascii="Cambria Math" w:eastAsiaTheme="minorEastAsia" w:hAnsi="Cambria Math"/>
+                      <w:i/>
+                    </w:rPr>
+                  </m:ctrlPr>
+                </m:sSubSupPr>
+                <m:e>
+                  <m:r>
+                    <w:rPr>
+                      <w:rFonts w:ascii="Cambria Math" w:eastAsiaTheme="minorEastAsia" w:hAnsi="Cambria Math"/>
+                    </w:rPr>
+                    <m:t>t</m:t>
+                  </m:r>
+                </m:e>
+                <m:sub>
+                  <m:r>
+                    <w:rPr>
+                      <w:rFonts w:ascii="Cambria Math" w:eastAsiaTheme="minorEastAsia" w:hAnsi="Cambria Math"/>
+                    </w:rPr>
+                    <m:t>n-1</m:t>
+                  </m:r>
+                </m:sub>
+                <m:sup>
+                  <m:r>
+                    <w:rPr>
+                      <w:rFonts w:ascii="Cambria Math" w:eastAsiaTheme="minorEastAsia" w:hAnsi="Cambria Math"/>
+                    </w:rPr>
+                    <m:t>*</m:t>
+                  </m:r>
+                </m:sup>
+              </m:sSubSup>
+            </m:oMath>
+            <w:r>
+              <w:rPr>
+                <w:rFonts w:eastAsiaTheme="minorEastAsia"/>
+              </w:rPr>
+              <w:t>)(SE)</w:t>
+            </w:r>
+          </w:p>
+          <w:p>
+            <w:pPr>
+              <w:spacing w:after="120"/>
+              <w:rPr>
+                <w:rFonts w:eastAsiaTheme="minorEastAsia"/>
+                <w:i/>
+              </w:rPr>
+            </w:pPr>
+            <w:r>
+              <w:rPr>
+                <w:rFonts w:eastAsiaTheme="minorEastAsia"/>
+              </w:rPr>
+              <w:t>MOE = (</w:t>
+            </w:r>
+            <m:oMath>
+              <m:sSubSup>
+                <m:sSubSupPr>
+                  <m:ctrlPr>
+                    <w:rPr>
+                      <w:rFonts w:ascii="Cambria Math" w:eastAsiaTheme="minorEastAsia" w:hAnsi="Cambria Math"/>
+                      <w:i/>
+                    </w:rPr>
+                  </m:ctrlPr>
+                </m:sSubSupPr>
+                <m:e>
+                  <m:r>
+                    <w:rPr>
+                      <w:rFonts w:ascii="Cambria Math" w:eastAsiaTheme="minorEastAsia" w:hAnsi="Cambria Math"/>
+                    </w:rPr>
+                    <m:t>t</m:t>
+                  </m:r>
+                </m:e>
+                <m:sub>
+                  <m:r>
+                    <w:rPr>
+                      <w:rFonts w:ascii="Cambria Math" w:eastAsiaTheme="minorEastAsia" w:hAnsi="Cambria Math"/>
+                    </w:rPr>
+                    <m:t>n-1</m:t>
+                  </m:r>
+                </m:sub>
+                <m:sup>
+                  <m:r>
+                    <w:rPr>
+                      <w:rFonts w:ascii="Cambria Math" w:eastAsiaTheme="minorEastAsia" w:hAnsi="Cambria Math"/>
+                    </w:rPr>
+                    <m:t>*</m:t>
+                  </m:r>
+                </m:sup>
+              </m:sSubSup>
+            </m:oMath>
+            <w:r>
+              <w:rPr>
+                <w:rFonts w:eastAsiaTheme="minorEastAsia"/>
+              </w:rPr>
+              <w:t>) (</w:t>
+            </w:r>
+            <m:oMath>
+              <m:f>
+                <m:fPr>
+                  <m:ctrlPr>
+                    <w:rPr>
+                      <w:rFonts w:ascii="Cambria Math" w:eastAsiaTheme="minorEastAsia" w:hAnsi="Cambria Math"/>
+                      <w:i/>
+                    </w:rPr>
+                  </m:ctrlPr>
+                </m:fPr>
+                <m:num>
+                  <m:r>
+                    <w:rPr>
+                      <w:rFonts w:ascii="Cambria Math" w:eastAsiaTheme="minorEastAsia" w:hAnsi="Cambria Math"/>
+                    </w:rPr>
+                    <m:t>S</m:t>
+                  </m:r>
+                </m:num>
+                <m:den>
+                  <m:rad>
+                    <m:radPr>
+                      <m:degHide m:val="1"/>
+                      <m:ctrlPr>
+                        <w:rPr>
+                          <w:rFonts w:ascii="Cambria Math" w:eastAsiaTheme="minorEastAsia" w:hAnsi="Cambria Math"/>
+                          <w:i/>
+                        </w:rPr>
+                      </m:ctrlPr>
+                    </m:radPr>
+                    <m:deg/>
+                    <m:e>
+                      <m:r>
+                        <w:rPr>
+                          <w:rFonts w:ascii="Cambria Math" w:eastAsiaTheme="minorEastAsia" w:hAnsi="Cambria Math"/>
+                        </w:rPr>
+                        <m:t>n</m:t>
+                      </m:r>
+                    </m:e>
+                  </m:rad>
+                </m:den>
+              </m:f>
+            </m:oMath>
+            <w:r>
+              <w:rPr>
+                <w:rFonts w:eastAsiaTheme="minorEastAsia"/>
+              </w:rPr>
+              <w:t>)</w:t>
+            </w:r>
+          </w:p>
+          <w:p>
+            <w:pPr>
+              <w:pStyle w:val="ListParagraph"/>
+              <w:numPr>
+                <w:ilvl w:val="0"/>
+                <w:numId w:val="17"/>
+              </w:numPr>
+              <w:spacing w:after="120"/>
+              <w:rPr>
+                <w:rFonts w:eastAsiaTheme="minorEastAsia"/>
+              </w:rPr>
+            </w:pPr>
+            <w:r>
+              <w:rPr>
+                <w:rFonts w:eastAsiaTheme="minorEastAsia"/>
+              </w:rPr>
+              <w:t>Specify the sample size, n</w:t>
+            </w:r>
+            <w:r>
+              <w:rPr>
+                <w:rFonts w:eastAsiaTheme="minorEastAsia"/>
+              </w:rPr>
+              <w:t xml:space="preserve"> </w:t>
+            </w:r>
+          </w:p>
+          <w:p>
+            <w:pPr>
+              <w:pStyle w:val="ListParagraph"/>
+              <w:numPr>
+                <w:ilvl w:val="0"/>
+                <w:numId w:val="17"/>
+              </w:numPr>
+              <w:spacing w:after="120"/>
+              <w:rPr>
+                <w:rFonts w:eastAsiaTheme="minorEastAsia"/>
+              </w:rPr>
+            </w:pPr>
+            <w:r>
+              <w:rPr>
+                <w:rFonts w:eastAsiaTheme="minorEastAsia"/>
+              </w:rPr>
+              <w:t>Determine the population standard deviation, σ</w:t>
+            </w:r>
+          </w:p>
+          <w:p>
+            <w:pPr>
+              <w:pStyle w:val="ListParagraph"/>
+              <w:numPr>
+                <w:ilvl w:val="0"/>
+                <w:numId w:val="17"/>
+              </w:numPr>
+              <w:spacing w:after="120"/>
+              <w:rPr>
+                <w:rFonts w:eastAsiaTheme="minorEastAsia"/>
+              </w:rPr>
+            </w:pPr>
+            <w:r>
+              <w:rPr>
+                <w:rFonts w:eastAsiaTheme="minorEastAsia"/>
+              </w:rPr>
+              <w:t>Calculate the standard error, SE</w:t>
+            </w:r>
+          </w:p>
+          <w:p>
+            <w:pPr>
+              <w:pStyle w:val="ListParagraph"/>
+              <w:numPr>
+                <w:ilvl w:val="0"/>
+                <w:numId w:val="17"/>
+              </w:numPr>
+              <w:spacing w:after="120"/>
+              <w:rPr>
+                <w:rFonts w:eastAsiaTheme="minorEastAsia"/>
+              </w:rPr>
+            </w:pPr>
+            <w:r>
+              <w:rPr>
+                <w:rFonts w:eastAsiaTheme="minorEastAsia"/>
+              </w:rPr>
+              <w:t xml:space="preserve">Determine the </w:t>
+            </w:r>
+            <w:r>
+              <w:rPr>
+                <w:rFonts w:eastAsiaTheme="minorEastAsia"/>
+              </w:rPr>
+              <w:br/>
+              <w:t>t</w:t>
+            </w:r>
+            <w:r>
+              <w:rPr>
+                <w:rFonts w:eastAsiaTheme="minorEastAsia"/>
+              </w:rPr>
+              <w:t>*-value for the desired confidence level</w:t>
+            </w:r>
+          </w:p>
+          <w:p>
+            <w:pPr>
+              <w:pStyle w:val="ListParagraph"/>
+              <w:numPr>
+                <w:ilvl w:val="0"/>
+                <w:numId w:val="17"/>
+              </w:numPr>
+              <w:spacing w:after="120"/>
+              <w:rPr>
+                <w:rFonts w:eastAsiaTheme="minorEastAsia"/>
+              </w:rPr>
+            </w:pPr>
+            <w:r>
+              <w:rPr>
+                <w:rFonts w:eastAsiaTheme="minorEastAsia"/>
+              </w:rPr>
+              <w:t>Multiply the t</w:t>
+            </w:r>
+            <w:r>
+              <w:rPr>
+                <w:rFonts w:eastAsiaTheme="minorEastAsia"/>
+              </w:rPr>
+              <w:t>*-value and the SE</w:t>
+            </w:r>
+          </w:p>
+          <w:p>
+            <w:pPr>
+              <w:spacing w:after="120"/>
+              <w:rPr>
+                <w:rFonts w:eastAsiaTheme="minorEastAsia"/>
+              </w:rPr>
+            </w:pPr>
+          </w:p>
+          <w:p>
+            <w:pPr>
+              <w:spacing w:after="120"/>
+              <w:rPr>
+                <w:rFonts w:eastAsiaTheme="minorEastAsia"/>
+              </w:rPr>
+            </w:pPr>
+            <w:r>
+              <w:rPr>
+                <w:rFonts w:eastAsiaTheme="minorEastAsia"/>
+              </w:rPr>
+              <w:t>To determine t</w:t>
+            </w:r>
+            <w:r>
+              <w:rPr>
+                <w:rFonts w:eastAsiaTheme="minorEastAsia"/>
+              </w:rPr>
+              <w:t>*-value:</w:t>
+            </w:r>
+          </w:p>
+          <w:p>
+            <w:pPr>
+              <w:pStyle w:val="ListParagraph"/>
+              <w:numPr>
+                <w:ilvl w:val="0"/>
+                <w:numId w:val="18"/>
+              </w:numPr>
+              <w:spacing w:after="120"/>
+              <w:rPr>
+                <w:rFonts w:eastAsiaTheme="minorEastAsia"/>
+              </w:rPr>
+            </w:pPr>
+            <w:r>
+              <w:rPr>
+                <w:rFonts w:eastAsiaTheme="minorEastAsia"/>
+              </w:rPr>
+              <w:t>Determine the desired confidence level, CL</w:t>
+            </w:r>
+          </w:p>
+          <w:p>
+            <w:pPr>
+              <w:pStyle w:val="ListParagraph"/>
+              <w:numPr>
+                <w:ilvl w:val="0"/>
+                <w:numId w:val="18"/>
+              </w:numPr>
+              <w:spacing w:after="120"/>
+              <w:rPr>
+                <w:rFonts w:eastAsiaTheme="minorEastAsia"/>
+              </w:rPr>
+            </w:pPr>
+            <w:r>
+              <w:rPr>
+                <w:rFonts w:eastAsiaTheme="minorEastAsia"/>
+              </w:rPr>
+              <w:t>Determine the degrees of freedom</w:t>
+            </w:r>
+          </w:p>
+          <w:p>
+            <w:pPr>
+              <w:pStyle w:val="ListParagraph"/>
+              <w:numPr>
+                <w:ilvl w:val="0"/>
+                <w:numId w:val="18"/>
+              </w:numPr>
+              <w:spacing w:after="120"/>
+              <w:rPr>
+                <w:rFonts w:eastAsiaTheme="minorEastAsia"/>
+              </w:rPr>
+            </w:pPr>
+            <w:r>
+              <w:rPr>
+                <w:rFonts w:eastAsiaTheme="minorEastAsia"/>
+              </w:rPr>
+              <w:t>Find the CL column in the t-table</w:t>
+            </w:r>
+          </w:p>
+          <w:p>
+            <w:pPr>
+              <w:pStyle w:val="ListParagraph"/>
+              <w:numPr>
+                <w:ilvl w:val="0"/>
+                <w:numId w:val="18"/>
+              </w:numPr>
+              <w:spacing w:after="120"/>
+              <w:rPr>
+                <w:rFonts w:eastAsiaTheme="minorEastAsia"/>
+              </w:rPr>
+            </w:pPr>
+            <w:r>
+              <w:rPr>
+                <w:rFonts w:eastAsiaTheme="minorEastAsia"/>
+              </w:rPr>
+              <w:t>Move down to the row for the degrees of freedom</w:t>
+            </w:r>
+          </w:p>
+        </w:tc>
+      </w:tr>
+      <w:tr>
+        <w:trPr>
+          <w:cantSplit/>
+        </w:trPr>
+        <w:tc>
+          <w:tcPr>
+            <w:tcW w:w="2162" w:type="dxa"/>
+          </w:tcPr>
+          <w:p>
+            <w:pPr>
+              <w:spacing w:after="120"/>
+            </w:pPr>
+            <w:r>
+              <w:t>Calculate the minimum sample size to obtain a desired margin of error (MOE) for a population mean μ</w:t>
+            </w:r>
+          </w:p>
+        </w:tc>
+        <w:tc>
+          <w:tcPr>
+            <w:tcW w:w="2189" w:type="dxa"/>
+          </w:tcPr>
+          <w:p>
+            <w:pPr>
+              <w:pStyle w:val="ListParagraph"/>
+              <w:numPr>
+                <w:ilvl w:val="0"/>
+                <w:numId w:val="4"/>
+              </w:numPr>
+              <w:spacing w:after="120"/>
+              <w:contextualSpacing w:val="0"/>
+            </w:pPr>
+            <w:r>
+              <w:t>The population has a normal distribution</w:t>
+            </w:r>
+          </w:p>
+        </w:tc>
+        <w:tc>
+          <w:tcPr>
+            <w:tcW w:w="2272" w:type="dxa"/>
+          </w:tcPr>
+          <w:p>
+            <w:pPr>
+              <w:spacing w:after="120"/>
+            </w:pPr>
+            <w:r>
+              <w:t>Central Limit Theorem</w:t>
+            </w:r>
+          </w:p>
+          <w:p>
+            <w:pPr>
+              <w:spacing w:after="120"/>
+            </w:pPr>
+            <w:r>
+              <w:t>Approximate with the Normal distribution and the Z-distribution</w:t>
+            </w:r>
+          </w:p>
+          <w:p>
+            <w:pPr>
+              <w:spacing w:after="120"/>
+            </w:pPr>
+            <w:r>
+              <w:t>Confidence interval</w:t>
+            </w:r>
+          </w:p>
+          <w:p>
+            <w:pPr>
+              <w:spacing w:after="120"/>
+            </w:pPr>
+            <w:r>
+              <w:t>Standard error (SE)</w:t>
+            </w:r>
+          </w:p>
+          <w:p>
+            <w:pPr>
+              <w:spacing w:after="120"/>
+            </w:pPr>
+            <w:proofErr w:type="gramStart"/>
+            <w:r>
+              <w:t>z</w:t>
+            </w:r>
+            <w:proofErr w:type="gramEnd"/>
+            <w:r>
+              <w:t>*-value, which is the standard normal value for a given confidence level.</w:t>
+            </w:r>
+          </w:p>
+        </w:tc>
+        <w:tc>
+          <w:tcPr>
+            <w:tcW w:w="2853" w:type="dxa"/>
+          </w:tcPr>
+          <w:p>
+            <w:pPr>
+              <w:spacing w:after="120"/>
+              <w:rPr>
+                <w:rFonts w:eastAsiaTheme="minorEastAsia"/>
+              </w:rPr>
+            </w:pPr>
+            <w:r>
+              <w:rPr>
+                <w:rFonts w:eastAsiaTheme="minorEastAsia"/>
+              </w:rPr>
+              <w:t xml:space="preserve">n ≥ </w:t>
+            </w:r>
+            <m:oMath>
+              <m:f>
+                <m:fPr>
+                  <m:ctrlPr>
+                    <w:rPr>
+                      <w:rFonts w:ascii="Cambria Math" w:eastAsiaTheme="minorEastAsia" w:hAnsi="Cambria Math"/>
+                      <w:i/>
+                    </w:rPr>
+                  </m:ctrlPr>
+                </m:fPr>
+                <m:num>
+                  <m:sSup>
+                    <m:sSupPr>
+                      <m:ctrlPr>
+                        <w:rPr>
+                          <w:rFonts w:ascii="Cambria Math" w:eastAsiaTheme="minorEastAsia" w:hAnsi="Cambria Math"/>
+                          <w:i/>
+                        </w:rPr>
+                      </m:ctrlPr>
+                    </m:sSupPr>
+                    <m:e>
+                      <m:r>
+                        <w:rPr>
+                          <w:rFonts w:ascii="Cambria Math" w:eastAsiaTheme="minorEastAsia" w:hAnsi="Cambria Math"/>
+                        </w:rPr>
+                        <m:t>z</m:t>
+                      </m:r>
+                    </m:e>
+                    <m:sup>
+                      <m:r>
+                        <w:rPr>
+                          <w:rFonts w:ascii="Cambria Math" w:eastAsiaTheme="minorEastAsia" w:hAnsi="Cambria Math"/>
+                        </w:rPr>
+                        <m:t>*</m:t>
+                      </m:r>
+                    </m:sup>
+                  </m:sSup>
+                  <m:r>
+                    <w:rPr>
+                      <w:rFonts w:ascii="Cambria Math" w:eastAsiaTheme="minorEastAsia" w:hAnsi="Cambria Math"/>
+                    </w:rPr>
+                    <m:t>σ</m:t>
+                  </m:r>
+                </m:num>
+                <m:den>
+                  <m:r>
+                    <w:rPr>
+                      <w:rFonts w:ascii="Cambria Math" w:eastAsiaTheme="minorEastAsia" w:hAnsi="Cambria Math"/>
+                    </w:rPr>
+                    <m:t>MOE</m:t>
+                  </m:r>
+                </m:den>
+              </m:f>
+            </m:oMath>
+          </w:p>
+          <w:p>
+            <w:pPr>
+              <w:spacing w:after="120"/>
+              <w:rPr>
+                <w:rFonts w:eastAsiaTheme="minorEastAsia"/>
+              </w:rPr>
+            </w:pPr>
+            <w:r>
+              <w:rPr>
+                <w:rFonts w:eastAsiaTheme="minorEastAsia"/>
+              </w:rPr>
+              <w:t>Round up n</w:t>
+            </w:r>
           </w:p>
         </w:tc>
       </w:tr>
@@ -4731,10 +7618,7 @@
       <w:pStyle w:val="Header"/>
     </w:pPr>
     <w:r>
-      <w:t>Rumsey, D. J. (2011</w:t>
-    </w:r>
-    <w:r>
-      <w:t xml:space="preserve">). </w:t>
+      <w:t xml:space="preserve">Rumsey, D. J. (2011). </w:t>
     </w:r>
     <w:r>
       <w:rPr>
@@ -4759,13 +7643,7 @@
       </w:rPr>
     </w:pPr>
     <w:r>
-      <w:t xml:space="preserve">Summary </w:t>
-    </w:r>
-    <w:r>
-      <w:t>of Important Concepts</w:t>
-    </w:r>
-    <w:r>
-      <w:t xml:space="preserve">| Page </w:t>
+      <w:t xml:space="preserve">Summary of Important Concepts| Page </w:t>
     </w:r>
     <w:r>
       <w:rPr>
@@ -4824,7 +7702,7 @@
         <w:b/>
         <w:noProof/>
       </w:rPr>
-      <w:t>8</w:t>
+      <w:t>11</w:t>
     </w:r>
     <w:r>
       <w:rPr>
@@ -5355,6 +8233,92 @@
     </w:lvl>
   </w:abstractNum>
   <w:abstractNum w:abstractNumId="5">
+    <w:nsid w:val="28197D6F"/>
+    <w:multiLevelType w:val="hybridMultilevel"/>
+    <w:tmpl w:val="36AE4284"/>
+    <w:lvl w:ilvl="0" w:tplc="0409000F">
+      <w:start w:val="1"/>
+      <w:numFmt w:val="decimal"/>
+      <w:lvlText w:val="%1."/>
+      <w:lvlJc w:val="left"/>
+      <w:pPr>
+        <w:ind w:left="360" w:hanging="360"/>
+      </w:pPr>
+    </w:lvl>
+    <w:lvl w:ilvl="1" w:tplc="04090019" w:tentative="1">
+      <w:start w:val="1"/>
+      <w:numFmt w:val="lowerLetter"/>
+      <w:lvlText w:val="%2."/>
+      <w:lvlJc w:val="left"/>
+      <w:pPr>
+        <w:ind w:left="1080" w:hanging="360"/>
+      </w:pPr>
+    </w:lvl>
+    <w:lvl w:ilvl="2" w:tplc="0409001B" w:tentative="1">
+      <w:start w:val="1"/>
+      <w:numFmt w:val="lowerRoman"/>
+      <w:lvlText w:val="%3."/>
+      <w:lvlJc w:val="right"/>
+      <w:pPr>
+        <w:ind w:left="1800" w:hanging="180"/>
+      </w:pPr>
+    </w:lvl>
+    <w:lvl w:ilvl="3" w:tplc="0409000F" w:tentative="1">
+      <w:start w:val="1"/>
+      <w:numFmt w:val="decimal"/>
+      <w:lvlText w:val="%4."/>
+      <w:lvlJc w:val="left"/>
+      <w:pPr>
+        <w:ind w:left="2520" w:hanging="360"/>
+      </w:pPr>
+    </w:lvl>
+    <w:lvl w:ilvl="4" w:tplc="04090019" w:tentative="1">
+      <w:start w:val="1"/>
+      <w:numFmt w:val="lowerLetter"/>
+      <w:lvlText w:val="%5."/>
+      <w:lvlJc w:val="left"/>
+      <w:pPr>
+        <w:ind w:left="3240" w:hanging="360"/>
+      </w:pPr>
+    </w:lvl>
+    <w:lvl w:ilvl="5" w:tplc="0409001B" w:tentative="1">
+      <w:start w:val="1"/>
+      <w:numFmt w:val="lowerRoman"/>
+      <w:lvlText w:val="%6."/>
+      <w:lvlJc w:val="right"/>
+      <w:pPr>
+        <w:ind w:left="3960" w:hanging="180"/>
+      </w:pPr>
+    </w:lvl>
+    <w:lvl w:ilvl="6" w:tplc="0409000F" w:tentative="1">
+      <w:start w:val="1"/>
+      <w:numFmt w:val="decimal"/>
+      <w:lvlText w:val="%7."/>
+      <w:lvlJc w:val="left"/>
+      <w:pPr>
+        <w:ind w:left="4680" w:hanging="360"/>
+      </w:pPr>
+    </w:lvl>
+    <w:lvl w:ilvl="7" w:tplc="04090019" w:tentative="1">
+      <w:start w:val="1"/>
+      <w:numFmt w:val="lowerLetter"/>
+      <w:lvlText w:val="%8."/>
+      <w:lvlJc w:val="left"/>
+      <w:pPr>
+        <w:ind w:left="5400" w:hanging="360"/>
+      </w:pPr>
+    </w:lvl>
+    <w:lvl w:ilvl="8" w:tplc="0409001B" w:tentative="1">
+      <w:start w:val="1"/>
+      <w:numFmt w:val="lowerRoman"/>
+      <w:lvlText w:val="%9."/>
+      <w:lvlJc w:val="right"/>
+      <w:pPr>
+        <w:ind w:left="6120" w:hanging="180"/>
+      </w:pPr>
+    </w:lvl>
+  </w:abstractNum>
+  <w:abstractNum w:abstractNumId="6">
     <w:nsid w:val="2CF851A5"/>
     <w:multiLevelType w:val="hybridMultilevel"/>
     <w:tmpl w:val="F23C7662"/>
@@ -5440,7 +8404,7 @@
       </w:pPr>
     </w:lvl>
   </w:abstractNum>
-  <w:abstractNum w:abstractNumId="6">
+  <w:abstractNum w:abstractNumId="7">
     <w:nsid w:val="2F7F5784"/>
     <w:multiLevelType w:val="hybridMultilevel"/>
     <w:tmpl w:val="B52AC386"/>
@@ -5526,7 +8490,7 @@
       </w:pPr>
     </w:lvl>
   </w:abstractNum>
-  <w:abstractNum w:abstractNumId="7">
+  <w:abstractNum w:abstractNumId="8">
     <w:nsid w:val="33946890"/>
     <w:multiLevelType w:val="hybridMultilevel"/>
     <w:tmpl w:val="36AE4284"/>
@@ -5612,7 +8576,7 @@
       </w:pPr>
     </w:lvl>
   </w:abstractNum>
-  <w:abstractNum w:abstractNumId="8">
+  <w:abstractNum w:abstractNumId="9">
     <w:nsid w:val="384443A7"/>
     <w:multiLevelType w:val="hybridMultilevel"/>
     <w:tmpl w:val="20AA8560"/>
@@ -5725,7 +8689,7 @@
       </w:rPr>
     </w:lvl>
   </w:abstractNum>
-  <w:abstractNum w:abstractNumId="9">
+  <w:abstractNum w:abstractNumId="10">
     <w:nsid w:val="55A14CF6"/>
     <w:multiLevelType w:val="hybridMultilevel"/>
     <w:tmpl w:val="69462CF2"/>
@@ -5811,7 +8775,7 @@
       </w:pPr>
     </w:lvl>
   </w:abstractNum>
-  <w:abstractNum w:abstractNumId="10">
+  <w:abstractNum w:abstractNumId="11">
     <w:nsid w:val="57910F98"/>
     <w:multiLevelType w:val="hybridMultilevel"/>
     <w:tmpl w:val="B52AC386"/>
@@ -5897,7 +8861,7 @@
       </w:pPr>
     </w:lvl>
   </w:abstractNum>
-  <w:abstractNum w:abstractNumId="11">
+  <w:abstractNum w:abstractNumId="12">
     <w:nsid w:val="599A306D"/>
     <w:multiLevelType w:val="hybridMultilevel"/>
     <w:tmpl w:val="29865030"/>
@@ -5986,7 +8950,7 @@
       </w:pPr>
     </w:lvl>
   </w:abstractNum>
-  <w:abstractNum w:abstractNumId="12">
+  <w:abstractNum w:abstractNumId="13">
     <w:nsid w:val="5F1A4413"/>
     <w:multiLevelType w:val="hybridMultilevel"/>
     <w:tmpl w:val="BC50E08E"/>
@@ -6099,7 +9063,7 @@
       </w:rPr>
     </w:lvl>
   </w:abstractNum>
-  <w:abstractNum w:abstractNumId="13">
+  <w:abstractNum w:abstractNumId="14">
     <w:nsid w:val="635B594F"/>
     <w:multiLevelType w:val="hybridMultilevel"/>
     <w:tmpl w:val="F9722AD6"/>
@@ -6212,7 +9176,7 @@
       </w:rPr>
     </w:lvl>
   </w:abstractNum>
-  <w:abstractNum w:abstractNumId="14">
+  <w:abstractNum w:abstractNumId="15">
     <w:nsid w:val="65996080"/>
     <w:multiLevelType w:val="hybridMultilevel"/>
     <w:tmpl w:val="69462CF2"/>
@@ -6298,7 +9262,179 @@
       </w:pPr>
     </w:lvl>
   </w:abstractNum>
-  <w:abstractNum w:abstractNumId="15">
+  <w:abstractNum w:abstractNumId="16">
+    <w:nsid w:val="6AC548D8"/>
+    <w:multiLevelType w:val="hybridMultilevel"/>
+    <w:tmpl w:val="69462CF2"/>
+    <w:lvl w:ilvl="0" w:tplc="0409000F">
+      <w:start w:val="1"/>
+      <w:numFmt w:val="decimal"/>
+      <w:lvlText w:val="%1."/>
+      <w:lvlJc w:val="left"/>
+      <w:pPr>
+        <w:ind w:left="360" w:hanging="360"/>
+      </w:pPr>
+    </w:lvl>
+    <w:lvl w:ilvl="1" w:tplc="04090019" w:tentative="1">
+      <w:start w:val="1"/>
+      <w:numFmt w:val="lowerLetter"/>
+      <w:lvlText w:val="%2."/>
+      <w:lvlJc w:val="left"/>
+      <w:pPr>
+        <w:ind w:left="1080" w:hanging="360"/>
+      </w:pPr>
+    </w:lvl>
+    <w:lvl w:ilvl="2" w:tplc="0409001B" w:tentative="1">
+      <w:start w:val="1"/>
+      <w:numFmt w:val="lowerRoman"/>
+      <w:lvlText w:val="%3."/>
+      <w:lvlJc w:val="right"/>
+      <w:pPr>
+        <w:ind w:left="1800" w:hanging="180"/>
+      </w:pPr>
+    </w:lvl>
+    <w:lvl w:ilvl="3" w:tplc="0409000F" w:tentative="1">
+      <w:start w:val="1"/>
+      <w:numFmt w:val="decimal"/>
+      <w:lvlText w:val="%4."/>
+      <w:lvlJc w:val="left"/>
+      <w:pPr>
+        <w:ind w:left="2520" w:hanging="360"/>
+      </w:pPr>
+    </w:lvl>
+    <w:lvl w:ilvl="4" w:tplc="04090019" w:tentative="1">
+      <w:start w:val="1"/>
+      <w:numFmt w:val="lowerLetter"/>
+      <w:lvlText w:val="%5."/>
+      <w:lvlJc w:val="left"/>
+      <w:pPr>
+        <w:ind w:left="3240" w:hanging="360"/>
+      </w:pPr>
+    </w:lvl>
+    <w:lvl w:ilvl="5" w:tplc="0409001B" w:tentative="1">
+      <w:start w:val="1"/>
+      <w:numFmt w:val="lowerRoman"/>
+      <w:lvlText w:val="%6."/>
+      <w:lvlJc w:val="right"/>
+      <w:pPr>
+        <w:ind w:left="3960" w:hanging="180"/>
+      </w:pPr>
+    </w:lvl>
+    <w:lvl w:ilvl="6" w:tplc="0409000F" w:tentative="1">
+      <w:start w:val="1"/>
+      <w:numFmt w:val="decimal"/>
+      <w:lvlText w:val="%7."/>
+      <w:lvlJc w:val="left"/>
+      <w:pPr>
+        <w:ind w:left="4680" w:hanging="360"/>
+      </w:pPr>
+    </w:lvl>
+    <w:lvl w:ilvl="7" w:tplc="04090019" w:tentative="1">
+      <w:start w:val="1"/>
+      <w:numFmt w:val="lowerLetter"/>
+      <w:lvlText w:val="%8."/>
+      <w:lvlJc w:val="left"/>
+      <w:pPr>
+        <w:ind w:left="5400" w:hanging="360"/>
+      </w:pPr>
+    </w:lvl>
+    <w:lvl w:ilvl="8" w:tplc="0409001B" w:tentative="1">
+      <w:start w:val="1"/>
+      <w:numFmt w:val="lowerRoman"/>
+      <w:lvlText w:val="%9."/>
+      <w:lvlJc w:val="right"/>
+      <w:pPr>
+        <w:ind w:left="6120" w:hanging="180"/>
+      </w:pPr>
+    </w:lvl>
+  </w:abstractNum>
+  <w:abstractNum w:abstractNumId="17">
+    <w:nsid w:val="739D2A54"/>
+    <w:multiLevelType w:val="hybridMultilevel"/>
+    <w:tmpl w:val="B52AC386"/>
+    <w:lvl w:ilvl="0" w:tplc="0409000F">
+      <w:start w:val="1"/>
+      <w:numFmt w:val="decimal"/>
+      <w:lvlText w:val="%1."/>
+      <w:lvlJc w:val="left"/>
+      <w:pPr>
+        <w:ind w:left="360" w:hanging="360"/>
+      </w:pPr>
+    </w:lvl>
+    <w:lvl w:ilvl="1" w:tplc="04090019" w:tentative="1">
+      <w:start w:val="1"/>
+      <w:numFmt w:val="lowerLetter"/>
+      <w:lvlText w:val="%2."/>
+      <w:lvlJc w:val="left"/>
+      <w:pPr>
+        <w:ind w:left="1080" w:hanging="360"/>
+      </w:pPr>
+    </w:lvl>
+    <w:lvl w:ilvl="2" w:tplc="0409001B" w:tentative="1">
+      <w:start w:val="1"/>
+      <w:numFmt w:val="lowerRoman"/>
+      <w:lvlText w:val="%3."/>
+      <w:lvlJc w:val="right"/>
+      <w:pPr>
+        <w:ind w:left="1800" w:hanging="180"/>
+      </w:pPr>
+    </w:lvl>
+    <w:lvl w:ilvl="3" w:tplc="0409000F" w:tentative="1">
+      <w:start w:val="1"/>
+      <w:numFmt w:val="decimal"/>
+      <w:lvlText w:val="%4."/>
+      <w:lvlJc w:val="left"/>
+      <w:pPr>
+        <w:ind w:left="2520" w:hanging="360"/>
+      </w:pPr>
+    </w:lvl>
+    <w:lvl w:ilvl="4" w:tplc="04090019" w:tentative="1">
+      <w:start w:val="1"/>
+      <w:numFmt w:val="lowerLetter"/>
+      <w:lvlText w:val="%5."/>
+      <w:lvlJc w:val="left"/>
+      <w:pPr>
+        <w:ind w:left="3240" w:hanging="360"/>
+      </w:pPr>
+    </w:lvl>
+    <w:lvl w:ilvl="5" w:tplc="0409001B" w:tentative="1">
+      <w:start w:val="1"/>
+      <w:numFmt w:val="lowerRoman"/>
+      <w:lvlText w:val="%6."/>
+      <w:lvlJc w:val="right"/>
+      <w:pPr>
+        <w:ind w:left="3960" w:hanging="180"/>
+      </w:pPr>
+    </w:lvl>
+    <w:lvl w:ilvl="6" w:tplc="0409000F" w:tentative="1">
+      <w:start w:val="1"/>
+      <w:numFmt w:val="decimal"/>
+      <w:lvlText w:val="%7."/>
+      <w:lvlJc w:val="left"/>
+      <w:pPr>
+        <w:ind w:left="4680" w:hanging="360"/>
+      </w:pPr>
+    </w:lvl>
+    <w:lvl w:ilvl="7" w:tplc="04090019" w:tentative="1">
+      <w:start w:val="1"/>
+      <w:numFmt w:val="lowerLetter"/>
+      <w:lvlText w:val="%8."/>
+      <w:lvlJc w:val="left"/>
+      <w:pPr>
+        <w:ind w:left="5400" w:hanging="360"/>
+      </w:pPr>
+    </w:lvl>
+    <w:lvl w:ilvl="8" w:tplc="0409001B" w:tentative="1">
+      <w:start w:val="1"/>
+      <w:numFmt w:val="lowerRoman"/>
+      <w:lvlText w:val="%9."/>
+      <w:lvlJc w:val="right"/>
+      <w:pPr>
+        <w:ind w:left="6120" w:hanging="180"/>
+      </w:pPr>
+    </w:lvl>
+  </w:abstractNum>
+  <w:abstractNum w:abstractNumId="18">
     <w:nsid w:val="780B0DD1"/>
     <w:multiLevelType w:val="hybridMultilevel"/>
     <w:tmpl w:val="60BC6C90"/>
@@ -6391,46 +9527,55 @@
     <w:abstractNumId w:val="0"/>
   </w:num>
   <w:num w:numId="3">
-    <w:abstractNumId w:val="11"/>
+    <w:abstractNumId w:val="12"/>
   </w:num>
   <w:num w:numId="4">
-    <w:abstractNumId w:val="12"/>
+    <w:abstractNumId w:val="13"/>
   </w:num>
   <w:num w:numId="5">
-    <w:abstractNumId w:val="13"/>
+    <w:abstractNumId w:val="14"/>
   </w:num>
   <w:num w:numId="6">
-    <w:abstractNumId w:val="5"/>
+    <w:abstractNumId w:val="6"/>
   </w:num>
   <w:num w:numId="7">
-    <w:abstractNumId w:val="15"/>
+    <w:abstractNumId w:val="18"/>
   </w:num>
   <w:num w:numId="8">
     <w:abstractNumId w:val="2"/>
   </w:num>
   <w:num w:numId="9">
+    <w:abstractNumId w:val="8"/>
+  </w:num>
+  <w:num w:numId="10">
+    <w:abstractNumId w:val="11"/>
+  </w:num>
+  <w:num w:numId="11">
+    <w:abstractNumId w:val="10"/>
+  </w:num>
+  <w:num w:numId="12">
     <w:abstractNumId w:val="7"/>
   </w:num>
-  <w:num w:numId="10">
-    <w:abstractNumId w:val="10"/>
-  </w:num>
-  <w:num w:numId="11">
-    <w:abstractNumId w:val="9"/>
-  </w:num>
-  <w:num w:numId="12">
-    <w:abstractNumId w:val="6"/>
-  </w:num>
   <w:num w:numId="13">
-    <w:abstractNumId w:val="14"/>
+    <w:abstractNumId w:val="15"/>
   </w:num>
   <w:num w:numId="14">
-    <w:abstractNumId w:val="8"/>
+    <w:abstractNumId w:val="9"/>
   </w:num>
   <w:num w:numId="15">
     <w:abstractNumId w:val="4"/>
   </w:num>
   <w:num w:numId="16">
     <w:abstractNumId w:val="3"/>
+  </w:num>
+  <w:num w:numId="17">
+    <w:abstractNumId w:val="17"/>
+  </w:num>
+  <w:num w:numId="18">
+    <w:abstractNumId w:val="16"/>
+  </w:num>
+  <w:num w:numId="19">
+    <w:abstractNumId w:val="5"/>
   </w:num>
 </w:numbering>
 </file>

</xml_diff>